<commit_message>
feat/CIV-943 template fields fixed
</commit_message>
<xml_diff>
--- a/docker/docmosis/templates/CV-SPEC-RES-ENG-00002.docx
+++ b/docker/docmosis/templates/CV-SPEC-RES-ENG-00002.docx
@@ -819,6 +819,13 @@
                 <w:rFonts w:ascii="GDSTransportWebsite" w:hAnsi="GDSTransportWebsite"/>
                 <w:color w:val="0A0A0A"/>
               </w:rPr>
+              <w:t>1</w:t>
+            </w:r>
+            <w:r>
+              <w:rPr>
+                <w:rFonts w:ascii="GDSTransportWebsite" w:hAnsi="GDSTransportWebsite"/>
+                <w:color w:val="0A0A0A"/>
+              </w:rPr>
               <w:t>.</w:t>
             </w:r>
             <w:r>
@@ -1097,27 +1104,55 @@
               </w:rPr>
               <w:t>&lt;&lt;</w:t>
             </w:r>
-            <w:proofErr w:type="gramStart"/>
-            <w:r>
-              <w:rPr>
-                <w:rFonts w:ascii="Segoe UI" w:hAnsi="Segoe UI" w:cs="Segoe UI"/>
-                <w:color w:val="000000" w:themeColor="text1"/>
-                <w:sz w:val="21"/>
-                <w:szCs w:val="21"/>
-                <w:shd w:val="clear" w:color="auto" w:fill="FFFFFF"/>
-              </w:rPr>
-              <w:t>respondent.address</w:t>
-            </w:r>
-            <w:proofErr w:type="gramEnd"/>
-            <w:r>
-              <w:rPr>
-                <w:rFonts w:ascii="Segoe UI" w:hAnsi="Segoe UI" w:cs="Segoe UI"/>
-                <w:color w:val="000000" w:themeColor="text1"/>
-                <w:sz w:val="21"/>
-                <w:szCs w:val="21"/>
-                <w:shd w:val="clear" w:color="auto" w:fill="FFFFFF"/>
-              </w:rPr>
-              <w:t>.addressLine1</w:t>
+            <w:r>
+              <w:rPr>
+                <w:rFonts w:ascii="Segoe UI" w:hAnsi="Segoe UI" w:cs="Segoe UI"/>
+                <w:color w:val="000000" w:themeColor="text1"/>
+                <w:sz w:val="21"/>
+                <w:szCs w:val="21"/>
+                <w:shd w:val="clear" w:color="auto" w:fill="FFFFFF"/>
+              </w:rPr>
+              <w:t>respondent</w:t>
+            </w:r>
+            <w:r>
+              <w:rPr>
+                <w:rFonts w:ascii="Segoe UI" w:hAnsi="Segoe UI" w:cs="Segoe UI"/>
+                <w:color w:val="000000" w:themeColor="text1"/>
+                <w:sz w:val="21"/>
+                <w:szCs w:val="21"/>
+                <w:shd w:val="clear" w:color="auto" w:fill="FFFFFF"/>
+              </w:rPr>
+              <w:t>1.</w:t>
+            </w:r>
+            <w:r>
+              <w:rPr>
+                <w:rFonts w:ascii="Segoe UI" w:hAnsi="Segoe UI" w:cs="Segoe UI"/>
+                <w:color w:val="000000" w:themeColor="text1"/>
+                <w:sz w:val="21"/>
+                <w:szCs w:val="21"/>
+                <w:shd w:val="clear" w:color="auto" w:fill="FFFFFF"/>
+              </w:rPr>
+              <w:t>primary</w:t>
+            </w:r>
+            <w:r>
+              <w:rPr>
+                <w:rFonts w:ascii="Segoe UI" w:hAnsi="Segoe UI" w:cs="Segoe UI"/>
+                <w:color w:val="000000" w:themeColor="text1"/>
+                <w:sz w:val="21"/>
+                <w:szCs w:val="21"/>
+                <w:shd w:val="clear" w:color="auto" w:fill="FFFFFF"/>
+              </w:rPr>
+              <w:t>Address.A</w:t>
+            </w:r>
+            <w:r>
+              <w:rPr>
+                <w:rFonts w:ascii="Segoe UI" w:hAnsi="Segoe UI" w:cs="Segoe UI"/>
+                <w:color w:val="000000" w:themeColor="text1"/>
+                <w:sz w:val="21"/>
+                <w:szCs w:val="21"/>
+                <w:shd w:val="clear" w:color="auto" w:fill="FFFFFF"/>
+              </w:rPr>
+              <w:t>ddressLine1</w:t>
             </w:r>
             <w:r>
               <w:rPr>
@@ -1156,7 +1191,57 @@
                 <w:szCs w:val="21"/>
                 <w:shd w:val="clear" w:color="auto" w:fill="FFFFFF"/>
               </w:rPr>
-              <w:t>respondent.address.addressLine2</w:t>
+              <w:t>respondent</w:t>
+            </w:r>
+            <w:r>
+              <w:rPr>
+                <w:rFonts w:ascii="Segoe UI" w:hAnsi="Segoe UI" w:cs="Segoe UI"/>
+                <w:color w:val="000000" w:themeColor="text1"/>
+                <w:sz w:val="21"/>
+                <w:szCs w:val="21"/>
+                <w:shd w:val="clear" w:color="auto" w:fill="FFFFFF"/>
+              </w:rPr>
+              <w:t>1</w:t>
+            </w:r>
+            <w:r>
+              <w:rPr>
+                <w:rFonts w:ascii="Segoe UI" w:hAnsi="Segoe UI" w:cs="Segoe UI"/>
+                <w:color w:val="000000" w:themeColor="text1"/>
+                <w:sz w:val="21"/>
+                <w:szCs w:val="21"/>
+                <w:shd w:val="clear" w:color="auto" w:fill="FFFFFF"/>
+              </w:rPr>
+              <w:t>.</w:t>
+            </w:r>
+            <w:r>
+              <w:rPr>
+                <w:rFonts w:ascii="Segoe UI" w:hAnsi="Segoe UI" w:cs="Segoe UI"/>
+                <w:color w:val="000000" w:themeColor="text1"/>
+                <w:sz w:val="21"/>
+                <w:szCs w:val="21"/>
+                <w:shd w:val="clear" w:color="auto" w:fill="FFFFFF"/>
+              </w:rPr>
+              <w:t>primary</w:t>
+            </w:r>
+            <w:r>
+              <w:rPr>
+                <w:rFonts w:ascii="Segoe UI" w:hAnsi="Segoe UI" w:cs="Segoe UI"/>
+                <w:color w:val="000000" w:themeColor="text1"/>
+                <w:sz w:val="21"/>
+                <w:szCs w:val="21"/>
+                <w:shd w:val="clear" w:color="auto" w:fill="FFFFFF"/>
+              </w:rPr>
+              <w:t>Address.A</w:t>
+            </w:r>
+            <w:r>
+              <w:rPr>
+                <w:rFonts w:ascii="Segoe UI" w:hAnsi="Segoe UI" w:cs="Segoe UI"/>
+                <w:color w:val="000000" w:themeColor="text1"/>
+                <w:sz w:val="21"/>
+                <w:szCs w:val="21"/>
+                <w:shd w:val="clear" w:color="auto" w:fill="FFFFFF"/>
+              </w:rPr>
+              <w:t>ddressLine2</w:t>
             </w:r>
             <w:r>
               <w:rPr>
@@ -1195,7 +1280,57 @@
                 <w:szCs w:val="21"/>
                 <w:shd w:val="clear" w:color="auto" w:fill="FFFFFF"/>
               </w:rPr>
-              <w:t>respondent.address.addressLine3</w:t>
+              <w:t>respondent</w:t>
+            </w:r>
+            <w:r>
+              <w:rPr>
+                <w:rFonts w:ascii="Segoe UI" w:hAnsi="Segoe UI" w:cs="Segoe UI"/>
+                <w:color w:val="000000" w:themeColor="text1"/>
+                <w:sz w:val="21"/>
+                <w:szCs w:val="21"/>
+                <w:shd w:val="clear" w:color="auto" w:fill="FFFFFF"/>
+              </w:rPr>
+              <w:t>1</w:t>
+            </w:r>
+            <w:r>
+              <w:rPr>
+                <w:rFonts w:ascii="Segoe UI" w:hAnsi="Segoe UI" w:cs="Segoe UI"/>
+                <w:color w:val="000000" w:themeColor="text1"/>
+                <w:sz w:val="21"/>
+                <w:szCs w:val="21"/>
+                <w:shd w:val="clear" w:color="auto" w:fill="FFFFFF"/>
+              </w:rPr>
+              <w:t>.</w:t>
+            </w:r>
+            <w:r>
+              <w:rPr>
+                <w:rFonts w:ascii="Segoe UI" w:hAnsi="Segoe UI" w:cs="Segoe UI"/>
+                <w:color w:val="000000" w:themeColor="text1"/>
+                <w:sz w:val="21"/>
+                <w:szCs w:val="21"/>
+                <w:shd w:val="clear" w:color="auto" w:fill="FFFFFF"/>
+              </w:rPr>
+              <w:t>primary</w:t>
+            </w:r>
+            <w:r>
+              <w:rPr>
+                <w:rFonts w:ascii="Segoe UI" w:hAnsi="Segoe UI" w:cs="Segoe UI"/>
+                <w:color w:val="000000" w:themeColor="text1"/>
+                <w:sz w:val="21"/>
+                <w:szCs w:val="21"/>
+                <w:shd w:val="clear" w:color="auto" w:fill="FFFFFF"/>
+              </w:rPr>
+              <w:t>Address.A</w:t>
+            </w:r>
+            <w:r>
+              <w:rPr>
+                <w:rFonts w:ascii="Segoe UI" w:hAnsi="Segoe UI" w:cs="Segoe UI"/>
+                <w:color w:val="000000" w:themeColor="text1"/>
+                <w:sz w:val="21"/>
+                <w:szCs w:val="21"/>
+                <w:shd w:val="clear" w:color="auto" w:fill="FFFFFF"/>
+              </w:rPr>
+              <w:t>ddressLine3</w:t>
             </w:r>
             <w:r>
               <w:rPr>
@@ -1226,18 +1361,56 @@
               </w:rPr>
               <w:t>&lt;&lt;</w:t>
             </w:r>
-            <w:proofErr w:type="spellStart"/>
-            <w:r>
-              <w:rPr>
-                <w:rFonts w:ascii="Segoe UI" w:hAnsi="Segoe UI" w:cs="Segoe UI"/>
-                <w:color w:val="000000" w:themeColor="text1"/>
-                <w:sz w:val="21"/>
-                <w:szCs w:val="21"/>
-                <w:shd w:val="clear" w:color="auto" w:fill="FFFFFF"/>
-              </w:rPr>
-              <w:t>respondent.address.postTown</w:t>
-            </w:r>
-            <w:proofErr w:type="spellEnd"/>
+            <w:r>
+              <w:rPr>
+                <w:rFonts w:ascii="Segoe UI" w:hAnsi="Segoe UI" w:cs="Segoe UI"/>
+                <w:color w:val="000000" w:themeColor="text1"/>
+                <w:sz w:val="21"/>
+                <w:szCs w:val="21"/>
+                <w:shd w:val="clear" w:color="auto" w:fill="FFFFFF"/>
+              </w:rPr>
+              <w:t>respondent</w:t>
+            </w:r>
+            <w:r>
+              <w:rPr>
+                <w:rFonts w:ascii="Segoe UI" w:hAnsi="Segoe UI" w:cs="Segoe UI"/>
+                <w:color w:val="000000" w:themeColor="text1"/>
+                <w:sz w:val="21"/>
+                <w:szCs w:val="21"/>
+                <w:shd w:val="clear" w:color="auto" w:fill="FFFFFF"/>
+              </w:rPr>
+              <w:t>1.</w:t>
+            </w:r>
+            <w:r>
+              <w:rPr>
+                <w:rFonts w:ascii="Segoe UI" w:hAnsi="Segoe UI" w:cs="Segoe UI"/>
+                <w:color w:val="000000" w:themeColor="text1"/>
+                <w:sz w:val="21"/>
+                <w:szCs w:val="21"/>
+                <w:shd w:val="clear" w:color="auto" w:fill="FFFFFF"/>
+              </w:rPr>
+              <w:t>primary</w:t>
+            </w:r>
+            <w:r>
+              <w:rPr>
+                <w:rFonts w:ascii="Segoe UI" w:hAnsi="Segoe UI" w:cs="Segoe UI"/>
+                <w:color w:val="000000" w:themeColor="text1"/>
+                <w:sz w:val="21"/>
+                <w:szCs w:val="21"/>
+                <w:shd w:val="clear" w:color="auto" w:fill="FFFFFF"/>
+              </w:rPr>
+              <w:t>Address.P</w:t>
+            </w:r>
+            <w:r>
+              <w:rPr>
+                <w:rFonts w:ascii="Segoe UI" w:hAnsi="Segoe UI" w:cs="Segoe UI"/>
+                <w:color w:val="000000" w:themeColor="text1"/>
+                <w:sz w:val="21"/>
+                <w:szCs w:val="21"/>
+                <w:shd w:val="clear" w:color="auto" w:fill="FFFFFF"/>
+              </w:rPr>
+              <w:t>ostTown</w:t>
+            </w:r>
             <w:r>
               <w:rPr>
                 <w:rFonts w:ascii="Segoe UI" w:hAnsi="Segoe UI" w:cs="Segoe UI"/>
@@ -1267,18 +1440,66 @@
               </w:rPr>
               <w:t>&lt;&lt;</w:t>
             </w:r>
-            <w:proofErr w:type="spellStart"/>
-            <w:r>
-              <w:rPr>
-                <w:rFonts w:ascii="Segoe UI" w:hAnsi="Segoe UI" w:cs="Segoe UI"/>
-                <w:color w:val="000000" w:themeColor="text1"/>
-                <w:sz w:val="21"/>
-                <w:szCs w:val="21"/>
-                <w:shd w:val="clear" w:color="auto" w:fill="FFFFFF"/>
-              </w:rPr>
-              <w:t>respondent.address.county</w:t>
-            </w:r>
-            <w:proofErr w:type="spellEnd"/>
+            <w:r>
+              <w:rPr>
+                <w:rFonts w:ascii="Segoe UI" w:hAnsi="Segoe UI" w:cs="Segoe UI"/>
+                <w:color w:val="000000" w:themeColor="text1"/>
+                <w:sz w:val="21"/>
+                <w:szCs w:val="21"/>
+                <w:shd w:val="clear" w:color="auto" w:fill="FFFFFF"/>
+              </w:rPr>
+              <w:t>respondent</w:t>
+            </w:r>
+            <w:r>
+              <w:rPr>
+                <w:rFonts w:ascii="Segoe UI" w:hAnsi="Segoe UI" w:cs="Segoe UI"/>
+                <w:color w:val="000000" w:themeColor="text1"/>
+                <w:sz w:val="21"/>
+                <w:szCs w:val="21"/>
+                <w:shd w:val="clear" w:color="auto" w:fill="FFFFFF"/>
+              </w:rPr>
+              <w:t>1</w:t>
+            </w:r>
+            <w:r>
+              <w:rPr>
+                <w:rFonts w:ascii="Segoe UI" w:hAnsi="Segoe UI" w:cs="Segoe UI"/>
+                <w:color w:val="000000" w:themeColor="text1"/>
+                <w:sz w:val="21"/>
+                <w:szCs w:val="21"/>
+                <w:shd w:val="clear" w:color="auto" w:fill="FFFFFF"/>
+              </w:rPr>
+              <w:t>.</w:t>
+            </w:r>
+            <w:r>
+              <w:rPr>
+                <w:rFonts w:ascii="Segoe UI" w:hAnsi="Segoe UI" w:cs="Segoe UI"/>
+                <w:color w:val="000000" w:themeColor="text1"/>
+                <w:sz w:val="21"/>
+                <w:szCs w:val="21"/>
+                <w:shd w:val="clear" w:color="auto" w:fill="FFFFFF"/>
+              </w:rPr>
+              <w:t>primary</w:t>
+            </w:r>
+            <w:r>
+              <w:rPr>
+                <w:rFonts w:ascii="Segoe UI" w:hAnsi="Segoe UI" w:cs="Segoe UI"/>
+                <w:color w:val="000000" w:themeColor="text1"/>
+                <w:sz w:val="21"/>
+                <w:szCs w:val="21"/>
+                <w:shd w:val="clear" w:color="auto" w:fill="FFFFFF"/>
+              </w:rPr>
+              <w:t>Address.C</w:t>
+            </w:r>
+            <w:r>
+              <w:rPr>
+                <w:rFonts w:ascii="Segoe UI" w:hAnsi="Segoe UI" w:cs="Segoe UI"/>
+                <w:color w:val="000000" w:themeColor="text1"/>
+                <w:sz w:val="21"/>
+                <w:szCs w:val="21"/>
+                <w:shd w:val="clear" w:color="auto" w:fill="FFFFFF"/>
+              </w:rPr>
+              <w:t>ounty</w:t>
+            </w:r>
             <w:r>
               <w:rPr>
                 <w:rFonts w:ascii="Segoe UI" w:hAnsi="Segoe UI" w:cs="Segoe UI"/>
@@ -1308,18 +1529,66 @@
               </w:rPr>
               <w:t>&lt;&lt;</w:t>
             </w:r>
-            <w:proofErr w:type="spellStart"/>
-            <w:r>
-              <w:rPr>
-                <w:rFonts w:ascii="Segoe UI" w:hAnsi="Segoe UI" w:cs="Segoe UI"/>
-                <w:color w:val="000000" w:themeColor="text1"/>
-                <w:sz w:val="21"/>
-                <w:szCs w:val="21"/>
-                <w:shd w:val="clear" w:color="auto" w:fill="FFFFFF"/>
-              </w:rPr>
-              <w:t>respondent.address.country</w:t>
-            </w:r>
-            <w:proofErr w:type="spellEnd"/>
+            <w:r>
+              <w:rPr>
+                <w:rFonts w:ascii="Segoe UI" w:hAnsi="Segoe UI" w:cs="Segoe UI"/>
+                <w:color w:val="000000" w:themeColor="text1"/>
+                <w:sz w:val="21"/>
+                <w:szCs w:val="21"/>
+                <w:shd w:val="clear" w:color="auto" w:fill="FFFFFF"/>
+              </w:rPr>
+              <w:t>respondent</w:t>
+            </w:r>
+            <w:r>
+              <w:rPr>
+                <w:rFonts w:ascii="Segoe UI" w:hAnsi="Segoe UI" w:cs="Segoe UI"/>
+                <w:color w:val="000000" w:themeColor="text1"/>
+                <w:sz w:val="21"/>
+                <w:szCs w:val="21"/>
+                <w:shd w:val="clear" w:color="auto" w:fill="FFFFFF"/>
+              </w:rPr>
+              <w:t>1</w:t>
+            </w:r>
+            <w:r>
+              <w:rPr>
+                <w:rFonts w:ascii="Segoe UI" w:hAnsi="Segoe UI" w:cs="Segoe UI"/>
+                <w:color w:val="000000" w:themeColor="text1"/>
+                <w:sz w:val="21"/>
+                <w:szCs w:val="21"/>
+                <w:shd w:val="clear" w:color="auto" w:fill="FFFFFF"/>
+              </w:rPr>
+              <w:t>.</w:t>
+            </w:r>
+            <w:r>
+              <w:rPr>
+                <w:rFonts w:ascii="Segoe UI" w:hAnsi="Segoe UI" w:cs="Segoe UI"/>
+                <w:color w:val="000000" w:themeColor="text1"/>
+                <w:sz w:val="21"/>
+                <w:szCs w:val="21"/>
+                <w:shd w:val="clear" w:color="auto" w:fill="FFFFFF"/>
+              </w:rPr>
+              <w:t>primary</w:t>
+            </w:r>
+            <w:r>
+              <w:rPr>
+                <w:rFonts w:ascii="Segoe UI" w:hAnsi="Segoe UI" w:cs="Segoe UI"/>
+                <w:color w:val="000000" w:themeColor="text1"/>
+                <w:sz w:val="21"/>
+                <w:szCs w:val="21"/>
+                <w:shd w:val="clear" w:color="auto" w:fill="FFFFFF"/>
+              </w:rPr>
+              <w:t>Address.C</w:t>
+            </w:r>
+            <w:r>
+              <w:rPr>
+                <w:rFonts w:ascii="Segoe UI" w:hAnsi="Segoe UI" w:cs="Segoe UI"/>
+                <w:color w:val="000000" w:themeColor="text1"/>
+                <w:sz w:val="21"/>
+                <w:szCs w:val="21"/>
+                <w:shd w:val="clear" w:color="auto" w:fill="FFFFFF"/>
+              </w:rPr>
+              <w:t>ountry</w:t>
+            </w:r>
             <w:r>
               <w:rPr>
                 <w:rFonts w:ascii="Segoe UI" w:hAnsi="Segoe UI" w:cs="Segoe UI"/>
@@ -1349,18 +1618,66 @@
               </w:rPr>
               <w:t>&lt;&lt;</w:t>
             </w:r>
-            <w:proofErr w:type="spellStart"/>
-            <w:r>
-              <w:rPr>
-                <w:rFonts w:ascii="Segoe UI" w:hAnsi="Segoe UI" w:cs="Segoe UI"/>
-                <w:color w:val="000000" w:themeColor="text1"/>
-                <w:sz w:val="21"/>
-                <w:szCs w:val="21"/>
-                <w:shd w:val="clear" w:color="auto" w:fill="FFFFFF"/>
-              </w:rPr>
-              <w:t>respondent.address.postCode</w:t>
-            </w:r>
-            <w:proofErr w:type="spellEnd"/>
+            <w:r>
+              <w:rPr>
+                <w:rFonts w:ascii="Segoe UI" w:hAnsi="Segoe UI" w:cs="Segoe UI"/>
+                <w:color w:val="000000" w:themeColor="text1"/>
+                <w:sz w:val="21"/>
+                <w:szCs w:val="21"/>
+                <w:shd w:val="clear" w:color="auto" w:fill="FFFFFF"/>
+              </w:rPr>
+              <w:t>respondent</w:t>
+            </w:r>
+            <w:r>
+              <w:rPr>
+                <w:rFonts w:ascii="Segoe UI" w:hAnsi="Segoe UI" w:cs="Segoe UI"/>
+                <w:color w:val="000000" w:themeColor="text1"/>
+                <w:sz w:val="21"/>
+                <w:szCs w:val="21"/>
+                <w:shd w:val="clear" w:color="auto" w:fill="FFFFFF"/>
+              </w:rPr>
+              <w:t>1</w:t>
+            </w:r>
+            <w:r>
+              <w:rPr>
+                <w:rFonts w:ascii="Segoe UI" w:hAnsi="Segoe UI" w:cs="Segoe UI"/>
+                <w:color w:val="000000" w:themeColor="text1"/>
+                <w:sz w:val="21"/>
+                <w:szCs w:val="21"/>
+                <w:shd w:val="clear" w:color="auto" w:fill="FFFFFF"/>
+              </w:rPr>
+              <w:t>.</w:t>
+            </w:r>
+            <w:r>
+              <w:rPr>
+                <w:rFonts w:ascii="Segoe UI" w:hAnsi="Segoe UI" w:cs="Segoe UI"/>
+                <w:color w:val="000000" w:themeColor="text1"/>
+                <w:sz w:val="21"/>
+                <w:szCs w:val="21"/>
+                <w:shd w:val="clear" w:color="auto" w:fill="FFFFFF"/>
+              </w:rPr>
+              <w:t>primary</w:t>
+            </w:r>
+            <w:r>
+              <w:rPr>
+                <w:rFonts w:ascii="Segoe UI" w:hAnsi="Segoe UI" w:cs="Segoe UI"/>
+                <w:color w:val="000000" w:themeColor="text1"/>
+                <w:sz w:val="21"/>
+                <w:szCs w:val="21"/>
+                <w:shd w:val="clear" w:color="auto" w:fill="FFFFFF"/>
+              </w:rPr>
+              <w:t>Address.P</w:t>
+            </w:r>
+            <w:r>
+              <w:rPr>
+                <w:rFonts w:ascii="Segoe UI" w:hAnsi="Segoe UI" w:cs="Segoe UI"/>
+                <w:color w:val="000000" w:themeColor="text1"/>
+                <w:sz w:val="21"/>
+                <w:szCs w:val="21"/>
+                <w:shd w:val="clear" w:color="auto" w:fill="FFFFFF"/>
+              </w:rPr>
+              <w:t>ostCode</w:t>
+            </w:r>
             <w:r>
               <w:rPr>
                 <w:rFonts w:ascii="Segoe UI" w:hAnsi="Segoe UI" w:cs="Segoe UI"/>
@@ -1392,16 +1709,6 @@
                 <w:shd w:val="clear" w:color="auto" w:fill="FFFFFF"/>
               </w:rPr>
             </w:pPr>
-            <w:r>
-              <w:rPr>
-                <w:rFonts w:ascii="Segoe UI" w:hAnsi="Segoe UI" w:cs="Segoe UI"/>
-                <w:color w:val="000000" w:themeColor="text1"/>
-                <w:sz w:val="21"/>
-                <w:szCs w:val="21"/>
-                <w:shd w:val="clear" w:color="auto" w:fill="FFFFFF"/>
-              </w:rPr>
-              <w:t>&lt;&lt;</w:t>
-            </w:r>
             <w:proofErr w:type="gramStart"/>
             <w:r>
               <w:rPr>
@@ -1411,7 +1718,37 @@
                 <w:szCs w:val="21"/>
                 <w:shd w:val="clear" w:color="auto" w:fill="FFFFFF"/>
               </w:rPr>
-              <w:t>respondent.representative</w:t>
+              <w:t>&lt;&lt;respondent1.</w:t>
+            </w:r>
+            <w:r>
+              <w:rPr>
+                <w:rFonts w:ascii="Segoe UI" w:hAnsi="Segoe UI" w:cs="Segoe UI"/>
+                <w:color w:val="000000" w:themeColor="text1"/>
+                <w:sz w:val="21"/>
+                <w:szCs w:val="21"/>
+                <w:shd w:val="clear" w:color="auto" w:fill="FFFFFF"/>
+              </w:rPr>
+              <w:t>representative.service</w:t>
+            </w:r>
+            <w:r>
+              <w:rPr>
+                <w:rFonts w:ascii="Segoe UI" w:hAnsi="Segoe UI" w:cs="Segoe UI"/>
+                <w:color w:val="000000" w:themeColor="text1"/>
+                <w:sz w:val="21"/>
+                <w:szCs w:val="21"/>
+                <w:shd w:val="clear" w:color="auto" w:fill="FFFFFF"/>
+              </w:rPr>
+              <w:t>Address.A</w:t>
+            </w:r>
+            <w:r>
+              <w:rPr>
+                <w:rFonts w:ascii="Segoe UI" w:hAnsi="Segoe UI" w:cs="Segoe UI"/>
+                <w:color w:val="000000" w:themeColor="text1"/>
+                <w:sz w:val="21"/>
+                <w:szCs w:val="21"/>
+                <w:shd w:val="clear" w:color="auto" w:fill="FFFFFF"/>
+              </w:rPr>
+              <w:t>ddressLine</w:t>
             </w:r>
             <w:proofErr w:type="gramEnd"/>
             <w:r>
@@ -1422,7 +1759,7 @@
                 <w:szCs w:val="21"/>
                 <w:shd w:val="clear" w:color="auto" w:fill="FFFFFF"/>
               </w:rPr>
-              <w:t>.serviceAddress.addressLine1</w:t>
+              <w:t>1</w:t>
             </w:r>
             <w:r>
               <w:rPr>
@@ -1451,17 +1788,37 @@
                 <w:szCs w:val="21"/>
                 <w:shd w:val="clear" w:color="auto" w:fill="FFFFFF"/>
               </w:rPr>
-              <w:t>&lt;&lt;</w:t>
-            </w:r>
-            <w:r>
-              <w:rPr>
-                <w:rFonts w:ascii="Segoe UI" w:hAnsi="Segoe UI" w:cs="Segoe UI"/>
-                <w:color w:val="000000" w:themeColor="text1"/>
-                <w:sz w:val="21"/>
-                <w:szCs w:val="21"/>
-                <w:shd w:val="clear" w:color="auto" w:fill="FFFFFF"/>
-              </w:rPr>
-              <w:t>respondent.representative.serviceAddress.addressLine2</w:t>
+              <w:t>&lt;&lt;respondent1.</w:t>
+            </w:r>
+            <w:r>
+              <w:rPr>
+                <w:rFonts w:ascii="Segoe UI" w:hAnsi="Segoe UI" w:cs="Segoe UI"/>
+                <w:color w:val="000000" w:themeColor="text1"/>
+                <w:sz w:val="21"/>
+                <w:szCs w:val="21"/>
+                <w:shd w:val="clear" w:color="auto" w:fill="FFFFFF"/>
+              </w:rPr>
+              <w:t>representative.service</w:t>
+            </w:r>
+            <w:r>
+              <w:rPr>
+                <w:rFonts w:ascii="Segoe UI" w:hAnsi="Segoe UI" w:cs="Segoe UI"/>
+                <w:color w:val="000000" w:themeColor="text1"/>
+                <w:sz w:val="21"/>
+                <w:szCs w:val="21"/>
+                <w:shd w:val="clear" w:color="auto" w:fill="FFFFFF"/>
+              </w:rPr>
+              <w:t>Address.A</w:t>
+            </w:r>
+            <w:r>
+              <w:rPr>
+                <w:rFonts w:ascii="Segoe UI" w:hAnsi="Segoe UI" w:cs="Segoe UI"/>
+                <w:color w:val="000000" w:themeColor="text1"/>
+                <w:sz w:val="21"/>
+                <w:szCs w:val="21"/>
+                <w:shd w:val="clear" w:color="auto" w:fill="FFFFFF"/>
+              </w:rPr>
+              <w:t>ddressLine2</w:t>
             </w:r>
             <w:r>
               <w:rPr>
@@ -1490,17 +1847,37 @@
                 <w:szCs w:val="21"/>
                 <w:shd w:val="clear" w:color="auto" w:fill="FFFFFF"/>
               </w:rPr>
-              <w:t>&lt;&lt;</w:t>
-            </w:r>
-            <w:r>
-              <w:rPr>
-                <w:rFonts w:ascii="Segoe UI" w:hAnsi="Segoe UI" w:cs="Segoe UI"/>
-                <w:color w:val="000000" w:themeColor="text1"/>
-                <w:sz w:val="21"/>
-                <w:szCs w:val="21"/>
-                <w:shd w:val="clear" w:color="auto" w:fill="FFFFFF"/>
-              </w:rPr>
-              <w:t>respondent.representative.serviceAddress.addressLine3</w:t>
+              <w:t>&lt;&lt;respondent1.</w:t>
+            </w:r>
+            <w:r>
+              <w:rPr>
+                <w:rFonts w:ascii="Segoe UI" w:hAnsi="Segoe UI" w:cs="Segoe UI"/>
+                <w:color w:val="000000" w:themeColor="text1"/>
+                <w:sz w:val="21"/>
+                <w:szCs w:val="21"/>
+                <w:shd w:val="clear" w:color="auto" w:fill="FFFFFF"/>
+              </w:rPr>
+              <w:t>representative.service</w:t>
+            </w:r>
+            <w:r>
+              <w:rPr>
+                <w:rFonts w:ascii="Segoe UI" w:hAnsi="Segoe UI" w:cs="Segoe UI"/>
+                <w:color w:val="000000" w:themeColor="text1"/>
+                <w:sz w:val="21"/>
+                <w:szCs w:val="21"/>
+                <w:shd w:val="clear" w:color="auto" w:fill="FFFFFF"/>
+              </w:rPr>
+              <w:t>Address.A</w:t>
+            </w:r>
+            <w:r>
+              <w:rPr>
+                <w:rFonts w:ascii="Segoe UI" w:hAnsi="Segoe UI" w:cs="Segoe UI"/>
+                <w:color w:val="000000" w:themeColor="text1"/>
+                <w:sz w:val="21"/>
+                <w:szCs w:val="21"/>
+                <w:shd w:val="clear" w:color="auto" w:fill="FFFFFF"/>
+              </w:rPr>
+              <w:t>ddressLine3</w:t>
             </w:r>
             <w:r>
               <w:rPr>
@@ -1529,20 +1906,38 @@
                 <w:szCs w:val="21"/>
                 <w:shd w:val="clear" w:color="auto" w:fill="FFFFFF"/>
               </w:rPr>
-              <w:t>&lt;&lt;</w:t>
-            </w:r>
-            <w:proofErr w:type="spellStart"/>
-            <w:r>
-              <w:rPr>
-                <w:rFonts w:ascii="Segoe UI" w:hAnsi="Segoe UI" w:cs="Segoe UI"/>
-                <w:color w:val="000000" w:themeColor="text1"/>
-                <w:sz w:val="21"/>
-                <w:szCs w:val="21"/>
-                <w:shd w:val="clear" w:color="auto" w:fill="FFFFFF"/>
-              </w:rPr>
-              <w:t>respondent.representative.serviceAddress.postTown</w:t>
-            </w:r>
-            <w:proofErr w:type="spellEnd"/>
+              <w:t>&lt;&lt;respondent1.</w:t>
+            </w:r>
+            <w:r>
+              <w:rPr>
+                <w:rFonts w:ascii="Segoe UI" w:hAnsi="Segoe UI" w:cs="Segoe UI"/>
+                <w:color w:val="000000" w:themeColor="text1"/>
+                <w:sz w:val="21"/>
+                <w:szCs w:val="21"/>
+                <w:shd w:val="clear" w:color="auto" w:fill="FFFFFF"/>
+              </w:rPr>
+              <w:t>representative.service</w:t>
+            </w:r>
+            <w:r>
+              <w:rPr>
+                <w:rFonts w:ascii="Segoe UI" w:hAnsi="Segoe UI" w:cs="Segoe UI"/>
+                <w:color w:val="000000" w:themeColor="text1"/>
+                <w:sz w:val="21"/>
+                <w:szCs w:val="21"/>
+                <w:shd w:val="clear" w:color="auto" w:fill="FFFFFF"/>
+              </w:rPr>
+              <w:t>Address.P</w:t>
+            </w:r>
+            <w:r>
+              <w:rPr>
+                <w:rFonts w:ascii="Segoe UI" w:hAnsi="Segoe UI" w:cs="Segoe UI"/>
+                <w:color w:val="000000" w:themeColor="text1"/>
+                <w:sz w:val="21"/>
+                <w:szCs w:val="21"/>
+                <w:shd w:val="clear" w:color="auto" w:fill="FFFFFF"/>
+              </w:rPr>
+              <w:t>ostTown</w:t>
+            </w:r>
             <w:r>
               <w:rPr>
                 <w:rFonts w:ascii="Segoe UI" w:hAnsi="Segoe UI" w:cs="Segoe UI"/>
@@ -1570,20 +1965,38 @@
                 <w:szCs w:val="21"/>
                 <w:shd w:val="clear" w:color="auto" w:fill="FFFFFF"/>
               </w:rPr>
-              <w:t>&lt;&lt;</w:t>
-            </w:r>
-            <w:proofErr w:type="spellStart"/>
-            <w:r>
-              <w:rPr>
-                <w:rFonts w:ascii="Segoe UI" w:hAnsi="Segoe UI" w:cs="Segoe UI"/>
-                <w:color w:val="000000" w:themeColor="text1"/>
-                <w:sz w:val="21"/>
-                <w:szCs w:val="21"/>
-                <w:shd w:val="clear" w:color="auto" w:fill="FFFFFF"/>
-              </w:rPr>
-              <w:t>respondent.representative.serviceAddress.county</w:t>
-            </w:r>
-            <w:proofErr w:type="spellEnd"/>
+              <w:t>&lt;&lt;respondent1.</w:t>
+            </w:r>
+            <w:r>
+              <w:rPr>
+                <w:rFonts w:ascii="Segoe UI" w:hAnsi="Segoe UI" w:cs="Segoe UI"/>
+                <w:color w:val="000000" w:themeColor="text1"/>
+                <w:sz w:val="21"/>
+                <w:szCs w:val="21"/>
+                <w:shd w:val="clear" w:color="auto" w:fill="FFFFFF"/>
+              </w:rPr>
+              <w:t>representative.service</w:t>
+            </w:r>
+            <w:r>
+              <w:rPr>
+                <w:rFonts w:ascii="Segoe UI" w:hAnsi="Segoe UI" w:cs="Segoe UI"/>
+                <w:color w:val="000000" w:themeColor="text1"/>
+                <w:sz w:val="21"/>
+                <w:szCs w:val="21"/>
+                <w:shd w:val="clear" w:color="auto" w:fill="FFFFFF"/>
+              </w:rPr>
+              <w:t>Address.C</w:t>
+            </w:r>
+            <w:r>
+              <w:rPr>
+                <w:rFonts w:ascii="Segoe UI" w:hAnsi="Segoe UI" w:cs="Segoe UI"/>
+                <w:color w:val="000000" w:themeColor="text1"/>
+                <w:sz w:val="21"/>
+                <w:szCs w:val="21"/>
+                <w:shd w:val="clear" w:color="auto" w:fill="FFFFFF"/>
+              </w:rPr>
+              <w:t>ounty</w:t>
+            </w:r>
             <w:r>
               <w:rPr>
                 <w:rFonts w:ascii="Segoe UI" w:hAnsi="Segoe UI" w:cs="Segoe UI"/>
@@ -1611,20 +2024,38 @@
                 <w:szCs w:val="21"/>
                 <w:shd w:val="clear" w:color="auto" w:fill="FFFFFF"/>
               </w:rPr>
-              <w:t>&lt;&lt;</w:t>
-            </w:r>
-            <w:proofErr w:type="spellStart"/>
-            <w:r>
-              <w:rPr>
-                <w:rFonts w:ascii="Segoe UI" w:hAnsi="Segoe UI" w:cs="Segoe UI"/>
-                <w:color w:val="000000" w:themeColor="text1"/>
-                <w:sz w:val="21"/>
-                <w:szCs w:val="21"/>
-                <w:shd w:val="clear" w:color="auto" w:fill="FFFFFF"/>
-              </w:rPr>
-              <w:t>respondent.representative.serviceAddress.country</w:t>
-            </w:r>
-            <w:proofErr w:type="spellEnd"/>
+              <w:t>&lt;&lt;respondent1.</w:t>
+            </w:r>
+            <w:r>
+              <w:rPr>
+                <w:rFonts w:ascii="Segoe UI" w:hAnsi="Segoe UI" w:cs="Segoe UI"/>
+                <w:color w:val="000000" w:themeColor="text1"/>
+                <w:sz w:val="21"/>
+                <w:szCs w:val="21"/>
+                <w:shd w:val="clear" w:color="auto" w:fill="FFFFFF"/>
+              </w:rPr>
+              <w:t>representative.service</w:t>
+            </w:r>
+            <w:r>
+              <w:rPr>
+                <w:rFonts w:ascii="Segoe UI" w:hAnsi="Segoe UI" w:cs="Segoe UI"/>
+                <w:color w:val="000000" w:themeColor="text1"/>
+                <w:sz w:val="21"/>
+                <w:szCs w:val="21"/>
+                <w:shd w:val="clear" w:color="auto" w:fill="FFFFFF"/>
+              </w:rPr>
+              <w:t>Address.C</w:t>
+            </w:r>
+            <w:r>
+              <w:rPr>
+                <w:rFonts w:ascii="Segoe UI" w:hAnsi="Segoe UI" w:cs="Segoe UI"/>
+                <w:color w:val="000000" w:themeColor="text1"/>
+                <w:sz w:val="21"/>
+                <w:szCs w:val="21"/>
+                <w:shd w:val="clear" w:color="auto" w:fill="FFFFFF"/>
+              </w:rPr>
+              <w:t>ountry</w:t>
+            </w:r>
             <w:r>
               <w:rPr>
                 <w:rFonts w:ascii="Segoe UI" w:hAnsi="Segoe UI" w:cs="Segoe UI"/>
@@ -1652,20 +2083,38 @@
                 <w:szCs w:val="21"/>
                 <w:shd w:val="clear" w:color="auto" w:fill="FFFFFF"/>
               </w:rPr>
-              <w:t>&lt;&lt;</w:t>
-            </w:r>
-            <w:proofErr w:type="spellStart"/>
-            <w:r>
-              <w:rPr>
-                <w:rFonts w:ascii="Segoe UI" w:hAnsi="Segoe UI" w:cs="Segoe UI"/>
-                <w:color w:val="000000" w:themeColor="text1"/>
-                <w:sz w:val="21"/>
-                <w:szCs w:val="21"/>
-                <w:shd w:val="clear" w:color="auto" w:fill="FFFFFF"/>
-              </w:rPr>
-              <w:t>respondent.representative.serviceAddress.postCode</w:t>
-            </w:r>
-            <w:proofErr w:type="spellEnd"/>
+              <w:t>&lt;&lt;respondent1.</w:t>
+            </w:r>
+            <w:r>
+              <w:rPr>
+                <w:rFonts w:ascii="Segoe UI" w:hAnsi="Segoe UI" w:cs="Segoe UI"/>
+                <w:color w:val="000000" w:themeColor="text1"/>
+                <w:sz w:val="21"/>
+                <w:szCs w:val="21"/>
+                <w:shd w:val="clear" w:color="auto" w:fill="FFFFFF"/>
+              </w:rPr>
+              <w:t>representative.service</w:t>
+            </w:r>
+            <w:r>
+              <w:rPr>
+                <w:rFonts w:ascii="Segoe UI" w:hAnsi="Segoe UI" w:cs="Segoe UI"/>
+                <w:color w:val="000000" w:themeColor="text1"/>
+                <w:sz w:val="21"/>
+                <w:szCs w:val="21"/>
+                <w:shd w:val="clear" w:color="auto" w:fill="FFFFFF"/>
+              </w:rPr>
+              <w:t>Address.P</w:t>
+            </w:r>
+            <w:r>
+              <w:rPr>
+                <w:rFonts w:ascii="Segoe UI" w:hAnsi="Segoe UI" w:cs="Segoe UI"/>
+                <w:color w:val="000000" w:themeColor="text1"/>
+                <w:sz w:val="21"/>
+                <w:szCs w:val="21"/>
+                <w:shd w:val="clear" w:color="auto" w:fill="FFFFFF"/>
+              </w:rPr>
+              <w:t>ostCode</w:t>
+            </w:r>
             <w:r>
               <w:rPr>
                 <w:rFonts w:ascii="Segoe UI" w:hAnsi="Segoe UI" w:cs="Segoe UI"/>
@@ -1706,9 +2155,56 @@
                 <w:szCs w:val="21"/>
                 <w:shd w:val="clear" w:color="auto" w:fill="FFFFFF"/>
               </w:rPr>
-              <w:t>&lt;&lt;</w:t>
-            </w:r>
-            <w:proofErr w:type="spellStart"/>
+              <w:t>&lt;&lt;respondent1.</w:t>
+            </w:r>
+            <w:r>
+              <w:rPr>
+                <w:rFonts w:ascii="Segoe UI" w:hAnsi="Segoe UI" w:cs="Segoe UI"/>
+                <w:color w:val="000000" w:themeColor="text1"/>
+                <w:sz w:val="21"/>
+                <w:szCs w:val="21"/>
+                <w:shd w:val="clear" w:color="auto" w:fill="FFFFFF"/>
+              </w:rPr>
+              <w:t>individualD</w:t>
+            </w:r>
+            <w:r>
+              <w:rPr>
+                <w:rFonts w:ascii="Segoe UI" w:hAnsi="Segoe UI" w:cs="Segoe UI"/>
+                <w:color w:val="000000" w:themeColor="text1"/>
+                <w:sz w:val="21"/>
+                <w:szCs w:val="21"/>
+                <w:shd w:val="clear" w:color="auto" w:fill="FFFFFF"/>
+              </w:rPr>
+              <w:t>ateOfBirth</w:t>
+            </w:r>
+            <w:r>
+              <w:rPr>
+                <w:rFonts w:ascii="Segoe UI" w:hAnsi="Segoe UI" w:cs="Segoe UI"/>
+                <w:color w:val="000000" w:themeColor="text1"/>
+                <w:sz w:val="21"/>
+                <w:szCs w:val="21"/>
+                <w:shd w:val="clear" w:color="auto" w:fill="FFFFFF"/>
+              </w:rPr>
+              <w:t>&gt;&gt;</w:t>
+            </w:r>
+          </w:p>
+          <w:p>
+            <w:pPr>
+              <w:rPr>
+                <w:rFonts w:ascii="Segoe UI" w:hAnsi="Segoe UI" w:cs="Segoe UI"/>
+                <w:color w:val="000000" w:themeColor="text1"/>
+                <w:sz w:val="21"/>
+                <w:szCs w:val="21"/>
+                <w:shd w:val="clear" w:color="auto" w:fill="FFFFFF"/>
+              </w:rPr>
+            </w:pPr>
+          </w:p>
+          <w:p>
+            <w:pPr>
+              <w:rPr>
+                <w:color w:val="000000" w:themeColor="text1"/>
+              </w:rPr>
+            </w:pPr>
             <w:proofErr w:type="gramStart"/>
             <w:r>
               <w:rPr>
@@ -1718,9 +2214,18 @@
                 <w:szCs w:val="21"/>
                 <w:shd w:val="clear" w:color="auto" w:fill="FFFFFF"/>
               </w:rPr>
-              <w:t>respondent.dateOfBirth</w:t>
-            </w:r>
-            <w:proofErr w:type="spellEnd"/>
+              <w:t>&lt;&lt;respondent1.</w:t>
+            </w:r>
+            <w:r>
+              <w:rPr>
+                <w:rFonts w:ascii="Segoe UI" w:hAnsi="Segoe UI" w:cs="Segoe UI"/>
+                <w:color w:val="000000" w:themeColor="text1"/>
+                <w:sz w:val="21"/>
+                <w:szCs w:val="21"/>
+                <w:shd w:val="clear" w:color="auto" w:fill="FFFFFF"/>
+              </w:rPr>
+              <w:t>representative.phoneNumber</w:t>
+            </w:r>
             <w:proofErr w:type="gramEnd"/>
             <w:r>
               <w:rPr>
@@ -1736,31 +2241,27 @@
           <w:p>
             <w:pPr>
               <w:rPr>
-                <w:rFonts w:ascii="Segoe UI" w:hAnsi="Segoe UI" w:cs="Segoe UI"/>
-                <w:color w:val="000000" w:themeColor="text1"/>
-                <w:sz w:val="21"/>
-                <w:szCs w:val="21"/>
-                <w:shd w:val="clear" w:color="auto" w:fill="FFFFFF"/>
+                <w:color w:val="000000" w:themeColor="text1"/>
               </w:rPr>
             </w:pPr>
           </w:p>
           <w:p>
             <w:pPr>
               <w:rPr>
-                <w:color w:val="000000" w:themeColor="text1"/>
+                <w:rFonts w:ascii="Segoe UI" w:hAnsi="Segoe UI" w:cs="Segoe UI"/>
+                <w:color w:val="000000" w:themeColor="text1"/>
+                <w:sz w:val="21"/>
+                <w:szCs w:val="21"/>
+                <w:shd w:val="clear" w:color="auto" w:fill="FFFFFF"/>
               </w:rPr>
             </w:pPr>
-            <w:r>
-              <w:rPr>
-                <w:rFonts w:ascii="Segoe UI" w:hAnsi="Segoe UI" w:cs="Segoe UI"/>
-                <w:color w:val="000000" w:themeColor="text1"/>
-                <w:sz w:val="21"/>
-                <w:szCs w:val="21"/>
-                <w:shd w:val="clear" w:color="auto" w:fill="FFFFFF"/>
-              </w:rPr>
-              <w:t>&lt;&lt;</w:t>
-            </w:r>
-            <w:proofErr w:type="spellStart"/>
+          </w:p>
+          <w:p>
+            <w:pPr>
+              <w:rPr>
+                <w:color w:val="000000" w:themeColor="text1"/>
+              </w:rPr>
+            </w:pPr>
             <w:proofErr w:type="gramStart"/>
             <w:r>
               <w:rPr>
@@ -1770,89 +2271,19 @@
                 <w:szCs w:val="21"/>
                 <w:shd w:val="clear" w:color="auto" w:fill="FFFFFF"/>
               </w:rPr>
-              <w:t>respondent.representative</w:t>
+              <w:t>&lt;&lt;respondent1.</w:t>
+            </w:r>
+            <w:r>
+              <w:rPr>
+                <w:rFonts w:ascii="Segoe UI" w:hAnsi="Segoe UI" w:cs="Segoe UI"/>
+                <w:color w:val="000000" w:themeColor="text1"/>
+                <w:sz w:val="21"/>
+                <w:szCs w:val="21"/>
+                <w:shd w:val="clear" w:color="auto" w:fill="FFFFFF"/>
+              </w:rPr>
+              <w:t>representative.emailAddress</w:t>
             </w:r>
             <w:proofErr w:type="gramEnd"/>
-            <w:r>
-              <w:rPr>
-                <w:rFonts w:ascii="Segoe UI" w:hAnsi="Segoe UI" w:cs="Segoe UI"/>
-                <w:color w:val="000000" w:themeColor="text1"/>
-                <w:sz w:val="21"/>
-                <w:szCs w:val="21"/>
-                <w:shd w:val="clear" w:color="auto" w:fill="FFFFFF"/>
-              </w:rPr>
-              <w:t>.phoneNumber</w:t>
-            </w:r>
-            <w:proofErr w:type="spellEnd"/>
-            <w:r>
-              <w:rPr>
-                <w:rFonts w:ascii="Segoe UI" w:hAnsi="Segoe UI" w:cs="Segoe UI"/>
-                <w:color w:val="000000" w:themeColor="text1"/>
-                <w:sz w:val="21"/>
-                <w:szCs w:val="21"/>
-                <w:shd w:val="clear" w:color="auto" w:fill="FFFFFF"/>
-              </w:rPr>
-              <w:t>&gt;&gt;</w:t>
-            </w:r>
-          </w:p>
-          <w:p>
-            <w:pPr>
-              <w:rPr>
-                <w:color w:val="000000" w:themeColor="text1"/>
-              </w:rPr>
-            </w:pPr>
-          </w:p>
-          <w:p>
-            <w:pPr>
-              <w:rPr>
-                <w:rFonts w:ascii="Segoe UI" w:hAnsi="Segoe UI" w:cs="Segoe UI"/>
-                <w:color w:val="000000" w:themeColor="text1"/>
-                <w:sz w:val="21"/>
-                <w:szCs w:val="21"/>
-                <w:shd w:val="clear" w:color="auto" w:fill="FFFFFF"/>
-              </w:rPr>
-            </w:pPr>
-          </w:p>
-          <w:p>
-            <w:pPr>
-              <w:rPr>
-                <w:color w:val="000000" w:themeColor="text1"/>
-              </w:rPr>
-            </w:pPr>
-            <w:r>
-              <w:rPr>
-                <w:rFonts w:ascii="Segoe UI" w:hAnsi="Segoe UI" w:cs="Segoe UI"/>
-                <w:color w:val="000000" w:themeColor="text1"/>
-                <w:sz w:val="21"/>
-                <w:szCs w:val="21"/>
-                <w:shd w:val="clear" w:color="auto" w:fill="FFFFFF"/>
-              </w:rPr>
-              <w:t>&lt;&lt;</w:t>
-            </w:r>
-            <w:proofErr w:type="spellStart"/>
-            <w:proofErr w:type="gramStart"/>
-            <w:r>
-              <w:rPr>
-                <w:rFonts w:ascii="Segoe UI" w:hAnsi="Segoe UI" w:cs="Segoe UI"/>
-                <w:color w:val="000000" w:themeColor="text1"/>
-                <w:sz w:val="21"/>
-                <w:szCs w:val="21"/>
-                <w:shd w:val="clear" w:color="auto" w:fill="FFFFFF"/>
-              </w:rPr>
-              <w:t>respondent.representative</w:t>
-            </w:r>
-            <w:proofErr w:type="gramEnd"/>
-            <w:r>
-              <w:rPr>
-                <w:rFonts w:ascii="Segoe UI" w:hAnsi="Segoe UI" w:cs="Segoe UI"/>
-                <w:color w:val="000000" w:themeColor="text1"/>
-                <w:sz w:val="21"/>
-                <w:szCs w:val="21"/>
-                <w:shd w:val="clear" w:color="auto" w:fill="FFFFFF"/>
-              </w:rPr>
-              <w:t>.emailAddress</w:t>
-            </w:r>
-            <w:proofErr w:type="spellEnd"/>
             <w:r>
               <w:rPr>
                 <w:rFonts w:ascii="Segoe UI" w:hAnsi="Segoe UI" w:cs="Segoe UI"/>

</xml_diff>

<commit_message>
feat/CIV-943 sot format updated
</commit_message>
<xml_diff>
--- a/docker/docmosis/templates/CV-SPEC-RES-ENG-00002.docx
+++ b/docker/docmosis/templates/CV-SPEC-RES-ENG-00002.docx
@@ -3583,30 +3583,21 @@
             </w:pPr>
             <w:r>
               <w:rPr>
-                <w:rFonts w:ascii="Segoe UI" w:hAnsi="Segoe UI" w:cs="Segoe UI"/>
-                <w:color w:val="000000" w:themeColor="text1"/>
-                <w:sz w:val="21"/>
-                <w:szCs w:val="21"/>
+                <w:rFonts w:ascii="GDSTransportWebsite" w:hAnsi="GDSTransportWebsite"/>
                 <w:shd w:val="clear" w:color="auto" w:fill="FFFFFF"/>
               </w:rPr>
               <w:t>&lt;&lt;</w:t>
             </w:r>
             <w:r>
               <w:rPr>
-                <w:rFonts w:ascii="Segoe UI" w:hAnsi="Segoe UI" w:cs="Segoe UI"/>
-                <w:color w:val="000000" w:themeColor="text1"/>
-                <w:sz w:val="21"/>
-                <w:szCs w:val="21"/>
+                <w:rFonts w:ascii="GDSTransportWebsite" w:hAnsi="GDSTransportWebsite"/>
                 <w:shd w:val="clear" w:color="auto" w:fill="FFFFFF"/>
               </w:rPr>
               <w:t>statementOfTruth.name</w:t>
             </w:r>
             <w:r>
               <w:rPr>
-                <w:rFonts w:ascii="Segoe UI" w:hAnsi="Segoe UI" w:cs="Segoe UI"/>
-                <w:color w:val="000000" w:themeColor="text1"/>
-                <w:sz w:val="21"/>
-                <w:szCs w:val="21"/>
+                <w:rFonts w:ascii="GDSTransportWebsite" w:hAnsi="GDSTransportWebsite"/>
                 <w:shd w:val="clear" w:color="auto" w:fill="FFFFFF"/>
               </w:rPr>
               <w:t>&gt;&gt;</w:t>
@@ -8486,7 +8477,12 @@
 </file>
 
 <file path=customXml/item1.xml><?xml version="1.0" encoding="utf-8"?>
-<b:Sources xmlns:b="http://schemas.openxmlformats.org/officeDocument/2006/bibliography" xmlns="http://schemas.openxmlformats.org/officeDocument/2006/bibliography" SelectedStyle="\APASixthEditionOfficeOnline.xsl" StyleName="APA" Version="6"/>
+<?mso-contentType ?>
+<FormTemplates xmlns="http://schemas.microsoft.com/sharepoint/v3/contenttype/forms">
+  <Display>DocumentLibraryForm</Display>
+  <Edit>DocumentLibraryForm</Edit>
+  <New>DocumentLibraryForm</New>
+</FormTemplates>
 </file>
 
 <file path=customXml/item2.xml><?xml version="1.0" encoding="utf-8"?>
@@ -8805,12 +8801,7 @@
 </file>
 
 <file path=customXml/item3.xml><?xml version="1.0" encoding="utf-8"?>
-<?mso-contentType ?>
-<FormTemplates xmlns="http://schemas.microsoft.com/sharepoint/v3/contenttype/forms">
-  <Display>DocumentLibraryForm</Display>
-  <Edit>DocumentLibraryForm</Edit>
-  <New>DocumentLibraryForm</New>
-</FormTemplates>
+<b:Sources xmlns:b="http://schemas.openxmlformats.org/officeDocument/2006/bibliography" xmlns="http://schemas.openxmlformats.org/officeDocument/2006/bibliography" SelectedStyle="\APASixthEditionOfficeOnline.xsl" StyleName="APA" Version="6"/>
 </file>
 
 <file path=customXml/item4.xml><?xml version="1.0" encoding="utf-8"?>
@@ -8832,9 +8823,9 @@
 </file>
 
 <file path=customXml/itemProps1.xml><?xml version="1.0" encoding="utf-8"?>
-<ds:datastoreItem xmlns:ds="http://schemas.openxmlformats.org/officeDocument/2006/customXml" ds:itemID="{5C627932-C981-4CFE-9BA8-667150120D32}">
+<ds:datastoreItem xmlns:ds="http://schemas.openxmlformats.org/officeDocument/2006/customXml" ds:itemID="{B979ABCF-6006-4211-8C04-D08E1C55C8F9}">
   <ds:schemaRefs>
-    <ds:schemaRef ds:uri="http://schemas.openxmlformats.org/officeDocument/2006/bibliography"/>
+    <ds:schemaRef ds:uri="http://schemas.microsoft.com/sharepoint/v3/contenttype/forms"/>
   </ds:schemaRefs>
 </ds:datastoreItem>
 </file>
@@ -8859,9 +8850,9 @@
 </file>
 
 <file path=customXml/itemProps3.xml><?xml version="1.0" encoding="utf-8"?>
-<ds:datastoreItem xmlns:ds="http://schemas.openxmlformats.org/officeDocument/2006/customXml" ds:itemID="{B979ABCF-6006-4211-8C04-D08E1C55C8F9}">
+<ds:datastoreItem xmlns:ds="http://schemas.openxmlformats.org/officeDocument/2006/customXml" ds:itemID="{5C627932-C981-4CFE-9BA8-667150120D32}">
   <ds:schemaRefs>
-    <ds:schemaRef ds:uri="http://schemas.microsoft.com/sharepoint/v3/contenttype/forms"/>
+    <ds:schemaRef ds:uri="http://schemas.openxmlformats.org/officeDocument/2006/bibliography"/>
   </ds:schemaRefs>
 </ds:datastoreItem>
 </file>

</xml_diff>

<commit_message>
feat/CIV-943 template missing fields fixed
</commit_message>
<xml_diff>
--- a/docker/docmosis/templates/CV-SPEC-RES-ENG-00002.docx
+++ b/docker/docmosis/templates/CV-SPEC-RES-ENG-00002.docx
@@ -887,201 +887,12 @@
             <w:pPr>
               <w:pStyle w:val="NormalWeb"/>
               <w:spacing w:before="40" w:beforeAutospacing="0" w:after="40" w:afterAutospacing="0"/>
-            </w:pPr>
-          </w:p>
-          <w:p>
-            <w:pPr>
-              <w:pStyle w:val="NormalWeb"/>
-              <w:spacing w:before="40" w:beforeAutospacing="0" w:after="40" w:afterAutospacing="0"/>
-            </w:pPr>
-          </w:p>
-          <w:p>
-            <w:pPr>
-              <w:pStyle w:val="NormalWeb"/>
-              <w:spacing w:before="40" w:beforeAutospacing="0" w:after="40" w:afterAutospacing="0"/>
-            </w:pPr>
-          </w:p>
-          <w:p>
-            <w:pPr>
-              <w:pStyle w:val="NormalWeb"/>
-              <w:spacing w:before="40" w:beforeAutospacing="0" w:after="40" w:afterAutospacing="0"/>
-            </w:pPr>
-          </w:p>
-          <w:p>
-            <w:pPr>
-              <w:pStyle w:val="NormalWeb"/>
-              <w:spacing w:before="40" w:beforeAutospacing="0" w:after="40" w:afterAutospacing="0"/>
-            </w:pPr>
-          </w:p>
-          <w:p>
-            <w:pPr>
-              <w:pStyle w:val="NormalWeb"/>
-              <w:spacing w:before="40" w:beforeAutospacing="0" w:after="40" w:afterAutospacing="0"/>
-            </w:pPr>
-          </w:p>
-          <w:p>
-            <w:pPr>
-              <w:pStyle w:val="NormalWeb"/>
-              <w:spacing w:before="40" w:beforeAutospacing="0" w:after="40" w:afterAutospacing="0"/>
               <w:rPr>
                 <w:rFonts w:ascii="GDS Transport Website Light" w:hAnsi="GDS Transport Website Light"/>
                 <w:b/>
                 <w:bCs/>
               </w:rPr>
             </w:pPr>
-            <w:r>
-              <w:rPr>
-                <w:rFonts w:ascii="GDS Transport Website Light" w:hAnsi="GDS Transport Website Light"/>
-                <w:b/>
-                <w:bCs/>
-              </w:rPr>
-              <w:t>Correspondence address</w:t>
-            </w:r>
-          </w:p>
-          <w:p>
-            <w:pPr>
-              <w:pStyle w:val="NormalWeb"/>
-              <w:spacing w:before="40" w:beforeAutospacing="0" w:after="40" w:afterAutospacing="0"/>
-              <w:rPr>
-                <w:rFonts w:ascii="GDS Transport Website Light" w:hAnsi="GDS Transport Website Light"/>
-                <w:b/>
-                <w:bCs/>
-              </w:rPr>
-            </w:pPr>
-          </w:p>
-          <w:p>
-            <w:pPr>
-              <w:pStyle w:val="NormalWeb"/>
-              <w:spacing w:before="40" w:beforeAutospacing="0" w:after="40" w:afterAutospacing="0"/>
-              <w:rPr>
-                <w:rFonts w:ascii="GDS Transport Website Light" w:hAnsi="GDS Transport Website Light"/>
-                <w:b/>
-                <w:bCs/>
-              </w:rPr>
-            </w:pPr>
-          </w:p>
-          <w:p>
-            <w:pPr>
-              <w:pStyle w:val="NormalWeb"/>
-              <w:spacing w:before="40" w:beforeAutospacing="0" w:after="40" w:afterAutospacing="0"/>
-              <w:rPr>
-                <w:rFonts w:ascii="GDS Transport Website Light" w:hAnsi="GDS Transport Website Light"/>
-                <w:b/>
-                <w:bCs/>
-              </w:rPr>
-            </w:pPr>
-          </w:p>
-          <w:p>
-            <w:pPr>
-              <w:pStyle w:val="NormalWeb"/>
-              <w:spacing w:before="40" w:beforeAutospacing="0" w:after="40" w:afterAutospacing="0"/>
-              <w:rPr>
-                <w:rFonts w:ascii="GDS Transport Website Light" w:hAnsi="GDS Transport Website Light"/>
-                <w:b/>
-                <w:bCs/>
-              </w:rPr>
-            </w:pPr>
-          </w:p>
-          <w:p>
-            <w:pPr>
-              <w:pStyle w:val="NormalWeb"/>
-              <w:spacing w:before="40" w:beforeAutospacing="0" w:after="40" w:afterAutospacing="0"/>
-              <w:rPr>
-                <w:rFonts w:ascii="GDS Transport Website Light" w:hAnsi="GDS Transport Website Light"/>
-                <w:b/>
-                <w:bCs/>
-              </w:rPr>
-            </w:pPr>
-          </w:p>
-          <w:p>
-            <w:pPr>
-              <w:pStyle w:val="NormalWeb"/>
-              <w:spacing w:before="40" w:beforeAutospacing="0" w:after="40" w:afterAutospacing="0"/>
-              <w:rPr>
-                <w:rFonts w:ascii="GDS Transport Website Light" w:hAnsi="GDS Transport Website Light"/>
-                <w:b/>
-                <w:bCs/>
-              </w:rPr>
-            </w:pPr>
-          </w:p>
-          <w:p>
-            <w:pPr>
-              <w:pStyle w:val="NormalWeb"/>
-              <w:spacing w:before="40" w:beforeAutospacing="0" w:after="40" w:afterAutospacing="0"/>
-              <w:rPr>
-                <w:rFonts w:ascii="GDS Transport Website Light" w:hAnsi="GDS Transport Website Light"/>
-                <w:b/>
-                <w:bCs/>
-              </w:rPr>
-            </w:pPr>
-            <w:r>
-              <w:rPr>
-                <w:rFonts w:ascii="GDS Transport Website Light" w:hAnsi="GDS Transport Website Light"/>
-                <w:b/>
-                <w:bCs/>
-              </w:rPr>
-              <w:t>Date of birth</w:t>
-            </w:r>
-          </w:p>
-          <w:p>
-            <w:pPr>
-              <w:pStyle w:val="NormalWeb"/>
-              <w:spacing w:before="40" w:beforeAutospacing="0" w:after="40" w:afterAutospacing="0"/>
-              <w:rPr>
-                <w:rFonts w:ascii="GDS Transport Website Light" w:hAnsi="GDS Transport Website Light"/>
-                <w:b/>
-                <w:bCs/>
-              </w:rPr>
-            </w:pPr>
-          </w:p>
-          <w:p>
-            <w:pPr>
-              <w:pStyle w:val="NormalWeb"/>
-              <w:spacing w:before="40" w:beforeAutospacing="0" w:after="40" w:afterAutospacing="0"/>
-              <w:rPr>
-                <w:rFonts w:ascii="GDS Transport Website Light" w:hAnsi="GDS Transport Website Light"/>
-                <w:b/>
-                <w:bCs/>
-              </w:rPr>
-            </w:pPr>
-            <w:r>
-              <w:rPr>
-                <w:rFonts w:ascii="GDS Transport Website Light" w:hAnsi="GDS Transport Website Light"/>
-                <w:b/>
-                <w:bCs/>
-              </w:rPr>
-              <w:t>Telephone</w:t>
-            </w:r>
-          </w:p>
-          <w:p>
-            <w:pPr>
-              <w:pStyle w:val="NormalWeb"/>
-              <w:spacing w:before="40" w:beforeAutospacing="0" w:after="40" w:afterAutospacing="0"/>
-              <w:rPr>
-                <w:rFonts w:ascii="GDS Transport Website Light" w:hAnsi="GDS Transport Website Light"/>
-                <w:b/>
-                <w:bCs/>
-              </w:rPr>
-            </w:pPr>
-          </w:p>
-          <w:p>
-            <w:pPr>
-              <w:pStyle w:val="NormalWeb"/>
-              <w:spacing w:before="40" w:beforeAutospacing="0" w:after="40" w:afterAutospacing="0"/>
-              <w:rPr>
-                <w:rFonts w:ascii="GDS Transport Website Light" w:hAnsi="GDS Transport Website Light"/>
-                <w:b/>
-                <w:bCs/>
-              </w:rPr>
-            </w:pPr>
-            <w:r>
-              <w:rPr>
-                <w:rFonts w:ascii="GDS Transport Website Light" w:hAnsi="GDS Transport Website Light"/>
-                <w:b/>
-                <w:bCs/>
-              </w:rPr>
-              <w:t>Email</w:t>
-            </w:r>
           </w:p>
         </w:tc>
         <w:tc>
@@ -1102,6 +913,56 @@
                 <w:szCs w:val="21"/>
                 <w:shd w:val="clear" w:color="auto" w:fill="FFFFFF"/>
               </w:rPr>
+              <w:t>&lt;&lt;cs_{</w:t>
+            </w:r>
+            <w:r>
+              <w:rPr>
+                <w:rFonts w:ascii="Segoe UI" w:hAnsi="Segoe UI" w:cs="Segoe UI"/>
+                <w:color w:val="000000" w:themeColor="text1"/>
+                <w:sz w:val="21"/>
+                <w:szCs w:val="21"/>
+                <w:shd w:val="clear" w:color="auto" w:fill="FFFFFF"/>
+              </w:rPr>
+              <w:t xml:space="preserve"> respondent</w:t>
+            </w:r>
+            <w:r>
+              <w:rPr>
+                <w:rFonts w:ascii="Segoe UI" w:hAnsi="Segoe UI" w:cs="Segoe UI"/>
+                <w:color w:val="000000" w:themeColor="text1"/>
+                <w:sz w:val="21"/>
+                <w:szCs w:val="21"/>
+                <w:shd w:val="clear" w:color="auto" w:fill="FFFFFF"/>
+              </w:rPr>
+              <w:t>1.primaryAddress.A</w:t>
+            </w:r>
+            <w:r>
+              <w:rPr>
+                <w:rFonts w:ascii="Segoe UI" w:hAnsi="Segoe UI" w:cs="Segoe UI"/>
+                <w:color w:val="000000" w:themeColor="text1"/>
+                <w:sz w:val="21"/>
+                <w:szCs w:val="21"/>
+                <w:shd w:val="clear" w:color="auto" w:fill="FFFFFF"/>
+              </w:rPr>
+              <w:t>ddressLine1</w:t>
+            </w:r>
+            <w:r>
+              <w:rPr>
+                <w:rFonts w:ascii="Segoe UI" w:hAnsi="Segoe UI" w:cs="Segoe UI"/>
+                <w:color w:val="000000" w:themeColor="text1"/>
+                <w:sz w:val="21"/>
+                <w:szCs w:val="21"/>
+                <w:shd w:val="clear" w:color="auto" w:fill="FFFFFF"/>
+              </w:rPr>
+              <w:t>!=null}&gt;&gt;</w:t>
+            </w:r>
+            <w:r>
+              <w:rPr>
+                <w:rFonts w:ascii="Segoe UI" w:hAnsi="Segoe UI" w:cs="Segoe UI"/>
+                <w:color w:val="000000" w:themeColor="text1"/>
+                <w:sz w:val="21"/>
+                <w:szCs w:val="21"/>
+                <w:shd w:val="clear" w:color="auto" w:fill="FFFFFF"/>
+              </w:rPr>
               <w:t>&lt;&lt;</w:t>
             </w:r>
             <w:r>
@@ -1170,6 +1031,16 @@
                 <w:color w:val="000000" w:themeColor="text1"/>
                 <w:sz w:val="21"/>
                 <w:szCs w:val="21"/>
+                <w:shd w:val="clear" w:color="auto" w:fill="FFFFFF"/>
+              </w:rPr>
+              <w:t>&lt;&lt;es_&gt;&gt;</w:t>
+            </w:r>
+            <w:r>
+              <w:rPr>
+                <w:rFonts w:ascii="Segoe UI" w:hAnsi="Segoe UI" w:cs="Segoe UI"/>
+                <w:color w:val="000000" w:themeColor="text1"/>
+                <w:sz w:val="21"/>
+                <w:szCs w:val="21"/>
               </w:rPr>
               <w:br/>
             </w:r>
@@ -1181,6 +1052,56 @@
                 <w:szCs w:val="21"/>
                 <w:shd w:val="clear" w:color="auto" w:fill="FFFFFF"/>
               </w:rPr>
+              <w:t>&lt;&lt;cs_{</w:t>
+            </w:r>
+            <w:r>
+              <w:rPr>
+                <w:rFonts w:ascii="Segoe UI" w:hAnsi="Segoe UI" w:cs="Segoe UI"/>
+                <w:color w:val="000000" w:themeColor="text1"/>
+                <w:sz w:val="21"/>
+                <w:szCs w:val="21"/>
+                <w:shd w:val="clear" w:color="auto" w:fill="FFFFFF"/>
+              </w:rPr>
+              <w:t xml:space="preserve"> respondent</w:t>
+            </w:r>
+            <w:r>
+              <w:rPr>
+                <w:rFonts w:ascii="Segoe UI" w:hAnsi="Segoe UI" w:cs="Segoe UI"/>
+                <w:color w:val="000000" w:themeColor="text1"/>
+                <w:sz w:val="21"/>
+                <w:szCs w:val="21"/>
+                <w:shd w:val="clear" w:color="auto" w:fill="FFFFFF"/>
+              </w:rPr>
+              <w:t>1.primaryAddress.A</w:t>
+            </w:r>
+            <w:r>
+              <w:rPr>
+                <w:rFonts w:ascii="Segoe UI" w:hAnsi="Segoe UI" w:cs="Segoe UI"/>
+                <w:color w:val="000000" w:themeColor="text1"/>
+                <w:sz w:val="21"/>
+                <w:szCs w:val="21"/>
+                <w:shd w:val="clear" w:color="auto" w:fill="FFFFFF"/>
+              </w:rPr>
+              <w:t>ddressLine</w:t>
+            </w:r>
+            <w:r>
+              <w:rPr>
+                <w:rFonts w:ascii="Segoe UI" w:hAnsi="Segoe UI" w:cs="Segoe UI"/>
+                <w:color w:val="000000" w:themeColor="text1"/>
+                <w:sz w:val="21"/>
+                <w:szCs w:val="21"/>
+                <w:shd w:val="clear" w:color="auto" w:fill="FFFFFF"/>
+              </w:rPr>
+              <w:t>2!=null}&gt;&gt;</w:t>
+            </w:r>
+            <w:r>
+              <w:rPr>
+                <w:rFonts w:ascii="Segoe UI" w:hAnsi="Segoe UI" w:cs="Segoe UI"/>
+                <w:color w:val="000000" w:themeColor="text1"/>
+                <w:sz w:val="21"/>
+                <w:szCs w:val="21"/>
+                <w:shd w:val="clear" w:color="auto" w:fill="FFFFFF"/>
+              </w:rPr>
               <w:t>&lt;&lt;</w:t>
             </w:r>
             <w:r>
@@ -1259,6 +1180,16 @@
                 <w:color w:val="000000" w:themeColor="text1"/>
                 <w:sz w:val="21"/>
                 <w:szCs w:val="21"/>
+                <w:shd w:val="clear" w:color="auto" w:fill="FFFFFF"/>
+              </w:rPr>
+              <w:t>&lt;&lt;es_&gt;&gt;</w:t>
+            </w:r>
+            <w:r>
+              <w:rPr>
+                <w:rFonts w:ascii="Segoe UI" w:hAnsi="Segoe UI" w:cs="Segoe UI"/>
+                <w:color w:val="000000" w:themeColor="text1"/>
+                <w:sz w:val="21"/>
+                <w:szCs w:val="21"/>
               </w:rPr>
               <w:br/>
             </w:r>
@@ -1270,6 +1201,56 @@
                 <w:szCs w:val="21"/>
                 <w:shd w:val="clear" w:color="auto" w:fill="FFFFFF"/>
               </w:rPr>
+              <w:t>&lt;&lt;cs_{</w:t>
+            </w:r>
+            <w:r>
+              <w:rPr>
+                <w:rFonts w:ascii="Segoe UI" w:hAnsi="Segoe UI" w:cs="Segoe UI"/>
+                <w:color w:val="000000" w:themeColor="text1"/>
+                <w:sz w:val="21"/>
+                <w:szCs w:val="21"/>
+                <w:shd w:val="clear" w:color="auto" w:fill="FFFFFF"/>
+              </w:rPr>
+              <w:t xml:space="preserve"> respondent</w:t>
+            </w:r>
+            <w:r>
+              <w:rPr>
+                <w:rFonts w:ascii="Segoe UI" w:hAnsi="Segoe UI" w:cs="Segoe UI"/>
+                <w:color w:val="000000" w:themeColor="text1"/>
+                <w:sz w:val="21"/>
+                <w:szCs w:val="21"/>
+                <w:shd w:val="clear" w:color="auto" w:fill="FFFFFF"/>
+              </w:rPr>
+              <w:t>1.primaryAddress.A</w:t>
+            </w:r>
+            <w:r>
+              <w:rPr>
+                <w:rFonts w:ascii="Segoe UI" w:hAnsi="Segoe UI" w:cs="Segoe UI"/>
+                <w:color w:val="000000" w:themeColor="text1"/>
+                <w:sz w:val="21"/>
+                <w:szCs w:val="21"/>
+                <w:shd w:val="clear" w:color="auto" w:fill="FFFFFF"/>
+              </w:rPr>
+              <w:t>ddressLine</w:t>
+            </w:r>
+            <w:r>
+              <w:rPr>
+                <w:rFonts w:ascii="Segoe UI" w:hAnsi="Segoe UI" w:cs="Segoe UI"/>
+                <w:color w:val="000000" w:themeColor="text1"/>
+                <w:sz w:val="21"/>
+                <w:szCs w:val="21"/>
+                <w:shd w:val="clear" w:color="auto" w:fill="FFFFFF"/>
+              </w:rPr>
+              <w:t>3!=null}&gt;&gt;</w:t>
+            </w:r>
+            <w:r>
+              <w:rPr>
+                <w:rFonts w:ascii="Segoe UI" w:hAnsi="Segoe UI" w:cs="Segoe UI"/>
+                <w:color w:val="000000" w:themeColor="text1"/>
+                <w:sz w:val="21"/>
+                <w:szCs w:val="21"/>
+                <w:shd w:val="clear" w:color="auto" w:fill="FFFFFF"/>
+              </w:rPr>
               <w:t>&lt;&lt;</w:t>
             </w:r>
             <w:r>
@@ -1348,6 +1329,16 @@
                 <w:color w:val="000000" w:themeColor="text1"/>
                 <w:sz w:val="21"/>
                 <w:szCs w:val="21"/>
+                <w:shd w:val="clear" w:color="auto" w:fill="FFFFFF"/>
+              </w:rPr>
+              <w:t>&lt;&lt;es_&gt;&gt;</w:t>
+            </w:r>
+            <w:r>
+              <w:rPr>
+                <w:rFonts w:ascii="Segoe UI" w:hAnsi="Segoe UI" w:cs="Segoe UI"/>
+                <w:color w:val="000000" w:themeColor="text1"/>
+                <w:sz w:val="21"/>
+                <w:szCs w:val="21"/>
               </w:rPr>
               <w:br/>
             </w:r>
@@ -1359,6 +1350,36 @@
                 <w:szCs w:val="21"/>
                 <w:shd w:val="clear" w:color="auto" w:fill="FFFFFF"/>
               </w:rPr>
+              <w:t>&lt;&lt;cs_{</w:t>
+            </w:r>
+            <w:r>
+              <w:rPr>
+                <w:rFonts w:ascii="Segoe UI" w:hAnsi="Segoe UI" w:cs="Segoe UI"/>
+                <w:color w:val="000000" w:themeColor="text1"/>
+                <w:sz w:val="21"/>
+                <w:szCs w:val="21"/>
+                <w:shd w:val="clear" w:color="auto" w:fill="FFFFFF"/>
+              </w:rPr>
+              <w:t xml:space="preserve"> respondent</w:t>
+            </w:r>
+            <w:r>
+              <w:rPr>
+                <w:rFonts w:ascii="Segoe UI" w:hAnsi="Segoe UI" w:cs="Segoe UI"/>
+                <w:color w:val="000000" w:themeColor="text1"/>
+                <w:sz w:val="21"/>
+                <w:szCs w:val="21"/>
+                <w:shd w:val="clear" w:color="auto" w:fill="FFFFFF"/>
+              </w:rPr>
+              <w:t>1.primaryAddress.PostTown!=null}&gt;&gt;</w:t>
+            </w:r>
+            <w:r>
+              <w:rPr>
+                <w:rFonts w:ascii="Segoe UI" w:hAnsi="Segoe UI" w:cs="Segoe UI"/>
+                <w:color w:val="000000" w:themeColor="text1"/>
+                <w:sz w:val="21"/>
+                <w:szCs w:val="21"/>
+                <w:shd w:val="clear" w:color="auto" w:fill="FFFFFF"/>
+              </w:rPr>
               <w:t>&lt;&lt;</w:t>
             </w:r>
             <w:r>
@@ -1427,6 +1448,16 @@
                 <w:color w:val="000000" w:themeColor="text1"/>
                 <w:sz w:val="21"/>
                 <w:szCs w:val="21"/>
+                <w:shd w:val="clear" w:color="auto" w:fill="FFFFFF"/>
+              </w:rPr>
+              <w:t>&lt;&lt;es_&gt;&gt;</w:t>
+            </w:r>
+            <w:r>
+              <w:rPr>
+                <w:rFonts w:ascii="Segoe UI" w:hAnsi="Segoe UI" w:cs="Segoe UI"/>
+                <w:color w:val="000000" w:themeColor="text1"/>
+                <w:sz w:val="21"/>
+                <w:szCs w:val="21"/>
               </w:rPr>
               <w:br/>
             </w:r>
@@ -1438,6 +1469,36 @@
                 <w:szCs w:val="21"/>
                 <w:shd w:val="clear" w:color="auto" w:fill="FFFFFF"/>
               </w:rPr>
+              <w:t>&lt;&lt;cs_{</w:t>
+            </w:r>
+            <w:r>
+              <w:rPr>
+                <w:rFonts w:ascii="Segoe UI" w:hAnsi="Segoe UI" w:cs="Segoe UI"/>
+                <w:color w:val="000000" w:themeColor="text1"/>
+                <w:sz w:val="21"/>
+                <w:szCs w:val="21"/>
+                <w:shd w:val="clear" w:color="auto" w:fill="FFFFFF"/>
+              </w:rPr>
+              <w:t xml:space="preserve"> respondent</w:t>
+            </w:r>
+            <w:r>
+              <w:rPr>
+                <w:rFonts w:ascii="Segoe UI" w:hAnsi="Segoe UI" w:cs="Segoe UI"/>
+                <w:color w:val="000000" w:themeColor="text1"/>
+                <w:sz w:val="21"/>
+                <w:szCs w:val="21"/>
+                <w:shd w:val="clear" w:color="auto" w:fill="FFFFFF"/>
+              </w:rPr>
+              <w:t>1.primaryAddress.County!=null}&gt;&gt;</w:t>
+            </w:r>
+            <w:r>
+              <w:rPr>
+                <w:rFonts w:ascii="Segoe UI" w:hAnsi="Segoe UI" w:cs="Segoe UI"/>
+                <w:color w:val="000000" w:themeColor="text1"/>
+                <w:sz w:val="21"/>
+                <w:szCs w:val="21"/>
+                <w:shd w:val="clear" w:color="auto" w:fill="FFFFFF"/>
+              </w:rPr>
               <w:t>&lt;&lt;</w:t>
             </w:r>
             <w:r>
@@ -1516,6 +1577,16 @@
                 <w:color w:val="000000" w:themeColor="text1"/>
                 <w:sz w:val="21"/>
                 <w:szCs w:val="21"/>
+                <w:shd w:val="clear" w:color="auto" w:fill="FFFFFF"/>
+              </w:rPr>
+              <w:t>&lt;&lt;es_&gt;&gt;</w:t>
+            </w:r>
+            <w:r>
+              <w:rPr>
+                <w:rFonts w:ascii="Segoe UI" w:hAnsi="Segoe UI" w:cs="Segoe UI"/>
+                <w:color w:val="000000" w:themeColor="text1"/>
+                <w:sz w:val="21"/>
+                <w:szCs w:val="21"/>
               </w:rPr>
               <w:br/>
             </w:r>
@@ -1527,6 +1598,36 @@
                 <w:szCs w:val="21"/>
                 <w:shd w:val="clear" w:color="auto" w:fill="FFFFFF"/>
               </w:rPr>
+              <w:t>&lt;&lt;cs_{</w:t>
+            </w:r>
+            <w:r>
+              <w:rPr>
+                <w:rFonts w:ascii="Segoe UI" w:hAnsi="Segoe UI" w:cs="Segoe UI"/>
+                <w:color w:val="000000" w:themeColor="text1"/>
+                <w:sz w:val="21"/>
+                <w:szCs w:val="21"/>
+                <w:shd w:val="clear" w:color="auto" w:fill="FFFFFF"/>
+              </w:rPr>
+              <w:t xml:space="preserve"> respondent</w:t>
+            </w:r>
+            <w:r>
+              <w:rPr>
+                <w:rFonts w:ascii="Segoe UI" w:hAnsi="Segoe UI" w:cs="Segoe UI"/>
+                <w:color w:val="000000" w:themeColor="text1"/>
+                <w:sz w:val="21"/>
+                <w:szCs w:val="21"/>
+                <w:shd w:val="clear" w:color="auto" w:fill="FFFFFF"/>
+              </w:rPr>
+              <w:t>1.primaryAddress.Country!=null}&gt;&gt;</w:t>
+            </w:r>
+            <w:r>
+              <w:rPr>
+                <w:rFonts w:ascii="Segoe UI" w:hAnsi="Segoe UI" w:cs="Segoe UI"/>
+                <w:color w:val="000000" w:themeColor="text1"/>
+                <w:sz w:val="21"/>
+                <w:szCs w:val="21"/>
+                <w:shd w:val="clear" w:color="auto" w:fill="FFFFFF"/>
+              </w:rPr>
               <w:t>&lt;&lt;</w:t>
             </w:r>
             <w:r>
@@ -1605,6 +1706,16 @@
                 <w:color w:val="000000" w:themeColor="text1"/>
                 <w:sz w:val="21"/>
                 <w:szCs w:val="21"/>
+                <w:shd w:val="clear" w:color="auto" w:fill="FFFFFF"/>
+              </w:rPr>
+              <w:t>&lt;&lt;es_&gt;&gt;</w:t>
+            </w:r>
+            <w:r>
+              <w:rPr>
+                <w:rFonts w:ascii="Segoe UI" w:hAnsi="Segoe UI" w:cs="Segoe UI"/>
+                <w:color w:val="000000" w:themeColor="text1"/>
+                <w:sz w:val="21"/>
+                <w:szCs w:val="21"/>
               </w:rPr>
               <w:br/>
             </w:r>
@@ -1616,6 +1727,36 @@
                 <w:szCs w:val="21"/>
                 <w:shd w:val="clear" w:color="auto" w:fill="FFFFFF"/>
               </w:rPr>
+              <w:t>&lt;&lt;cs_{</w:t>
+            </w:r>
+            <w:r>
+              <w:rPr>
+                <w:rFonts w:ascii="Segoe UI" w:hAnsi="Segoe UI" w:cs="Segoe UI"/>
+                <w:color w:val="000000" w:themeColor="text1"/>
+                <w:sz w:val="21"/>
+                <w:szCs w:val="21"/>
+                <w:shd w:val="clear" w:color="auto" w:fill="FFFFFF"/>
+              </w:rPr>
+              <w:t xml:space="preserve"> respondent</w:t>
+            </w:r>
+            <w:r>
+              <w:rPr>
+                <w:rFonts w:ascii="Segoe UI" w:hAnsi="Segoe UI" w:cs="Segoe UI"/>
+                <w:color w:val="000000" w:themeColor="text1"/>
+                <w:sz w:val="21"/>
+                <w:szCs w:val="21"/>
+                <w:shd w:val="clear" w:color="auto" w:fill="FFFFFF"/>
+              </w:rPr>
+              <w:t>1.primaryAddress.PostCode!=null}&gt;&gt;</w:t>
+            </w:r>
+            <w:r>
+              <w:rPr>
+                <w:rFonts w:ascii="Segoe UI" w:hAnsi="Segoe UI" w:cs="Segoe UI"/>
+                <w:color w:val="000000" w:themeColor="text1"/>
+                <w:sz w:val="21"/>
+                <w:szCs w:val="21"/>
+                <w:shd w:val="clear" w:color="auto" w:fill="FFFFFF"/>
+              </w:rPr>
               <w:t>&lt;&lt;</w:t>
             </w:r>
             <w:r>
@@ -1687,11 +1828,20 @@
                 <w:shd w:val="clear" w:color="auto" w:fill="FFFFFF"/>
               </w:rPr>
               <w:t>&gt;&gt;</w:t>
+            </w:r>
+            <w:r>
+              <w:rPr>
+                <w:rFonts w:ascii="Segoe UI" w:hAnsi="Segoe UI" w:cs="Segoe UI"/>
+                <w:color w:val="000000" w:themeColor="text1"/>
+                <w:sz w:val="21"/>
+                <w:szCs w:val="21"/>
+                <w:shd w:val="clear" w:color="auto" w:fill="FFFFFF"/>
+              </w:rPr>
+              <w:t>&lt;&lt;es_&gt;&gt;</w:t>
             </w:r>
           </w:p>
           <w:p>
             <w:pPr>
-              <w:spacing w:before="40" w:after="40"/>
               <w:rPr>
                 <w:rFonts w:ascii="Arial" w:hAnsi="Arial" w:cs="Arial"/>
                 <w:sz w:val="22"/>
@@ -1699,443 +1849,805 @@
               </w:rPr>
             </w:pPr>
           </w:p>
+        </w:tc>
+      </w:tr>
+      <w:tr>
+        <w:tc>
+          <w:tcPr>
+            <w:tcW w:w="3539" w:type="dxa"/>
+          </w:tcPr>
           <w:p>
             <w:pPr>
-              <w:rPr>
-                <w:rFonts w:ascii="Segoe UI" w:hAnsi="Segoe UI" w:cs="Segoe UI"/>
-                <w:color w:val="000000" w:themeColor="text1"/>
-                <w:sz w:val="21"/>
-                <w:szCs w:val="21"/>
-                <w:shd w:val="clear" w:color="auto" w:fill="FFFFFF"/>
+              <w:pStyle w:val="NormalWeb"/>
+              <w:spacing w:before="40" w:beforeAutospacing="0" w:after="40" w:afterAutospacing="0"/>
+              <w:rPr>
+                <w:rFonts w:ascii="GDS Transport Website Light" w:hAnsi="GDS Transport Website Light"/>
+                <w:b/>
+                <w:bCs/>
               </w:rPr>
             </w:pPr>
-            <w:proofErr w:type="gramStart"/>
-            <w:r>
-              <w:rPr>
-                <w:rFonts w:ascii="Segoe UI" w:hAnsi="Segoe UI" w:cs="Segoe UI"/>
-                <w:color w:val="000000" w:themeColor="text1"/>
-                <w:sz w:val="21"/>
-                <w:szCs w:val="21"/>
-                <w:shd w:val="clear" w:color="auto" w:fill="FFFFFF"/>
-              </w:rPr>
-              <w:t>&lt;&lt;respondent1.</w:t>
-            </w:r>
-            <w:r>
-              <w:rPr>
-                <w:rFonts w:ascii="Segoe UI" w:hAnsi="Segoe UI" w:cs="Segoe UI"/>
-                <w:color w:val="000000" w:themeColor="text1"/>
-                <w:sz w:val="21"/>
-                <w:szCs w:val="21"/>
-                <w:shd w:val="clear" w:color="auto" w:fill="FFFFFF"/>
-              </w:rPr>
-              <w:t>representative.service</w:t>
-            </w:r>
-            <w:r>
-              <w:rPr>
-                <w:rFonts w:ascii="Segoe UI" w:hAnsi="Segoe UI" w:cs="Segoe UI"/>
-                <w:color w:val="000000" w:themeColor="text1"/>
-                <w:sz w:val="21"/>
-                <w:szCs w:val="21"/>
-                <w:shd w:val="clear" w:color="auto" w:fill="FFFFFF"/>
-              </w:rPr>
-              <w:t>Address.A</w:t>
-            </w:r>
-            <w:r>
-              <w:rPr>
-                <w:rFonts w:ascii="Segoe UI" w:hAnsi="Segoe UI" w:cs="Segoe UI"/>
-                <w:color w:val="000000" w:themeColor="text1"/>
-                <w:sz w:val="21"/>
-                <w:szCs w:val="21"/>
-                <w:shd w:val="clear" w:color="auto" w:fill="FFFFFF"/>
-              </w:rPr>
-              <w:t>ddressLine</w:t>
-            </w:r>
-            <w:proofErr w:type="gramEnd"/>
-            <w:r>
-              <w:rPr>
-                <w:rFonts w:ascii="Segoe UI" w:hAnsi="Segoe UI" w:cs="Segoe UI"/>
-                <w:color w:val="000000" w:themeColor="text1"/>
-                <w:sz w:val="21"/>
-                <w:szCs w:val="21"/>
-                <w:shd w:val="clear" w:color="auto" w:fill="FFFFFF"/>
-              </w:rPr>
-              <w:t>1</w:t>
-            </w:r>
-            <w:r>
-              <w:rPr>
-                <w:rFonts w:ascii="Segoe UI" w:hAnsi="Segoe UI" w:cs="Segoe UI"/>
-                <w:color w:val="000000" w:themeColor="text1"/>
-                <w:sz w:val="21"/>
-                <w:szCs w:val="21"/>
-                <w:shd w:val="clear" w:color="auto" w:fill="FFFFFF"/>
-              </w:rPr>
-              <w:t>&gt;&gt;</w:t>
-            </w:r>
-            <w:r>
-              <w:rPr>
-                <w:rFonts w:ascii="Segoe UI" w:hAnsi="Segoe UI" w:cs="Segoe UI"/>
-                <w:color w:val="000000" w:themeColor="text1"/>
-                <w:sz w:val="21"/>
-                <w:szCs w:val="21"/>
-              </w:rPr>
-              <w:br/>
-            </w:r>
-            <w:r>
-              <w:rPr>
-                <w:rFonts w:ascii="Segoe UI" w:hAnsi="Segoe UI" w:cs="Segoe UI"/>
-                <w:color w:val="000000" w:themeColor="text1"/>
-                <w:sz w:val="21"/>
-                <w:szCs w:val="21"/>
-                <w:shd w:val="clear" w:color="auto" w:fill="FFFFFF"/>
-              </w:rPr>
-              <w:t>&lt;&lt;respondent1.</w:t>
-            </w:r>
-            <w:r>
-              <w:rPr>
-                <w:rFonts w:ascii="Segoe UI" w:hAnsi="Segoe UI" w:cs="Segoe UI"/>
-                <w:color w:val="000000" w:themeColor="text1"/>
-                <w:sz w:val="21"/>
-                <w:szCs w:val="21"/>
-                <w:shd w:val="clear" w:color="auto" w:fill="FFFFFF"/>
-              </w:rPr>
-              <w:t>representative.service</w:t>
-            </w:r>
-            <w:r>
-              <w:rPr>
-                <w:rFonts w:ascii="Segoe UI" w:hAnsi="Segoe UI" w:cs="Segoe UI"/>
-                <w:color w:val="000000" w:themeColor="text1"/>
-                <w:sz w:val="21"/>
-                <w:szCs w:val="21"/>
-                <w:shd w:val="clear" w:color="auto" w:fill="FFFFFF"/>
-              </w:rPr>
-              <w:t>Address.A</w:t>
-            </w:r>
-            <w:r>
-              <w:rPr>
-                <w:rFonts w:ascii="Segoe UI" w:hAnsi="Segoe UI" w:cs="Segoe UI"/>
-                <w:color w:val="000000" w:themeColor="text1"/>
-                <w:sz w:val="21"/>
-                <w:szCs w:val="21"/>
-                <w:shd w:val="clear" w:color="auto" w:fill="FFFFFF"/>
-              </w:rPr>
-              <w:t>ddressLine2</w:t>
-            </w:r>
-            <w:r>
-              <w:rPr>
-                <w:rFonts w:ascii="Segoe UI" w:hAnsi="Segoe UI" w:cs="Segoe UI"/>
-                <w:color w:val="000000" w:themeColor="text1"/>
-                <w:sz w:val="21"/>
-                <w:szCs w:val="21"/>
-                <w:shd w:val="clear" w:color="auto" w:fill="FFFFFF"/>
-              </w:rPr>
-              <w:t>&gt;&gt;</w:t>
-            </w:r>
-            <w:r>
-              <w:rPr>
-                <w:rFonts w:ascii="Segoe UI" w:hAnsi="Segoe UI" w:cs="Segoe UI"/>
-                <w:color w:val="000000" w:themeColor="text1"/>
-                <w:sz w:val="21"/>
-                <w:szCs w:val="21"/>
-              </w:rPr>
-              <w:br/>
-            </w:r>
-            <w:r>
-              <w:rPr>
-                <w:rFonts w:ascii="Segoe UI" w:hAnsi="Segoe UI" w:cs="Segoe UI"/>
-                <w:color w:val="000000" w:themeColor="text1"/>
-                <w:sz w:val="21"/>
-                <w:szCs w:val="21"/>
-                <w:shd w:val="clear" w:color="auto" w:fill="FFFFFF"/>
-              </w:rPr>
-              <w:t>&lt;&lt;respondent1.</w:t>
-            </w:r>
-            <w:r>
-              <w:rPr>
-                <w:rFonts w:ascii="Segoe UI" w:hAnsi="Segoe UI" w:cs="Segoe UI"/>
-                <w:color w:val="000000" w:themeColor="text1"/>
-                <w:sz w:val="21"/>
-                <w:szCs w:val="21"/>
-                <w:shd w:val="clear" w:color="auto" w:fill="FFFFFF"/>
-              </w:rPr>
-              <w:t>representative.service</w:t>
-            </w:r>
-            <w:r>
-              <w:rPr>
-                <w:rFonts w:ascii="Segoe UI" w:hAnsi="Segoe UI" w:cs="Segoe UI"/>
-                <w:color w:val="000000" w:themeColor="text1"/>
-                <w:sz w:val="21"/>
-                <w:szCs w:val="21"/>
-                <w:shd w:val="clear" w:color="auto" w:fill="FFFFFF"/>
-              </w:rPr>
-              <w:t>Address.A</w:t>
-            </w:r>
-            <w:r>
-              <w:rPr>
-                <w:rFonts w:ascii="Segoe UI" w:hAnsi="Segoe UI" w:cs="Segoe UI"/>
-                <w:color w:val="000000" w:themeColor="text1"/>
-                <w:sz w:val="21"/>
-                <w:szCs w:val="21"/>
-                <w:shd w:val="clear" w:color="auto" w:fill="FFFFFF"/>
-              </w:rPr>
-              <w:t>ddressLine3</w:t>
-            </w:r>
-            <w:r>
-              <w:rPr>
-                <w:rFonts w:ascii="Segoe UI" w:hAnsi="Segoe UI" w:cs="Segoe UI"/>
-                <w:color w:val="000000" w:themeColor="text1"/>
-                <w:sz w:val="21"/>
-                <w:szCs w:val="21"/>
-                <w:shd w:val="clear" w:color="auto" w:fill="FFFFFF"/>
-              </w:rPr>
-              <w:t>&gt;&gt;</w:t>
-            </w:r>
-            <w:r>
-              <w:rPr>
-                <w:rFonts w:ascii="Segoe UI" w:hAnsi="Segoe UI" w:cs="Segoe UI"/>
-                <w:color w:val="000000" w:themeColor="text1"/>
-                <w:sz w:val="21"/>
-                <w:szCs w:val="21"/>
-              </w:rPr>
-              <w:br/>
-            </w:r>
-            <w:r>
-              <w:rPr>
-                <w:rFonts w:ascii="Segoe UI" w:hAnsi="Segoe UI" w:cs="Segoe UI"/>
-                <w:color w:val="000000" w:themeColor="text1"/>
-                <w:sz w:val="21"/>
-                <w:szCs w:val="21"/>
-                <w:shd w:val="clear" w:color="auto" w:fill="FFFFFF"/>
-              </w:rPr>
-              <w:t>&lt;&lt;respondent1.</w:t>
-            </w:r>
-            <w:r>
-              <w:rPr>
-                <w:rFonts w:ascii="Segoe UI" w:hAnsi="Segoe UI" w:cs="Segoe UI"/>
-                <w:color w:val="000000" w:themeColor="text1"/>
-                <w:sz w:val="21"/>
-                <w:szCs w:val="21"/>
-                <w:shd w:val="clear" w:color="auto" w:fill="FFFFFF"/>
-              </w:rPr>
-              <w:t>representative.service</w:t>
-            </w:r>
-            <w:r>
-              <w:rPr>
-                <w:rFonts w:ascii="Segoe UI" w:hAnsi="Segoe UI" w:cs="Segoe UI"/>
-                <w:color w:val="000000" w:themeColor="text1"/>
-                <w:sz w:val="21"/>
-                <w:szCs w:val="21"/>
-                <w:shd w:val="clear" w:color="auto" w:fill="FFFFFF"/>
-              </w:rPr>
-              <w:t>Address.P</w:t>
-            </w:r>
-            <w:r>
-              <w:rPr>
-                <w:rFonts w:ascii="Segoe UI" w:hAnsi="Segoe UI" w:cs="Segoe UI"/>
-                <w:color w:val="000000" w:themeColor="text1"/>
-                <w:sz w:val="21"/>
-                <w:szCs w:val="21"/>
-                <w:shd w:val="clear" w:color="auto" w:fill="FFFFFF"/>
-              </w:rPr>
-              <w:t>ostTown</w:t>
-            </w:r>
-            <w:r>
-              <w:rPr>
-                <w:rFonts w:ascii="Segoe UI" w:hAnsi="Segoe UI" w:cs="Segoe UI"/>
-                <w:color w:val="000000" w:themeColor="text1"/>
-                <w:sz w:val="21"/>
-                <w:szCs w:val="21"/>
-                <w:shd w:val="clear" w:color="auto" w:fill="FFFFFF"/>
-              </w:rPr>
-              <w:t>&gt;&gt;</w:t>
-            </w:r>
-            <w:r>
-              <w:rPr>
-                <w:rFonts w:ascii="Segoe UI" w:hAnsi="Segoe UI" w:cs="Segoe UI"/>
-                <w:color w:val="000000" w:themeColor="text1"/>
-                <w:sz w:val="21"/>
-                <w:szCs w:val="21"/>
-              </w:rPr>
-              <w:br/>
-            </w:r>
-            <w:r>
-              <w:rPr>
-                <w:rFonts w:ascii="Segoe UI" w:hAnsi="Segoe UI" w:cs="Segoe UI"/>
-                <w:color w:val="000000" w:themeColor="text1"/>
-                <w:sz w:val="21"/>
-                <w:szCs w:val="21"/>
-                <w:shd w:val="clear" w:color="auto" w:fill="FFFFFF"/>
-              </w:rPr>
-              <w:t>&lt;&lt;respondent1.</w:t>
-            </w:r>
-            <w:r>
-              <w:rPr>
-                <w:rFonts w:ascii="Segoe UI" w:hAnsi="Segoe UI" w:cs="Segoe UI"/>
-                <w:color w:val="000000" w:themeColor="text1"/>
-                <w:sz w:val="21"/>
-                <w:szCs w:val="21"/>
-                <w:shd w:val="clear" w:color="auto" w:fill="FFFFFF"/>
-              </w:rPr>
-              <w:t>representative.service</w:t>
-            </w:r>
-            <w:r>
-              <w:rPr>
-                <w:rFonts w:ascii="Segoe UI" w:hAnsi="Segoe UI" w:cs="Segoe UI"/>
-                <w:color w:val="000000" w:themeColor="text1"/>
-                <w:sz w:val="21"/>
-                <w:szCs w:val="21"/>
-                <w:shd w:val="clear" w:color="auto" w:fill="FFFFFF"/>
-              </w:rPr>
-              <w:t>Address.C</w:t>
-            </w:r>
-            <w:r>
-              <w:rPr>
-                <w:rFonts w:ascii="Segoe UI" w:hAnsi="Segoe UI" w:cs="Segoe UI"/>
-                <w:color w:val="000000" w:themeColor="text1"/>
-                <w:sz w:val="21"/>
-                <w:szCs w:val="21"/>
-                <w:shd w:val="clear" w:color="auto" w:fill="FFFFFF"/>
-              </w:rPr>
-              <w:t>ounty</w:t>
-            </w:r>
-            <w:r>
-              <w:rPr>
-                <w:rFonts w:ascii="Segoe UI" w:hAnsi="Segoe UI" w:cs="Segoe UI"/>
-                <w:color w:val="000000" w:themeColor="text1"/>
-                <w:sz w:val="21"/>
-                <w:szCs w:val="21"/>
-                <w:shd w:val="clear" w:color="auto" w:fill="FFFFFF"/>
-              </w:rPr>
-              <w:t>&gt;&gt;</w:t>
-            </w:r>
-            <w:r>
-              <w:rPr>
-                <w:rFonts w:ascii="Segoe UI" w:hAnsi="Segoe UI" w:cs="Segoe UI"/>
-                <w:color w:val="000000" w:themeColor="text1"/>
-                <w:sz w:val="21"/>
-                <w:szCs w:val="21"/>
-              </w:rPr>
-              <w:br/>
-            </w:r>
-            <w:r>
-              <w:rPr>
-                <w:rFonts w:ascii="Segoe UI" w:hAnsi="Segoe UI" w:cs="Segoe UI"/>
-                <w:color w:val="000000" w:themeColor="text1"/>
-                <w:sz w:val="21"/>
-                <w:szCs w:val="21"/>
-                <w:shd w:val="clear" w:color="auto" w:fill="FFFFFF"/>
-              </w:rPr>
-              <w:t>&lt;&lt;respondent1.</w:t>
-            </w:r>
-            <w:r>
-              <w:rPr>
-                <w:rFonts w:ascii="Segoe UI" w:hAnsi="Segoe UI" w:cs="Segoe UI"/>
-                <w:color w:val="000000" w:themeColor="text1"/>
-                <w:sz w:val="21"/>
-                <w:szCs w:val="21"/>
-                <w:shd w:val="clear" w:color="auto" w:fill="FFFFFF"/>
-              </w:rPr>
-              <w:t>representative.service</w:t>
-            </w:r>
-            <w:r>
-              <w:rPr>
-                <w:rFonts w:ascii="Segoe UI" w:hAnsi="Segoe UI" w:cs="Segoe UI"/>
-                <w:color w:val="000000" w:themeColor="text1"/>
-                <w:sz w:val="21"/>
-                <w:szCs w:val="21"/>
-                <w:shd w:val="clear" w:color="auto" w:fill="FFFFFF"/>
-              </w:rPr>
-              <w:t>Address.C</w:t>
-            </w:r>
-            <w:r>
-              <w:rPr>
-                <w:rFonts w:ascii="Segoe UI" w:hAnsi="Segoe UI" w:cs="Segoe UI"/>
-                <w:color w:val="000000" w:themeColor="text1"/>
-                <w:sz w:val="21"/>
-                <w:szCs w:val="21"/>
-                <w:shd w:val="clear" w:color="auto" w:fill="FFFFFF"/>
-              </w:rPr>
-              <w:t>ountry</w:t>
-            </w:r>
-            <w:r>
-              <w:rPr>
-                <w:rFonts w:ascii="Segoe UI" w:hAnsi="Segoe UI" w:cs="Segoe UI"/>
-                <w:color w:val="000000" w:themeColor="text1"/>
-                <w:sz w:val="21"/>
-                <w:szCs w:val="21"/>
-                <w:shd w:val="clear" w:color="auto" w:fill="FFFFFF"/>
-              </w:rPr>
-              <w:t>&gt;&gt;</w:t>
-            </w:r>
-            <w:r>
-              <w:rPr>
-                <w:rFonts w:ascii="Segoe UI" w:hAnsi="Segoe UI" w:cs="Segoe UI"/>
-                <w:color w:val="000000" w:themeColor="text1"/>
-                <w:sz w:val="21"/>
-                <w:szCs w:val="21"/>
-              </w:rPr>
-              <w:br/>
-            </w:r>
-            <w:r>
-              <w:rPr>
-                <w:rFonts w:ascii="Segoe UI" w:hAnsi="Segoe UI" w:cs="Segoe UI"/>
-                <w:color w:val="000000" w:themeColor="text1"/>
-                <w:sz w:val="21"/>
-                <w:szCs w:val="21"/>
-                <w:shd w:val="clear" w:color="auto" w:fill="FFFFFF"/>
-              </w:rPr>
-              <w:t>&lt;&lt;respondent1.</w:t>
-            </w:r>
-            <w:r>
-              <w:rPr>
-                <w:rFonts w:ascii="Segoe UI" w:hAnsi="Segoe UI" w:cs="Segoe UI"/>
-                <w:color w:val="000000" w:themeColor="text1"/>
-                <w:sz w:val="21"/>
-                <w:szCs w:val="21"/>
-                <w:shd w:val="clear" w:color="auto" w:fill="FFFFFF"/>
-              </w:rPr>
-              <w:t>representative.service</w:t>
-            </w:r>
-            <w:r>
-              <w:rPr>
-                <w:rFonts w:ascii="Segoe UI" w:hAnsi="Segoe UI" w:cs="Segoe UI"/>
-                <w:color w:val="000000" w:themeColor="text1"/>
-                <w:sz w:val="21"/>
-                <w:szCs w:val="21"/>
-                <w:shd w:val="clear" w:color="auto" w:fill="FFFFFF"/>
-              </w:rPr>
-              <w:t>Address.P</w:t>
-            </w:r>
-            <w:r>
-              <w:rPr>
-                <w:rFonts w:ascii="Segoe UI" w:hAnsi="Segoe UI" w:cs="Segoe UI"/>
-                <w:color w:val="000000" w:themeColor="text1"/>
-                <w:sz w:val="21"/>
-                <w:szCs w:val="21"/>
-                <w:shd w:val="clear" w:color="auto" w:fill="FFFFFF"/>
-              </w:rPr>
-              <w:t>ostCode</w:t>
-            </w:r>
-            <w:r>
-              <w:rPr>
-                <w:rFonts w:ascii="Segoe UI" w:hAnsi="Segoe UI" w:cs="Segoe UI"/>
-                <w:color w:val="000000" w:themeColor="text1"/>
-                <w:sz w:val="21"/>
-                <w:szCs w:val="21"/>
-                <w:shd w:val="clear" w:color="auto" w:fill="FFFFFF"/>
-              </w:rPr>
-              <w:t>&gt;&gt;</w:t>
+            <w:r>
+              <w:rPr>
+                <w:rFonts w:ascii="GDS Transport Website Light" w:hAnsi="GDS Transport Website Light"/>
+                <w:b/>
+                <w:bCs/>
+              </w:rPr>
+              <w:t>Correspondence address</w:t>
             </w:r>
           </w:p>
           <w:p>
             <w:pPr>
-              <w:rPr>
-                <w:rFonts w:ascii="Segoe UI" w:hAnsi="Segoe UI" w:cs="Segoe UI"/>
-                <w:color w:val="000000" w:themeColor="text1"/>
-                <w:sz w:val="21"/>
-                <w:szCs w:val="21"/>
+              <w:pStyle w:val="NormalWeb"/>
+              <w:spacing w:before="40" w:beforeAutospacing="0" w:after="40" w:afterAutospacing="0"/>
+              <w:rPr>
+                <w:rFonts w:ascii="GDSTransportWebsite" w:hAnsi="GDSTransportWebsite"/>
+                <w:b/>
+                <w:bCs/>
+                <w:color w:val="0A0A0A"/>
                 <w:shd w:val="clear" w:color="auto" w:fill="FFFFFF"/>
               </w:rPr>
             </w:pPr>
+          </w:p>
+        </w:tc>
+        <w:tc>
+          <w:tcPr>
+            <w:tcW w:w="6521" w:type="dxa"/>
+          </w:tcPr>
+          <w:p>
+            <w:pPr>
+              <w:rPr>
+                <w:rFonts w:ascii="Segoe UI" w:hAnsi="Segoe UI" w:cs="Segoe UI"/>
+                <w:color w:val="000000" w:themeColor="text1"/>
+                <w:sz w:val="21"/>
+                <w:szCs w:val="21"/>
+                <w:shd w:val="clear" w:color="auto" w:fill="FFFFFF"/>
+              </w:rPr>
+            </w:pPr>
+            <w:r>
+              <w:rPr>
+                <w:rFonts w:ascii="Segoe UI" w:hAnsi="Segoe UI" w:cs="Segoe UI"/>
+                <w:color w:val="000000" w:themeColor="text1"/>
+                <w:sz w:val="21"/>
+                <w:szCs w:val="21"/>
+                <w:shd w:val="clear" w:color="auto" w:fill="FFFFFF"/>
+              </w:rPr>
+              <w:t>&lt;&lt;cs_{</w:t>
+            </w:r>
+            <w:r>
+              <w:rPr>
+                <w:rFonts w:ascii="Segoe UI" w:hAnsi="Segoe UI" w:cs="Segoe UI"/>
+                <w:color w:val="000000" w:themeColor="text1"/>
+                <w:sz w:val="21"/>
+                <w:szCs w:val="21"/>
+                <w:shd w:val="clear" w:color="auto" w:fill="FFFFFF"/>
+              </w:rPr>
+              <w:t xml:space="preserve"> </w:t>
+            </w:r>
+            <w:r>
+              <w:rPr>
+                <w:rFonts w:ascii="Segoe UI" w:hAnsi="Segoe UI" w:cs="Segoe UI"/>
+                <w:color w:val="000000" w:themeColor="text1"/>
+                <w:sz w:val="21"/>
+                <w:szCs w:val="21"/>
+                <w:shd w:val="clear" w:color="auto" w:fill="FFFFFF"/>
+              </w:rPr>
+              <w:t>respondent1.</w:t>
+            </w:r>
+            <w:r>
+              <w:rPr>
+                <w:rFonts w:ascii="Segoe UI" w:hAnsi="Segoe UI" w:cs="Segoe UI"/>
+                <w:color w:val="000000" w:themeColor="text1"/>
+                <w:sz w:val="21"/>
+                <w:szCs w:val="21"/>
+                <w:shd w:val="clear" w:color="auto" w:fill="FFFFFF"/>
+              </w:rPr>
+              <w:t>representative.service</w:t>
+            </w:r>
+            <w:r>
+              <w:rPr>
+                <w:rFonts w:ascii="Segoe UI" w:hAnsi="Segoe UI" w:cs="Segoe UI"/>
+                <w:color w:val="000000" w:themeColor="text1"/>
+                <w:sz w:val="21"/>
+                <w:szCs w:val="21"/>
+                <w:shd w:val="clear" w:color="auto" w:fill="FFFFFF"/>
+              </w:rPr>
+              <w:t>Address.A</w:t>
+            </w:r>
+            <w:r>
+              <w:rPr>
+                <w:rFonts w:ascii="Segoe UI" w:hAnsi="Segoe UI" w:cs="Segoe UI"/>
+                <w:color w:val="000000" w:themeColor="text1"/>
+                <w:sz w:val="21"/>
+                <w:szCs w:val="21"/>
+                <w:shd w:val="clear" w:color="auto" w:fill="FFFFFF"/>
+              </w:rPr>
+              <w:t>ddressLine1</w:t>
+            </w:r>
+            <w:r>
+              <w:rPr>
+                <w:rFonts w:ascii="Segoe UI" w:hAnsi="Segoe UI" w:cs="Segoe UI"/>
+                <w:color w:val="000000" w:themeColor="text1"/>
+                <w:sz w:val="21"/>
+                <w:szCs w:val="21"/>
+                <w:shd w:val="clear" w:color="auto" w:fill="FFFFFF"/>
+              </w:rPr>
+              <w:t>!=null}&gt;&gt;&lt;&lt;respondent1.</w:t>
+            </w:r>
+            <w:r>
+              <w:rPr>
+                <w:rFonts w:ascii="Segoe UI" w:hAnsi="Segoe UI" w:cs="Segoe UI"/>
+                <w:color w:val="000000" w:themeColor="text1"/>
+                <w:sz w:val="21"/>
+                <w:szCs w:val="21"/>
+                <w:shd w:val="clear" w:color="auto" w:fill="FFFFFF"/>
+              </w:rPr>
+              <w:t>representative.service</w:t>
+            </w:r>
+            <w:r>
+              <w:rPr>
+                <w:rFonts w:ascii="Segoe UI" w:hAnsi="Segoe UI" w:cs="Segoe UI"/>
+                <w:color w:val="000000" w:themeColor="text1"/>
+                <w:sz w:val="21"/>
+                <w:szCs w:val="21"/>
+                <w:shd w:val="clear" w:color="auto" w:fill="FFFFFF"/>
+              </w:rPr>
+              <w:t>Address.A</w:t>
+            </w:r>
+            <w:r>
+              <w:rPr>
+                <w:rFonts w:ascii="Segoe UI" w:hAnsi="Segoe UI" w:cs="Segoe UI"/>
+                <w:color w:val="000000" w:themeColor="text1"/>
+                <w:sz w:val="21"/>
+                <w:szCs w:val="21"/>
+                <w:shd w:val="clear" w:color="auto" w:fill="FFFFFF"/>
+              </w:rPr>
+              <w:t>ddressLine1</w:t>
+            </w:r>
+            <w:r>
+              <w:rPr>
+                <w:rFonts w:ascii="Segoe UI" w:hAnsi="Segoe UI" w:cs="Segoe UI"/>
+                <w:color w:val="000000" w:themeColor="text1"/>
+                <w:sz w:val="21"/>
+                <w:szCs w:val="21"/>
+                <w:shd w:val="clear" w:color="auto" w:fill="FFFFFF"/>
+              </w:rPr>
+              <w:t>&gt;&gt;&lt;&lt;es_&gt;&gt;</w:t>
+            </w:r>
+            <w:r>
+              <w:rPr>
+                <w:rFonts w:ascii="Segoe UI" w:hAnsi="Segoe UI" w:cs="Segoe UI"/>
+                <w:color w:val="000000" w:themeColor="text1"/>
+                <w:sz w:val="21"/>
+                <w:szCs w:val="21"/>
+              </w:rPr>
+              <w:br/>
+            </w:r>
+            <w:r>
+              <w:rPr>
+                <w:rFonts w:ascii="Segoe UI" w:hAnsi="Segoe UI" w:cs="Segoe UI"/>
+                <w:color w:val="000000" w:themeColor="text1"/>
+                <w:sz w:val="21"/>
+                <w:szCs w:val="21"/>
+                <w:shd w:val="clear" w:color="auto" w:fill="FFFFFF"/>
+              </w:rPr>
+              <w:t>&lt;&lt;cs_{</w:t>
+            </w:r>
+            <w:r>
+              <w:rPr>
+                <w:rFonts w:ascii="Segoe UI" w:hAnsi="Segoe UI" w:cs="Segoe UI"/>
+                <w:color w:val="000000" w:themeColor="text1"/>
+                <w:sz w:val="21"/>
+                <w:szCs w:val="21"/>
+                <w:shd w:val="clear" w:color="auto" w:fill="FFFFFF"/>
+              </w:rPr>
+              <w:t xml:space="preserve"> </w:t>
+            </w:r>
+            <w:r>
+              <w:rPr>
+                <w:rFonts w:ascii="Segoe UI" w:hAnsi="Segoe UI" w:cs="Segoe UI"/>
+                <w:color w:val="000000" w:themeColor="text1"/>
+                <w:sz w:val="21"/>
+                <w:szCs w:val="21"/>
+                <w:shd w:val="clear" w:color="auto" w:fill="FFFFFF"/>
+              </w:rPr>
+              <w:t>respondent1.</w:t>
+            </w:r>
+            <w:r>
+              <w:rPr>
+                <w:rFonts w:ascii="Segoe UI" w:hAnsi="Segoe UI" w:cs="Segoe UI"/>
+                <w:color w:val="000000" w:themeColor="text1"/>
+                <w:sz w:val="21"/>
+                <w:szCs w:val="21"/>
+                <w:shd w:val="clear" w:color="auto" w:fill="FFFFFF"/>
+              </w:rPr>
+              <w:t>representative.service</w:t>
+            </w:r>
+            <w:r>
+              <w:rPr>
+                <w:rFonts w:ascii="Segoe UI" w:hAnsi="Segoe UI" w:cs="Segoe UI"/>
+                <w:color w:val="000000" w:themeColor="text1"/>
+                <w:sz w:val="21"/>
+                <w:szCs w:val="21"/>
+                <w:shd w:val="clear" w:color="auto" w:fill="FFFFFF"/>
+              </w:rPr>
+              <w:t>Address.A</w:t>
+            </w:r>
+            <w:r>
+              <w:rPr>
+                <w:rFonts w:ascii="Segoe UI" w:hAnsi="Segoe UI" w:cs="Segoe UI"/>
+                <w:color w:val="000000" w:themeColor="text1"/>
+                <w:sz w:val="21"/>
+                <w:szCs w:val="21"/>
+                <w:shd w:val="clear" w:color="auto" w:fill="FFFFFF"/>
+              </w:rPr>
+              <w:t>ddressLine</w:t>
+            </w:r>
+            <w:r>
+              <w:rPr>
+                <w:rFonts w:ascii="Segoe UI" w:hAnsi="Segoe UI" w:cs="Segoe UI"/>
+                <w:color w:val="000000" w:themeColor="text1"/>
+                <w:sz w:val="21"/>
+                <w:szCs w:val="21"/>
+                <w:shd w:val="clear" w:color="auto" w:fill="FFFFFF"/>
+              </w:rPr>
+              <w:t>2!=null}&gt;&gt;&lt;&lt;respondent1.</w:t>
+            </w:r>
+            <w:r>
+              <w:rPr>
+                <w:rFonts w:ascii="Segoe UI" w:hAnsi="Segoe UI" w:cs="Segoe UI"/>
+                <w:color w:val="000000" w:themeColor="text1"/>
+                <w:sz w:val="21"/>
+                <w:szCs w:val="21"/>
+                <w:shd w:val="clear" w:color="auto" w:fill="FFFFFF"/>
+              </w:rPr>
+              <w:t>representative.service</w:t>
+            </w:r>
+            <w:r>
+              <w:rPr>
+                <w:rFonts w:ascii="Segoe UI" w:hAnsi="Segoe UI" w:cs="Segoe UI"/>
+                <w:color w:val="000000" w:themeColor="text1"/>
+                <w:sz w:val="21"/>
+                <w:szCs w:val="21"/>
+                <w:shd w:val="clear" w:color="auto" w:fill="FFFFFF"/>
+              </w:rPr>
+              <w:t>Address.A</w:t>
+            </w:r>
+            <w:r>
+              <w:rPr>
+                <w:rFonts w:ascii="Segoe UI" w:hAnsi="Segoe UI" w:cs="Segoe UI"/>
+                <w:color w:val="000000" w:themeColor="text1"/>
+                <w:sz w:val="21"/>
+                <w:szCs w:val="21"/>
+                <w:shd w:val="clear" w:color="auto" w:fill="FFFFFF"/>
+              </w:rPr>
+              <w:t>ddressLine2</w:t>
+            </w:r>
+            <w:r>
+              <w:rPr>
+                <w:rFonts w:ascii="Segoe UI" w:hAnsi="Segoe UI" w:cs="Segoe UI"/>
+                <w:color w:val="000000" w:themeColor="text1"/>
+                <w:sz w:val="21"/>
+                <w:szCs w:val="21"/>
+                <w:shd w:val="clear" w:color="auto" w:fill="FFFFFF"/>
+              </w:rPr>
+              <w:t>&gt;&gt;&lt;&lt;es_&gt;&gt;</w:t>
+            </w:r>
+            <w:r>
+              <w:rPr>
+                <w:rFonts w:ascii="Segoe UI" w:hAnsi="Segoe UI" w:cs="Segoe UI"/>
+                <w:color w:val="000000" w:themeColor="text1"/>
+                <w:sz w:val="21"/>
+                <w:szCs w:val="21"/>
+              </w:rPr>
+              <w:br/>
+            </w:r>
+            <w:r>
+              <w:rPr>
+                <w:rFonts w:ascii="Segoe UI" w:hAnsi="Segoe UI" w:cs="Segoe UI"/>
+                <w:color w:val="000000" w:themeColor="text1"/>
+                <w:sz w:val="21"/>
+                <w:szCs w:val="21"/>
+                <w:shd w:val="clear" w:color="auto" w:fill="FFFFFF"/>
+              </w:rPr>
+              <w:lastRenderedPageBreak/>
+              <w:t>&lt;&lt;cs_{</w:t>
+            </w:r>
+            <w:r>
+              <w:rPr>
+                <w:rFonts w:ascii="Segoe UI" w:hAnsi="Segoe UI" w:cs="Segoe UI"/>
+                <w:color w:val="000000" w:themeColor="text1"/>
+                <w:sz w:val="21"/>
+                <w:szCs w:val="21"/>
+                <w:shd w:val="clear" w:color="auto" w:fill="FFFFFF"/>
+              </w:rPr>
+              <w:t xml:space="preserve"> </w:t>
+            </w:r>
+            <w:r>
+              <w:rPr>
+                <w:rFonts w:ascii="Segoe UI" w:hAnsi="Segoe UI" w:cs="Segoe UI"/>
+                <w:color w:val="000000" w:themeColor="text1"/>
+                <w:sz w:val="21"/>
+                <w:szCs w:val="21"/>
+                <w:shd w:val="clear" w:color="auto" w:fill="FFFFFF"/>
+              </w:rPr>
+              <w:t>respondent1.</w:t>
+            </w:r>
+            <w:r>
+              <w:rPr>
+                <w:rFonts w:ascii="Segoe UI" w:hAnsi="Segoe UI" w:cs="Segoe UI"/>
+                <w:color w:val="000000" w:themeColor="text1"/>
+                <w:sz w:val="21"/>
+                <w:szCs w:val="21"/>
+                <w:shd w:val="clear" w:color="auto" w:fill="FFFFFF"/>
+              </w:rPr>
+              <w:t>representative.service</w:t>
+            </w:r>
+            <w:r>
+              <w:rPr>
+                <w:rFonts w:ascii="Segoe UI" w:hAnsi="Segoe UI" w:cs="Segoe UI"/>
+                <w:color w:val="000000" w:themeColor="text1"/>
+                <w:sz w:val="21"/>
+                <w:szCs w:val="21"/>
+                <w:shd w:val="clear" w:color="auto" w:fill="FFFFFF"/>
+              </w:rPr>
+              <w:t>Address.A</w:t>
+            </w:r>
+            <w:r>
+              <w:rPr>
+                <w:rFonts w:ascii="Segoe UI" w:hAnsi="Segoe UI" w:cs="Segoe UI"/>
+                <w:color w:val="000000" w:themeColor="text1"/>
+                <w:sz w:val="21"/>
+                <w:szCs w:val="21"/>
+                <w:shd w:val="clear" w:color="auto" w:fill="FFFFFF"/>
+              </w:rPr>
+              <w:t>ddressLine</w:t>
+            </w:r>
+            <w:r>
+              <w:rPr>
+                <w:rFonts w:ascii="Segoe UI" w:hAnsi="Segoe UI" w:cs="Segoe UI"/>
+                <w:color w:val="000000" w:themeColor="text1"/>
+                <w:sz w:val="21"/>
+                <w:szCs w:val="21"/>
+                <w:shd w:val="clear" w:color="auto" w:fill="FFFFFF"/>
+              </w:rPr>
+              <w:t>3!=null}&gt;&gt;&lt;&lt;respondent1.</w:t>
+            </w:r>
+            <w:r>
+              <w:rPr>
+                <w:rFonts w:ascii="Segoe UI" w:hAnsi="Segoe UI" w:cs="Segoe UI"/>
+                <w:color w:val="000000" w:themeColor="text1"/>
+                <w:sz w:val="21"/>
+                <w:szCs w:val="21"/>
+                <w:shd w:val="clear" w:color="auto" w:fill="FFFFFF"/>
+              </w:rPr>
+              <w:t>representative.service</w:t>
+            </w:r>
+            <w:r>
+              <w:rPr>
+                <w:rFonts w:ascii="Segoe UI" w:hAnsi="Segoe UI" w:cs="Segoe UI"/>
+                <w:color w:val="000000" w:themeColor="text1"/>
+                <w:sz w:val="21"/>
+                <w:szCs w:val="21"/>
+                <w:shd w:val="clear" w:color="auto" w:fill="FFFFFF"/>
+              </w:rPr>
+              <w:t>Address.A</w:t>
+            </w:r>
+            <w:r>
+              <w:rPr>
+                <w:rFonts w:ascii="Segoe UI" w:hAnsi="Segoe UI" w:cs="Segoe UI"/>
+                <w:color w:val="000000" w:themeColor="text1"/>
+                <w:sz w:val="21"/>
+                <w:szCs w:val="21"/>
+                <w:shd w:val="clear" w:color="auto" w:fill="FFFFFF"/>
+              </w:rPr>
+              <w:t>ddressLine3</w:t>
+            </w:r>
+            <w:r>
+              <w:rPr>
+                <w:rFonts w:ascii="Segoe UI" w:hAnsi="Segoe UI" w:cs="Segoe UI"/>
+                <w:color w:val="000000" w:themeColor="text1"/>
+                <w:sz w:val="21"/>
+                <w:szCs w:val="21"/>
+                <w:shd w:val="clear" w:color="auto" w:fill="FFFFFF"/>
+              </w:rPr>
+              <w:t>&gt;&gt;&lt;&lt;es_&gt;&gt;</w:t>
+            </w:r>
+            <w:r>
+              <w:rPr>
+                <w:rFonts w:ascii="Segoe UI" w:hAnsi="Segoe UI" w:cs="Segoe UI"/>
+                <w:color w:val="000000" w:themeColor="text1"/>
+                <w:sz w:val="21"/>
+                <w:szCs w:val="21"/>
+              </w:rPr>
+              <w:br/>
+            </w:r>
+            <w:r>
+              <w:rPr>
+                <w:rFonts w:ascii="Segoe UI" w:hAnsi="Segoe UI" w:cs="Segoe UI"/>
+                <w:color w:val="000000" w:themeColor="text1"/>
+                <w:sz w:val="21"/>
+                <w:szCs w:val="21"/>
+                <w:shd w:val="clear" w:color="auto" w:fill="FFFFFF"/>
+              </w:rPr>
+              <w:t>&lt;&lt;cs_{</w:t>
+            </w:r>
+            <w:r>
+              <w:rPr>
+                <w:rFonts w:ascii="Segoe UI" w:hAnsi="Segoe UI" w:cs="Segoe UI"/>
+                <w:color w:val="000000" w:themeColor="text1"/>
+                <w:sz w:val="21"/>
+                <w:szCs w:val="21"/>
+                <w:shd w:val="clear" w:color="auto" w:fill="FFFFFF"/>
+              </w:rPr>
+              <w:t xml:space="preserve"> </w:t>
+            </w:r>
+            <w:r>
+              <w:rPr>
+                <w:rFonts w:ascii="Segoe UI" w:hAnsi="Segoe UI" w:cs="Segoe UI"/>
+                <w:color w:val="000000" w:themeColor="text1"/>
+                <w:sz w:val="21"/>
+                <w:szCs w:val="21"/>
+                <w:shd w:val="clear" w:color="auto" w:fill="FFFFFF"/>
+              </w:rPr>
+              <w:t>respondent1.</w:t>
+            </w:r>
+            <w:r>
+              <w:rPr>
+                <w:rFonts w:ascii="Segoe UI" w:hAnsi="Segoe UI" w:cs="Segoe UI"/>
+                <w:color w:val="000000" w:themeColor="text1"/>
+                <w:sz w:val="21"/>
+                <w:szCs w:val="21"/>
+                <w:shd w:val="clear" w:color="auto" w:fill="FFFFFF"/>
+              </w:rPr>
+              <w:t>representative.service</w:t>
+            </w:r>
+            <w:r>
+              <w:rPr>
+                <w:rFonts w:ascii="Segoe UI" w:hAnsi="Segoe UI" w:cs="Segoe UI"/>
+                <w:color w:val="000000" w:themeColor="text1"/>
+                <w:sz w:val="21"/>
+                <w:szCs w:val="21"/>
+                <w:shd w:val="clear" w:color="auto" w:fill="FFFFFF"/>
+              </w:rPr>
+              <w:t>Address.PostTown!=null}&gt;&gt;&lt;&lt;respondent1.</w:t>
+            </w:r>
+            <w:r>
+              <w:rPr>
+                <w:rFonts w:ascii="Segoe UI" w:hAnsi="Segoe UI" w:cs="Segoe UI"/>
+                <w:color w:val="000000" w:themeColor="text1"/>
+                <w:sz w:val="21"/>
+                <w:szCs w:val="21"/>
+                <w:shd w:val="clear" w:color="auto" w:fill="FFFFFF"/>
+              </w:rPr>
+              <w:t>representative.service</w:t>
+            </w:r>
+            <w:r>
+              <w:rPr>
+                <w:rFonts w:ascii="Segoe UI" w:hAnsi="Segoe UI" w:cs="Segoe UI"/>
+                <w:color w:val="000000" w:themeColor="text1"/>
+                <w:sz w:val="21"/>
+                <w:szCs w:val="21"/>
+                <w:shd w:val="clear" w:color="auto" w:fill="FFFFFF"/>
+              </w:rPr>
+              <w:t>Address.P</w:t>
+            </w:r>
+            <w:r>
+              <w:rPr>
+                <w:rFonts w:ascii="Segoe UI" w:hAnsi="Segoe UI" w:cs="Segoe UI"/>
+                <w:color w:val="000000" w:themeColor="text1"/>
+                <w:sz w:val="21"/>
+                <w:szCs w:val="21"/>
+                <w:shd w:val="clear" w:color="auto" w:fill="FFFFFF"/>
+              </w:rPr>
+              <w:t>ostTown</w:t>
+            </w:r>
+            <w:r>
+              <w:rPr>
+                <w:rFonts w:ascii="Segoe UI" w:hAnsi="Segoe UI" w:cs="Segoe UI"/>
+                <w:color w:val="000000" w:themeColor="text1"/>
+                <w:sz w:val="21"/>
+                <w:szCs w:val="21"/>
+                <w:shd w:val="clear" w:color="auto" w:fill="FFFFFF"/>
+              </w:rPr>
+              <w:t>&gt;&gt;&lt;&lt;es_&gt;&gt;</w:t>
+            </w:r>
+            <w:r>
+              <w:rPr>
+                <w:rFonts w:ascii="Segoe UI" w:hAnsi="Segoe UI" w:cs="Segoe UI"/>
+                <w:color w:val="000000" w:themeColor="text1"/>
+                <w:sz w:val="21"/>
+                <w:szCs w:val="21"/>
+              </w:rPr>
+              <w:br/>
+            </w:r>
+            <w:r>
+              <w:rPr>
+                <w:rFonts w:ascii="Segoe UI" w:hAnsi="Segoe UI" w:cs="Segoe UI"/>
+                <w:color w:val="000000" w:themeColor="text1"/>
+                <w:sz w:val="21"/>
+                <w:szCs w:val="21"/>
+                <w:shd w:val="clear" w:color="auto" w:fill="FFFFFF"/>
+              </w:rPr>
+              <w:t>&lt;&lt;cs_{</w:t>
+            </w:r>
+            <w:r>
+              <w:rPr>
+                <w:rFonts w:ascii="Segoe UI" w:hAnsi="Segoe UI" w:cs="Segoe UI"/>
+                <w:color w:val="000000" w:themeColor="text1"/>
+                <w:sz w:val="21"/>
+                <w:szCs w:val="21"/>
+                <w:shd w:val="clear" w:color="auto" w:fill="FFFFFF"/>
+              </w:rPr>
+              <w:t xml:space="preserve"> </w:t>
+            </w:r>
+            <w:r>
+              <w:rPr>
+                <w:rFonts w:ascii="Segoe UI" w:hAnsi="Segoe UI" w:cs="Segoe UI"/>
+                <w:color w:val="000000" w:themeColor="text1"/>
+                <w:sz w:val="21"/>
+                <w:szCs w:val="21"/>
+                <w:shd w:val="clear" w:color="auto" w:fill="FFFFFF"/>
+              </w:rPr>
+              <w:t>respondent1.</w:t>
+            </w:r>
+            <w:r>
+              <w:rPr>
+                <w:rFonts w:ascii="Segoe UI" w:hAnsi="Segoe UI" w:cs="Segoe UI"/>
+                <w:color w:val="000000" w:themeColor="text1"/>
+                <w:sz w:val="21"/>
+                <w:szCs w:val="21"/>
+                <w:shd w:val="clear" w:color="auto" w:fill="FFFFFF"/>
+              </w:rPr>
+              <w:t>representative.service</w:t>
+            </w:r>
+            <w:r>
+              <w:rPr>
+                <w:rFonts w:ascii="Segoe UI" w:hAnsi="Segoe UI" w:cs="Segoe UI"/>
+                <w:color w:val="000000" w:themeColor="text1"/>
+                <w:sz w:val="21"/>
+                <w:szCs w:val="21"/>
+                <w:shd w:val="clear" w:color="auto" w:fill="FFFFFF"/>
+              </w:rPr>
+              <w:t>Address.County!=null}&gt;&gt;&lt;&lt;respondent1.</w:t>
+            </w:r>
+            <w:r>
+              <w:rPr>
+                <w:rFonts w:ascii="Segoe UI" w:hAnsi="Segoe UI" w:cs="Segoe UI"/>
+                <w:color w:val="000000" w:themeColor="text1"/>
+                <w:sz w:val="21"/>
+                <w:szCs w:val="21"/>
+                <w:shd w:val="clear" w:color="auto" w:fill="FFFFFF"/>
+              </w:rPr>
+              <w:t>representative.service</w:t>
+            </w:r>
+            <w:r>
+              <w:rPr>
+                <w:rFonts w:ascii="Segoe UI" w:hAnsi="Segoe UI" w:cs="Segoe UI"/>
+                <w:color w:val="000000" w:themeColor="text1"/>
+                <w:sz w:val="21"/>
+                <w:szCs w:val="21"/>
+                <w:shd w:val="clear" w:color="auto" w:fill="FFFFFF"/>
+              </w:rPr>
+              <w:t>Address.C</w:t>
+            </w:r>
+            <w:r>
+              <w:rPr>
+                <w:rFonts w:ascii="Segoe UI" w:hAnsi="Segoe UI" w:cs="Segoe UI"/>
+                <w:color w:val="000000" w:themeColor="text1"/>
+                <w:sz w:val="21"/>
+                <w:szCs w:val="21"/>
+                <w:shd w:val="clear" w:color="auto" w:fill="FFFFFF"/>
+              </w:rPr>
+              <w:t>ounty</w:t>
+            </w:r>
+            <w:r>
+              <w:rPr>
+                <w:rFonts w:ascii="Segoe UI" w:hAnsi="Segoe UI" w:cs="Segoe UI"/>
+                <w:color w:val="000000" w:themeColor="text1"/>
+                <w:sz w:val="21"/>
+                <w:szCs w:val="21"/>
+                <w:shd w:val="clear" w:color="auto" w:fill="FFFFFF"/>
+              </w:rPr>
+              <w:t>&gt;&gt;&lt;&lt;es_&gt;&gt;</w:t>
+            </w:r>
+            <w:r>
+              <w:rPr>
+                <w:rFonts w:ascii="Segoe UI" w:hAnsi="Segoe UI" w:cs="Segoe UI"/>
+                <w:color w:val="000000" w:themeColor="text1"/>
+                <w:sz w:val="21"/>
+                <w:szCs w:val="21"/>
+              </w:rPr>
+              <w:br/>
+            </w:r>
+            <w:r>
+              <w:rPr>
+                <w:rFonts w:ascii="Segoe UI" w:hAnsi="Segoe UI" w:cs="Segoe UI"/>
+                <w:color w:val="000000" w:themeColor="text1"/>
+                <w:sz w:val="21"/>
+                <w:szCs w:val="21"/>
+                <w:shd w:val="clear" w:color="auto" w:fill="FFFFFF"/>
+              </w:rPr>
+              <w:t>&lt;&lt;cs_{</w:t>
+            </w:r>
+            <w:r>
+              <w:rPr>
+                <w:rFonts w:ascii="Segoe UI" w:hAnsi="Segoe UI" w:cs="Segoe UI"/>
+                <w:color w:val="000000" w:themeColor="text1"/>
+                <w:sz w:val="21"/>
+                <w:szCs w:val="21"/>
+                <w:shd w:val="clear" w:color="auto" w:fill="FFFFFF"/>
+              </w:rPr>
+              <w:t xml:space="preserve"> </w:t>
+            </w:r>
+            <w:r>
+              <w:rPr>
+                <w:rFonts w:ascii="Segoe UI" w:hAnsi="Segoe UI" w:cs="Segoe UI"/>
+                <w:color w:val="000000" w:themeColor="text1"/>
+                <w:sz w:val="21"/>
+                <w:szCs w:val="21"/>
+                <w:shd w:val="clear" w:color="auto" w:fill="FFFFFF"/>
+              </w:rPr>
+              <w:t>respondent1.</w:t>
+            </w:r>
+            <w:r>
+              <w:rPr>
+                <w:rFonts w:ascii="Segoe UI" w:hAnsi="Segoe UI" w:cs="Segoe UI"/>
+                <w:color w:val="000000" w:themeColor="text1"/>
+                <w:sz w:val="21"/>
+                <w:szCs w:val="21"/>
+                <w:shd w:val="clear" w:color="auto" w:fill="FFFFFF"/>
+              </w:rPr>
+              <w:t>representative.service</w:t>
+            </w:r>
+            <w:r>
+              <w:rPr>
+                <w:rFonts w:ascii="Segoe UI" w:hAnsi="Segoe UI" w:cs="Segoe UI"/>
+                <w:color w:val="000000" w:themeColor="text1"/>
+                <w:sz w:val="21"/>
+                <w:szCs w:val="21"/>
+                <w:shd w:val="clear" w:color="auto" w:fill="FFFFFF"/>
+              </w:rPr>
+              <w:t>Address.Country!=null}&gt;&gt;&lt;&lt;respondent1.</w:t>
+            </w:r>
+            <w:r>
+              <w:rPr>
+                <w:rFonts w:ascii="Segoe UI" w:hAnsi="Segoe UI" w:cs="Segoe UI"/>
+                <w:color w:val="000000" w:themeColor="text1"/>
+                <w:sz w:val="21"/>
+                <w:szCs w:val="21"/>
+                <w:shd w:val="clear" w:color="auto" w:fill="FFFFFF"/>
+              </w:rPr>
+              <w:t>representative.service</w:t>
+            </w:r>
+            <w:r>
+              <w:rPr>
+                <w:rFonts w:ascii="Segoe UI" w:hAnsi="Segoe UI" w:cs="Segoe UI"/>
+                <w:color w:val="000000" w:themeColor="text1"/>
+                <w:sz w:val="21"/>
+                <w:szCs w:val="21"/>
+                <w:shd w:val="clear" w:color="auto" w:fill="FFFFFF"/>
+              </w:rPr>
+              <w:t>Address.C</w:t>
+            </w:r>
+            <w:r>
+              <w:rPr>
+                <w:rFonts w:ascii="Segoe UI" w:hAnsi="Segoe UI" w:cs="Segoe UI"/>
+                <w:color w:val="000000" w:themeColor="text1"/>
+                <w:sz w:val="21"/>
+                <w:szCs w:val="21"/>
+                <w:shd w:val="clear" w:color="auto" w:fill="FFFFFF"/>
+              </w:rPr>
+              <w:t>ountry</w:t>
+            </w:r>
+            <w:r>
+              <w:rPr>
+                <w:rFonts w:ascii="Segoe UI" w:hAnsi="Segoe UI" w:cs="Segoe UI"/>
+                <w:color w:val="000000" w:themeColor="text1"/>
+                <w:sz w:val="21"/>
+                <w:szCs w:val="21"/>
+                <w:shd w:val="clear" w:color="auto" w:fill="FFFFFF"/>
+              </w:rPr>
+              <w:t>&gt;&gt;&lt;&lt;es_&gt;&gt;</w:t>
+            </w:r>
+            <w:r>
+              <w:rPr>
+                <w:rFonts w:ascii="Segoe UI" w:hAnsi="Segoe UI" w:cs="Segoe UI"/>
+                <w:color w:val="000000" w:themeColor="text1"/>
+                <w:sz w:val="21"/>
+                <w:szCs w:val="21"/>
+              </w:rPr>
+              <w:br/>
+            </w:r>
+            <w:r>
+              <w:rPr>
+                <w:rFonts w:ascii="Segoe UI" w:hAnsi="Segoe UI" w:cs="Segoe UI"/>
+                <w:color w:val="000000" w:themeColor="text1"/>
+                <w:sz w:val="21"/>
+                <w:szCs w:val="21"/>
+                <w:shd w:val="clear" w:color="auto" w:fill="FFFFFF"/>
+              </w:rPr>
+              <w:t>&lt;&lt;cs_{</w:t>
+            </w:r>
+            <w:r>
+              <w:rPr>
+                <w:rFonts w:ascii="Segoe UI" w:hAnsi="Segoe UI" w:cs="Segoe UI"/>
+                <w:color w:val="000000" w:themeColor="text1"/>
+                <w:sz w:val="21"/>
+                <w:szCs w:val="21"/>
+                <w:shd w:val="clear" w:color="auto" w:fill="FFFFFF"/>
+              </w:rPr>
+              <w:t xml:space="preserve"> </w:t>
+            </w:r>
+            <w:r>
+              <w:rPr>
+                <w:rFonts w:ascii="Segoe UI" w:hAnsi="Segoe UI" w:cs="Segoe UI"/>
+                <w:color w:val="000000" w:themeColor="text1"/>
+                <w:sz w:val="21"/>
+                <w:szCs w:val="21"/>
+                <w:shd w:val="clear" w:color="auto" w:fill="FFFFFF"/>
+              </w:rPr>
+              <w:t>respondent1.</w:t>
+            </w:r>
+            <w:r>
+              <w:rPr>
+                <w:rFonts w:ascii="Segoe UI" w:hAnsi="Segoe UI" w:cs="Segoe UI"/>
+                <w:color w:val="000000" w:themeColor="text1"/>
+                <w:sz w:val="21"/>
+                <w:szCs w:val="21"/>
+                <w:shd w:val="clear" w:color="auto" w:fill="FFFFFF"/>
+              </w:rPr>
+              <w:t>representative.service</w:t>
+            </w:r>
+            <w:r>
+              <w:rPr>
+                <w:rFonts w:ascii="Segoe UI" w:hAnsi="Segoe UI" w:cs="Segoe UI"/>
+                <w:color w:val="000000" w:themeColor="text1"/>
+                <w:sz w:val="21"/>
+                <w:szCs w:val="21"/>
+                <w:shd w:val="clear" w:color="auto" w:fill="FFFFFF"/>
+              </w:rPr>
+              <w:t>Address.PostCode!=null}&gt;&gt;&lt;&lt;respondent1.</w:t>
+            </w:r>
+            <w:r>
+              <w:rPr>
+                <w:rFonts w:ascii="Segoe UI" w:hAnsi="Segoe UI" w:cs="Segoe UI"/>
+                <w:color w:val="000000" w:themeColor="text1"/>
+                <w:sz w:val="21"/>
+                <w:szCs w:val="21"/>
+                <w:shd w:val="clear" w:color="auto" w:fill="FFFFFF"/>
+              </w:rPr>
+              <w:t>representative.service</w:t>
+            </w:r>
+            <w:r>
+              <w:rPr>
+                <w:rFonts w:ascii="Segoe UI" w:hAnsi="Segoe UI" w:cs="Segoe UI"/>
+                <w:color w:val="000000" w:themeColor="text1"/>
+                <w:sz w:val="21"/>
+                <w:szCs w:val="21"/>
+                <w:shd w:val="clear" w:color="auto" w:fill="FFFFFF"/>
+              </w:rPr>
+              <w:t>Address.P</w:t>
+            </w:r>
+            <w:r>
+              <w:rPr>
+                <w:rFonts w:ascii="Segoe UI" w:hAnsi="Segoe UI" w:cs="Segoe UI"/>
+                <w:color w:val="000000" w:themeColor="text1"/>
+                <w:sz w:val="21"/>
+                <w:szCs w:val="21"/>
+                <w:shd w:val="clear" w:color="auto" w:fill="FFFFFF"/>
+              </w:rPr>
+              <w:t>ostCode</w:t>
+            </w:r>
+            <w:r>
+              <w:rPr>
+                <w:rFonts w:ascii="Segoe UI" w:hAnsi="Segoe UI" w:cs="Segoe UI"/>
+                <w:color w:val="000000" w:themeColor="text1"/>
+                <w:sz w:val="21"/>
+                <w:szCs w:val="21"/>
+                <w:shd w:val="clear" w:color="auto" w:fill="FFFFFF"/>
+              </w:rPr>
+              <w:t>&gt;&gt;&lt;&lt;es_&gt;&gt;</w:t>
+            </w:r>
           </w:p>
           <w:p>
             <w:pPr>
@@ -2147,49 +2659,109 @@
                 <w:shd w:val="clear" w:color="auto" w:fill="FFFFFF"/>
               </w:rPr>
             </w:pPr>
-            <w:r>
-              <w:rPr>
-                <w:rFonts w:ascii="Segoe UI" w:hAnsi="Segoe UI" w:cs="Segoe UI"/>
-                <w:color w:val="000000" w:themeColor="text1"/>
-                <w:sz w:val="21"/>
-                <w:szCs w:val="21"/>
-                <w:shd w:val="clear" w:color="auto" w:fill="FFFFFF"/>
-              </w:rPr>
-              <w:t>&lt;&lt;respondent1.</w:t>
-            </w:r>
-            <w:r>
-              <w:rPr>
-                <w:rFonts w:ascii="Segoe UI" w:hAnsi="Segoe UI" w:cs="Segoe UI"/>
-                <w:color w:val="000000" w:themeColor="text1"/>
-                <w:sz w:val="21"/>
-                <w:szCs w:val="21"/>
-                <w:shd w:val="clear" w:color="auto" w:fill="FFFFFF"/>
-              </w:rPr>
-              <w:t>individualD</w:t>
-            </w:r>
-            <w:r>
-              <w:rPr>
-                <w:rFonts w:ascii="Segoe UI" w:hAnsi="Segoe UI" w:cs="Segoe UI"/>
-                <w:color w:val="000000" w:themeColor="text1"/>
-                <w:sz w:val="21"/>
-                <w:szCs w:val="21"/>
-                <w:shd w:val="clear" w:color="auto" w:fill="FFFFFF"/>
-              </w:rPr>
-              <w:t>ateOfBirth</w:t>
-            </w:r>
-            <w:r>
-              <w:rPr>
-                <w:rFonts w:ascii="Segoe UI" w:hAnsi="Segoe UI" w:cs="Segoe UI"/>
-                <w:color w:val="000000" w:themeColor="text1"/>
-                <w:sz w:val="21"/>
-                <w:szCs w:val="21"/>
-                <w:shd w:val="clear" w:color="auto" w:fill="FFFFFF"/>
-              </w:rPr>
-              <w:t>&gt;&gt;</w:t>
-            </w:r>
           </w:p>
+        </w:tc>
+      </w:tr>
+      <w:tr>
+        <w:tc>
+          <w:tcPr>
+            <w:tcW w:w="3539" w:type="dxa"/>
+          </w:tcPr>
           <w:p>
             <w:pPr>
+              <w:pStyle w:val="NormalWeb"/>
+              <w:spacing w:before="40" w:beforeAutospacing="0" w:after="40" w:afterAutospacing="0"/>
+              <w:rPr>
+                <w:rFonts w:ascii="GDSTransportWebsite" w:hAnsi="GDSTransportWebsite"/>
+                <w:b/>
+                <w:bCs/>
+                <w:color w:val="0A0A0A"/>
+                <w:shd w:val="clear" w:color="auto" w:fill="FFFFFF"/>
+              </w:rPr>
+            </w:pPr>
+            <w:r>
+              <w:rPr>
+                <w:rFonts w:ascii="Segoe UI" w:hAnsi="Segoe UI" w:cs="Segoe UI"/>
+                <w:color w:val="000000" w:themeColor="text1"/>
+                <w:sz w:val="21"/>
+                <w:szCs w:val="21"/>
+                <w:shd w:val="clear" w:color="auto" w:fill="FFFFFF"/>
+              </w:rPr>
+              <w:lastRenderedPageBreak/>
+              <w:t>&lt;&lt;</w:t>
+            </w:r>
+            <w:proofErr w:type="spellStart"/>
+            <w:r>
+              <w:rPr>
+                <w:rFonts w:ascii="Segoe UI" w:hAnsi="Segoe UI" w:cs="Segoe UI"/>
+                <w:color w:val="000000" w:themeColor="text1"/>
+                <w:sz w:val="21"/>
+                <w:szCs w:val="21"/>
+                <w:shd w:val="clear" w:color="auto" w:fill="FFFFFF"/>
+              </w:rPr>
+              <w:t>cr</w:t>
+            </w:r>
+            <w:proofErr w:type="spellEnd"/>
+            <w:proofErr w:type="gramStart"/>
+            <w:r>
+              <w:rPr>
+                <w:rFonts w:ascii="Segoe UI" w:hAnsi="Segoe UI" w:cs="Segoe UI"/>
+                <w:color w:val="000000" w:themeColor="text1"/>
+                <w:sz w:val="21"/>
+                <w:szCs w:val="21"/>
+                <w:shd w:val="clear" w:color="auto" w:fill="FFFFFF"/>
+              </w:rPr>
+              <w:t>_{</w:t>
+            </w:r>
+            <w:r>
+              <w:rPr>
+                <w:rFonts w:ascii="Segoe UI" w:hAnsi="Segoe UI" w:cs="Segoe UI"/>
+                <w:color w:val="000000" w:themeColor="text1"/>
+                <w:sz w:val="21"/>
+                <w:szCs w:val="21"/>
+                <w:shd w:val="clear" w:color="auto" w:fill="FFFFFF"/>
+              </w:rPr>
+              <w:t xml:space="preserve"> </w:t>
+            </w:r>
+            <w:r>
+              <w:rPr>
+                <w:rFonts w:ascii="Segoe UI" w:hAnsi="Segoe UI" w:cs="Segoe UI"/>
+                <w:color w:val="000000" w:themeColor="text1"/>
+                <w:sz w:val="21"/>
+                <w:szCs w:val="21"/>
+                <w:shd w:val="clear" w:color="auto" w:fill="FFFFFF"/>
+              </w:rPr>
+              <w:t>respondent1.individualD</w:t>
+            </w:r>
+            <w:r>
+              <w:rPr>
+                <w:rFonts w:ascii="Segoe UI" w:hAnsi="Segoe UI" w:cs="Segoe UI"/>
+                <w:color w:val="000000" w:themeColor="text1"/>
+                <w:sz w:val="21"/>
+                <w:szCs w:val="21"/>
+                <w:shd w:val="clear" w:color="auto" w:fill="FFFFFF"/>
+              </w:rPr>
+              <w:t>ateOfBirth</w:t>
+            </w:r>
+            <w:proofErr w:type="gramEnd"/>
+            <w:r>
+              <w:rPr>
+                <w:rFonts w:ascii="Segoe UI" w:hAnsi="Segoe UI" w:cs="Segoe UI"/>
+                <w:color w:val="000000" w:themeColor="text1"/>
+                <w:sz w:val="21"/>
+                <w:szCs w:val="21"/>
+                <w:shd w:val="clear" w:color="auto" w:fill="FFFFFF"/>
+              </w:rPr>
+              <w:t>!=null}&gt;&gt;</w:t>
+            </w:r>
+          </w:p>
+        </w:tc>
+        <w:tc>
+          <w:tcPr>
+            <w:tcW w:w="6521" w:type="dxa"/>
+          </w:tcPr>
+          <w:p>
+            <w:pPr>
               <w:rPr>
                 <w:rFonts w:ascii="Segoe UI" w:hAnsi="Segoe UI" w:cs="Segoe UI"/>
                 <w:color w:val="000000" w:themeColor="text1"/>
@@ -2199,8 +2771,277 @@
               </w:rPr>
             </w:pPr>
           </w:p>
+        </w:tc>
+      </w:tr>
+      <w:tr>
+        <w:tc>
+          <w:tcPr>
+            <w:tcW w:w="3539" w:type="dxa"/>
+          </w:tcPr>
           <w:p>
             <w:pPr>
+              <w:pStyle w:val="NormalWeb"/>
+              <w:spacing w:before="40" w:beforeAutospacing="0" w:after="40" w:afterAutospacing="0"/>
+              <w:rPr>
+                <w:rFonts w:ascii="GDS Transport Website Light" w:hAnsi="GDS Transport Website Light"/>
+                <w:b/>
+                <w:bCs/>
+              </w:rPr>
+            </w:pPr>
+            <w:r>
+              <w:rPr>
+                <w:rFonts w:ascii="GDS Transport Website Light" w:hAnsi="GDS Transport Website Light"/>
+                <w:b/>
+                <w:bCs/>
+              </w:rPr>
+              <w:t>Date of birth</w:t>
+            </w:r>
+          </w:p>
+        </w:tc>
+        <w:tc>
+          <w:tcPr>
+            <w:tcW w:w="6521" w:type="dxa"/>
+          </w:tcPr>
+          <w:p>
+            <w:pPr>
+              <w:rPr>
+                <w:rFonts w:ascii="Segoe UI" w:hAnsi="Segoe UI" w:cs="Segoe UI"/>
+                <w:color w:val="000000" w:themeColor="text1"/>
+                <w:sz w:val="21"/>
+                <w:szCs w:val="21"/>
+                <w:shd w:val="clear" w:color="auto" w:fill="FFFFFF"/>
+              </w:rPr>
+            </w:pPr>
+            <w:r>
+              <w:rPr>
+                <w:rFonts w:ascii="Segoe UI" w:hAnsi="Segoe UI" w:cs="Segoe UI"/>
+                <w:color w:val="000000" w:themeColor="text1"/>
+                <w:sz w:val="21"/>
+                <w:szCs w:val="21"/>
+                <w:shd w:val="clear" w:color="auto" w:fill="FFFFFF"/>
+              </w:rPr>
+              <w:t>&lt;&lt;respondent1.individualD</w:t>
+            </w:r>
+            <w:r>
+              <w:rPr>
+                <w:rFonts w:ascii="Segoe UI" w:hAnsi="Segoe UI" w:cs="Segoe UI"/>
+                <w:color w:val="000000" w:themeColor="text1"/>
+                <w:sz w:val="21"/>
+                <w:szCs w:val="21"/>
+                <w:shd w:val="clear" w:color="auto" w:fill="FFFFFF"/>
+              </w:rPr>
+              <w:t>ateOfBirth</w:t>
+            </w:r>
+            <w:r>
+              <w:rPr>
+                <w:rFonts w:ascii="Segoe UI" w:hAnsi="Segoe UI" w:cs="Segoe UI"/>
+                <w:color w:val="000000" w:themeColor="text1"/>
+                <w:sz w:val="21"/>
+                <w:szCs w:val="21"/>
+                <w:shd w:val="clear" w:color="auto" w:fill="FFFFFF"/>
+              </w:rPr>
+              <w:t>&gt;&gt;</w:t>
+            </w:r>
+          </w:p>
+        </w:tc>
+      </w:tr>
+      <w:tr>
+        <w:tc>
+          <w:tcPr>
+            <w:tcW w:w="3539" w:type="dxa"/>
+          </w:tcPr>
+          <w:p>
+            <w:pPr>
+              <w:pStyle w:val="NormalWeb"/>
+              <w:spacing w:before="40" w:beforeAutospacing="0" w:after="40" w:afterAutospacing="0"/>
+              <w:rPr>
+                <w:rFonts w:ascii="GDSTransportWebsite" w:hAnsi="GDSTransportWebsite"/>
+                <w:b/>
+                <w:bCs/>
+                <w:color w:val="0A0A0A"/>
+                <w:shd w:val="clear" w:color="auto" w:fill="FFFFFF"/>
+              </w:rPr>
+            </w:pPr>
+            <w:r>
+              <w:rPr>
+                <w:rFonts w:ascii="GDSTransportWebsite" w:hAnsi="GDSTransportWebsite"/>
+                <w:b/>
+                <w:bCs/>
+                <w:color w:val="0A0A0A"/>
+                <w:shd w:val="clear" w:color="auto" w:fill="FFFFFF"/>
+              </w:rPr>
+              <w:t>&lt;&lt;er_&gt;&gt;</w:t>
+            </w:r>
+          </w:p>
+        </w:tc>
+        <w:tc>
+          <w:tcPr>
+            <w:tcW w:w="6521" w:type="dxa"/>
+          </w:tcPr>
+          <w:p>
+            <w:pPr>
+              <w:rPr>
+                <w:rFonts w:ascii="Segoe UI" w:hAnsi="Segoe UI" w:cs="Segoe UI"/>
+                <w:color w:val="000000" w:themeColor="text1"/>
+                <w:sz w:val="21"/>
+                <w:szCs w:val="21"/>
+                <w:shd w:val="clear" w:color="auto" w:fill="FFFFFF"/>
+              </w:rPr>
+            </w:pPr>
+          </w:p>
+        </w:tc>
+      </w:tr>
+      <w:tr>
+        <w:tc>
+          <w:tcPr>
+            <w:tcW w:w="3539" w:type="dxa"/>
+          </w:tcPr>
+          <w:p>
+            <w:pPr>
+              <w:pStyle w:val="NormalWeb"/>
+              <w:spacing w:before="40" w:beforeAutospacing="0" w:after="40" w:afterAutospacing="0"/>
+              <w:rPr>
+                <w:rFonts w:ascii="GDSTransportWebsite" w:hAnsi="GDSTransportWebsite"/>
+                <w:b/>
+                <w:bCs/>
+                <w:color w:val="0A0A0A"/>
+                <w:shd w:val="clear" w:color="auto" w:fill="FFFFFF"/>
+              </w:rPr>
+            </w:pPr>
+            <w:r>
+              <w:rPr>
+                <w:rFonts w:ascii="Segoe UI" w:hAnsi="Segoe UI" w:cs="Segoe UI"/>
+                <w:color w:val="000000" w:themeColor="text1"/>
+                <w:sz w:val="21"/>
+                <w:szCs w:val="21"/>
+                <w:shd w:val="clear" w:color="auto" w:fill="FFFFFF"/>
+              </w:rPr>
+              <w:t>&lt;&lt;</w:t>
+            </w:r>
+            <w:proofErr w:type="spellStart"/>
+            <w:r>
+              <w:rPr>
+                <w:rFonts w:ascii="Segoe UI" w:hAnsi="Segoe UI" w:cs="Segoe UI"/>
+                <w:color w:val="000000" w:themeColor="text1"/>
+                <w:sz w:val="21"/>
+                <w:szCs w:val="21"/>
+                <w:shd w:val="clear" w:color="auto" w:fill="FFFFFF"/>
+              </w:rPr>
+              <w:t>cr</w:t>
+            </w:r>
+            <w:proofErr w:type="spellEnd"/>
+            <w:proofErr w:type="gramStart"/>
+            <w:r>
+              <w:rPr>
+                <w:rFonts w:ascii="Segoe UI" w:hAnsi="Segoe UI" w:cs="Segoe UI"/>
+                <w:color w:val="000000" w:themeColor="text1"/>
+                <w:sz w:val="21"/>
+                <w:szCs w:val="21"/>
+                <w:shd w:val="clear" w:color="auto" w:fill="FFFFFF"/>
+              </w:rPr>
+              <w:t>_{</w:t>
+            </w:r>
+            <w:r>
+              <w:rPr>
+                <w:rFonts w:ascii="Segoe UI" w:hAnsi="Segoe UI" w:cs="Segoe UI"/>
+                <w:color w:val="000000" w:themeColor="text1"/>
+                <w:sz w:val="21"/>
+                <w:szCs w:val="21"/>
+                <w:shd w:val="clear" w:color="auto" w:fill="FFFFFF"/>
+              </w:rPr>
+              <w:t xml:space="preserve"> </w:t>
+            </w:r>
+            <w:r>
+              <w:rPr>
+                <w:rFonts w:ascii="Segoe UI" w:hAnsi="Segoe UI" w:cs="Segoe UI"/>
+                <w:color w:val="000000" w:themeColor="text1"/>
+                <w:sz w:val="21"/>
+                <w:szCs w:val="21"/>
+                <w:shd w:val="clear" w:color="auto" w:fill="FFFFFF"/>
+              </w:rPr>
+              <w:t>respondent1.</w:t>
+            </w:r>
+            <w:r>
+              <w:rPr>
+                <w:rFonts w:ascii="Segoe UI" w:hAnsi="Segoe UI" w:cs="Segoe UI"/>
+                <w:color w:val="000000" w:themeColor="text1"/>
+                <w:sz w:val="21"/>
+                <w:szCs w:val="21"/>
+                <w:shd w:val="clear" w:color="auto" w:fill="FFFFFF"/>
+              </w:rPr>
+              <w:t>representative</w:t>
+            </w:r>
+            <w:proofErr w:type="gramEnd"/>
+            <w:r>
+              <w:rPr>
+                <w:rFonts w:ascii="Segoe UI" w:hAnsi="Segoe UI" w:cs="Segoe UI"/>
+                <w:color w:val="000000" w:themeColor="text1"/>
+                <w:sz w:val="21"/>
+                <w:szCs w:val="21"/>
+                <w:shd w:val="clear" w:color="auto" w:fill="FFFFFF"/>
+              </w:rPr>
+              <w:t>.phoneNumber</w:t>
+            </w:r>
+            <w:r>
+              <w:rPr>
+                <w:rFonts w:ascii="Segoe UI" w:hAnsi="Segoe UI" w:cs="Segoe UI"/>
+                <w:color w:val="000000" w:themeColor="text1"/>
+                <w:sz w:val="21"/>
+                <w:szCs w:val="21"/>
+                <w:shd w:val="clear" w:color="auto" w:fill="FFFFFF"/>
+              </w:rPr>
+              <w:t>!=null}&gt;&gt;</w:t>
+            </w:r>
+          </w:p>
+        </w:tc>
+        <w:tc>
+          <w:tcPr>
+            <w:tcW w:w="6521" w:type="dxa"/>
+          </w:tcPr>
+          <w:p>
+            <w:pPr>
+              <w:rPr>
+                <w:rFonts w:ascii="Segoe UI" w:hAnsi="Segoe UI" w:cs="Segoe UI"/>
+                <w:color w:val="000000" w:themeColor="text1"/>
+                <w:sz w:val="21"/>
+                <w:szCs w:val="21"/>
+                <w:shd w:val="clear" w:color="auto" w:fill="FFFFFF"/>
+              </w:rPr>
+            </w:pPr>
+          </w:p>
+        </w:tc>
+      </w:tr>
+      <w:tr>
+        <w:tc>
+          <w:tcPr>
+            <w:tcW w:w="3539" w:type="dxa"/>
+          </w:tcPr>
+          <w:p>
+            <w:pPr>
+              <w:pStyle w:val="NormalWeb"/>
+              <w:spacing w:before="40" w:beforeAutospacing="0" w:after="40" w:afterAutospacing="0"/>
+              <w:rPr>
+                <w:rFonts w:ascii="GDS Transport Website Light" w:hAnsi="GDS Transport Website Light"/>
+                <w:b/>
+                <w:bCs/>
+              </w:rPr>
+            </w:pPr>
+            <w:r>
+              <w:rPr>
+                <w:rFonts w:ascii="GDS Transport Website Light" w:hAnsi="GDS Transport Website Light"/>
+                <w:b/>
+                <w:bCs/>
+              </w:rPr>
+              <w:t>Telephone</w:t>
+            </w:r>
+          </w:p>
+        </w:tc>
+        <w:tc>
+          <w:tcPr>
+            <w:tcW w:w="6521" w:type="dxa"/>
+          </w:tcPr>
+          <w:p>
+            <w:pPr>
               <w:rPr>
                 <w:color w:val="000000" w:themeColor="text1"/>
               </w:rPr>
@@ -2238,15 +3079,163 @@
               <w:t>&gt;&gt;</w:t>
             </w:r>
           </w:p>
+        </w:tc>
+      </w:tr>
+      <w:tr>
+        <w:tc>
+          <w:tcPr>
+            <w:tcW w:w="3539" w:type="dxa"/>
+          </w:tcPr>
           <w:p>
             <w:pPr>
-              <w:rPr>
-                <w:color w:val="000000" w:themeColor="text1"/>
+              <w:pStyle w:val="NormalWeb"/>
+              <w:spacing w:before="40" w:beforeAutospacing="0" w:after="40" w:afterAutospacing="0"/>
+              <w:rPr>
+                <w:rFonts w:ascii="GDSTransportWebsite" w:hAnsi="GDSTransportWebsite"/>
+                <w:b/>
+                <w:bCs/>
+                <w:color w:val="0A0A0A"/>
+                <w:shd w:val="clear" w:color="auto" w:fill="FFFFFF"/>
+              </w:rPr>
+            </w:pPr>
+            <w:r>
+              <w:rPr>
+                <w:rFonts w:ascii="GDSTransportWebsite" w:hAnsi="GDSTransportWebsite"/>
+                <w:b/>
+                <w:bCs/>
+                <w:color w:val="0A0A0A"/>
+                <w:shd w:val="clear" w:color="auto" w:fill="FFFFFF"/>
+              </w:rPr>
+              <w:t>&lt;&lt;er_&gt;&gt;</w:t>
+            </w:r>
+          </w:p>
+        </w:tc>
+        <w:tc>
+          <w:tcPr>
+            <w:tcW w:w="6521" w:type="dxa"/>
+          </w:tcPr>
+          <w:p>
+            <w:pPr>
+              <w:rPr>
+                <w:rFonts w:ascii="Segoe UI" w:hAnsi="Segoe UI" w:cs="Segoe UI"/>
+                <w:color w:val="000000" w:themeColor="text1"/>
+                <w:sz w:val="21"/>
+                <w:szCs w:val="21"/>
+                <w:shd w:val="clear" w:color="auto" w:fill="FFFFFF"/>
               </w:rPr>
             </w:pPr>
           </w:p>
+        </w:tc>
+      </w:tr>
+      <w:tr>
+        <w:tc>
+          <w:tcPr>
+            <w:tcW w:w="3539" w:type="dxa"/>
+          </w:tcPr>
           <w:p>
             <w:pPr>
+              <w:pStyle w:val="NormalWeb"/>
+              <w:spacing w:before="40" w:beforeAutospacing="0" w:after="40" w:afterAutospacing="0"/>
+              <w:rPr>
+                <w:rFonts w:ascii="GDSTransportWebsite" w:hAnsi="GDSTransportWebsite"/>
+                <w:b/>
+                <w:bCs/>
+                <w:color w:val="0A0A0A"/>
+                <w:shd w:val="clear" w:color="auto" w:fill="FFFFFF"/>
+              </w:rPr>
+            </w:pPr>
+            <w:r>
+              <w:rPr>
+                <w:rFonts w:ascii="Segoe UI" w:hAnsi="Segoe UI" w:cs="Segoe UI"/>
+                <w:color w:val="000000" w:themeColor="text1"/>
+                <w:sz w:val="21"/>
+                <w:szCs w:val="21"/>
+                <w:shd w:val="clear" w:color="auto" w:fill="FFFFFF"/>
+              </w:rPr>
+              <w:t>&lt;&lt;</w:t>
+            </w:r>
+            <w:proofErr w:type="spellStart"/>
+            <w:r>
+              <w:rPr>
+                <w:rFonts w:ascii="Segoe UI" w:hAnsi="Segoe UI" w:cs="Segoe UI"/>
+                <w:color w:val="000000" w:themeColor="text1"/>
+                <w:sz w:val="21"/>
+                <w:szCs w:val="21"/>
+                <w:shd w:val="clear" w:color="auto" w:fill="FFFFFF"/>
+              </w:rPr>
+              <w:t>cr</w:t>
+            </w:r>
+            <w:proofErr w:type="spellEnd"/>
+            <w:proofErr w:type="gramStart"/>
+            <w:r>
+              <w:rPr>
+                <w:rFonts w:ascii="Segoe UI" w:hAnsi="Segoe UI" w:cs="Segoe UI"/>
+                <w:color w:val="000000" w:themeColor="text1"/>
+                <w:sz w:val="21"/>
+                <w:szCs w:val="21"/>
+                <w:shd w:val="clear" w:color="auto" w:fill="FFFFFF"/>
+              </w:rPr>
+              <w:t>_{</w:t>
+            </w:r>
+            <w:r>
+              <w:rPr>
+                <w:rFonts w:ascii="Segoe UI" w:hAnsi="Segoe UI" w:cs="Segoe UI"/>
+                <w:color w:val="000000" w:themeColor="text1"/>
+                <w:sz w:val="21"/>
+                <w:szCs w:val="21"/>
+                <w:shd w:val="clear" w:color="auto" w:fill="FFFFFF"/>
+              </w:rPr>
+              <w:t xml:space="preserve"> </w:t>
+            </w:r>
+            <w:r>
+              <w:rPr>
+                <w:rFonts w:ascii="Segoe UI" w:hAnsi="Segoe UI" w:cs="Segoe UI"/>
+                <w:color w:val="000000" w:themeColor="text1"/>
+                <w:sz w:val="21"/>
+                <w:szCs w:val="21"/>
+                <w:shd w:val="clear" w:color="auto" w:fill="FFFFFF"/>
+              </w:rPr>
+              <w:t>respondent1.</w:t>
+            </w:r>
+            <w:r>
+              <w:rPr>
+                <w:rFonts w:ascii="Segoe UI" w:hAnsi="Segoe UI" w:cs="Segoe UI"/>
+                <w:color w:val="000000" w:themeColor="text1"/>
+                <w:sz w:val="21"/>
+                <w:szCs w:val="21"/>
+                <w:shd w:val="clear" w:color="auto" w:fill="FFFFFF"/>
+              </w:rPr>
+              <w:t>representative</w:t>
+            </w:r>
+            <w:proofErr w:type="gramEnd"/>
+            <w:r>
+              <w:rPr>
+                <w:rFonts w:ascii="Segoe UI" w:hAnsi="Segoe UI" w:cs="Segoe UI"/>
+                <w:color w:val="000000" w:themeColor="text1"/>
+                <w:sz w:val="21"/>
+                <w:szCs w:val="21"/>
+                <w:shd w:val="clear" w:color="auto" w:fill="FFFFFF"/>
+              </w:rPr>
+              <w:t>.emailAddress</w:t>
+            </w:r>
+            <w:r>
+              <w:rPr>
+                <w:rFonts w:ascii="Segoe UI" w:hAnsi="Segoe UI" w:cs="Segoe UI"/>
+                <w:color w:val="000000" w:themeColor="text1"/>
+                <w:sz w:val="21"/>
+                <w:szCs w:val="21"/>
+                <w:shd w:val="clear" w:color="auto" w:fill="FFFFFF"/>
+              </w:rPr>
+              <w:t>!=null}&gt;&gt;</w:t>
+            </w:r>
+          </w:p>
+        </w:tc>
+        <w:tc>
+          <w:tcPr>
+            <w:tcW w:w="6521" w:type="dxa"/>
+          </w:tcPr>
+          <w:p>
+            <w:pPr>
               <w:rPr>
                 <w:rFonts w:ascii="Segoe UI" w:hAnsi="Segoe UI" w:cs="Segoe UI"/>
                 <w:color w:val="000000" w:themeColor="text1"/>
@@ -2256,8 +3245,41 @@
               </w:rPr>
             </w:pPr>
           </w:p>
+        </w:tc>
+      </w:tr>
+      <w:tr>
+        <w:tc>
+          <w:tcPr>
+            <w:tcW w:w="3539" w:type="dxa"/>
+          </w:tcPr>
           <w:p>
             <w:pPr>
+              <w:pStyle w:val="NormalWeb"/>
+              <w:spacing w:before="40" w:beforeAutospacing="0" w:after="40" w:afterAutospacing="0"/>
+              <w:rPr>
+                <w:rFonts w:ascii="GDSTransportWebsite" w:hAnsi="GDSTransportWebsite"/>
+                <w:b/>
+                <w:bCs/>
+                <w:color w:val="0A0A0A"/>
+                <w:shd w:val="clear" w:color="auto" w:fill="FFFFFF"/>
+              </w:rPr>
+            </w:pPr>
+            <w:r>
+              <w:rPr>
+                <w:rFonts w:ascii="GDS Transport Website Light" w:hAnsi="GDS Transport Website Light"/>
+                <w:b/>
+                <w:bCs/>
+              </w:rPr>
+              <w:t>Email</w:t>
+            </w:r>
+          </w:p>
+        </w:tc>
+        <w:tc>
+          <w:tcPr>
+            <w:tcW w:w="6521" w:type="dxa"/>
+          </w:tcPr>
+          <w:p>
+            <w:pPr>
               <w:rPr>
                 <w:color w:val="000000" w:themeColor="text1"/>
               </w:rPr>
@@ -2295,33 +3317,55 @@
               <w:t>&gt;&gt;</w:t>
             </w:r>
           </w:p>
+        </w:tc>
+      </w:tr>
+      <w:tr>
+        <w:tc>
+          <w:tcPr>
+            <w:tcW w:w="3539" w:type="dxa"/>
+          </w:tcPr>
           <w:p>
             <w:pPr>
-              <w:spacing w:before="40" w:after="40"/>
-              <w:rPr>
-                <w:rFonts w:ascii="Arial" w:hAnsi="Arial" w:cs="Arial"/>
-                <w:sz w:val="22"/>
-                <w:szCs w:val="22"/>
+              <w:pStyle w:val="NormalWeb"/>
+              <w:spacing w:before="40" w:beforeAutospacing="0" w:after="40" w:afterAutospacing="0"/>
+              <w:rPr>
+                <w:rFonts w:ascii="GDSTransportWebsite" w:hAnsi="GDSTransportWebsite"/>
+                <w:b/>
+                <w:bCs/>
+                <w:color w:val="0A0A0A"/>
+                <w:shd w:val="clear" w:color="auto" w:fill="FFFFFF"/>
+              </w:rPr>
+            </w:pPr>
+            <w:r>
+              <w:rPr>
+                <w:rFonts w:ascii="GDSTransportWebsite" w:hAnsi="GDSTransportWebsite"/>
+                <w:b/>
+                <w:bCs/>
+                <w:color w:val="0A0A0A"/>
+                <w:shd w:val="clear" w:color="auto" w:fill="FFFFFF"/>
+              </w:rPr>
+              <w:t>&lt;&lt;er_&gt;&gt;</w:t>
+            </w:r>
+          </w:p>
+        </w:tc>
+        <w:tc>
+          <w:tcPr>
+            <w:tcW w:w="6521" w:type="dxa"/>
+          </w:tcPr>
+          <w:p>
+            <w:pPr>
+              <w:rPr>
+                <w:rFonts w:ascii="Segoe UI" w:hAnsi="Segoe UI" w:cs="Segoe UI"/>
+                <w:color w:val="000000" w:themeColor="text1"/>
+                <w:sz w:val="21"/>
+                <w:szCs w:val="21"/>
+                <w:shd w:val="clear" w:color="auto" w:fill="FFFFFF"/>
               </w:rPr>
             </w:pPr>
           </w:p>
         </w:tc>
       </w:tr>
     </w:tbl>
-    <w:p>
-      <w:pPr>
-        <w:pBdr>
-          <w:bottom w:val="single" w:sz="4" w:space="1" w:color="auto"/>
-        </w:pBdr>
-        <w:spacing w:before="120" w:after="120"/>
-        <w:rPr>
-          <w:rFonts w:ascii="GDSTransportWebsite" w:hAnsi="GDSTransportWebsite"/>
-          <w:color w:val="0A0A0A"/>
-          <w:sz w:val="36"/>
-          <w:szCs w:val="36"/>
-        </w:rPr>
-      </w:pPr>
-    </w:p>
     <w:p>
       <w:pPr>
         <w:pBdr>
@@ -2406,7 +3450,6 @@
                 <w:color w:val="0A0A0A"/>
                 <w:shd w:val="clear" w:color="auto" w:fill="FFFFFF"/>
               </w:rPr>
-              <w:lastRenderedPageBreak/>
               <w:t>Defendant’s response</w:t>
             </w:r>
           </w:p>
@@ -2445,169 +3488,6 @@
               </w:rPr>
               <w:t>Why they dispute the claim</w:t>
             </w:r>
-          </w:p>
-          <w:p>
-            <w:pPr>
-              <w:pStyle w:val="NormalWeb"/>
-              <w:spacing w:before="40" w:beforeAutospacing="0" w:after="40" w:afterAutospacing="0"/>
-              <w:rPr>
-                <w:rFonts w:ascii="GDSTransportWebsite" w:hAnsi="GDSTransportWebsite"/>
-                <w:b/>
-                <w:bCs/>
-                <w:color w:val="0A0A0A"/>
-                <w:shd w:val="clear" w:color="auto" w:fill="FFFFFF"/>
-              </w:rPr>
-            </w:pPr>
-          </w:p>
-          <w:p>
-            <w:pPr>
-              <w:pStyle w:val="NormalWeb"/>
-              <w:spacing w:before="40" w:beforeAutospacing="0" w:after="40" w:afterAutospacing="0"/>
-              <w:rPr>
-                <w:rFonts w:ascii="GDSTransportWebsite" w:hAnsi="GDSTransportWebsite"/>
-                <w:b/>
-                <w:bCs/>
-                <w:color w:val="0A0A0A"/>
-                <w:shd w:val="clear" w:color="auto" w:fill="FFFFFF"/>
-              </w:rPr>
-            </w:pPr>
-            <w:r>
-              <w:rPr>
-                <w:rFonts w:ascii="GDSTransportWebsite" w:hAnsi="GDSTransportWebsite"/>
-                <w:b/>
-                <w:bCs/>
-                <w:color w:val="0A0A0A"/>
-                <w:shd w:val="clear" w:color="auto" w:fill="FFFFFF"/>
-              </w:rPr>
-              <w:t>Defendant’s timeline of what happened</w:t>
-            </w:r>
-          </w:p>
-          <w:p>
-            <w:pPr>
-              <w:pStyle w:val="NormalWeb"/>
-              <w:spacing w:before="40" w:beforeAutospacing="0" w:after="40" w:afterAutospacing="0"/>
-              <w:rPr>
-                <w:rFonts w:ascii="GDSTransportWebsite" w:hAnsi="GDSTransportWebsite"/>
-                <w:b/>
-                <w:bCs/>
-                <w:color w:val="0A0A0A"/>
-                <w:shd w:val="clear" w:color="auto" w:fill="FFFFFF"/>
-              </w:rPr>
-            </w:pPr>
-          </w:p>
-          <w:p>
-            <w:pPr>
-              <w:pStyle w:val="NormalWeb"/>
-              <w:spacing w:before="40" w:beforeAutospacing="0" w:after="40" w:afterAutospacing="0"/>
-              <w:rPr>
-                <w:rFonts w:ascii="GDSTransportWebsite" w:hAnsi="GDSTransportWebsite"/>
-                <w:b/>
-                <w:bCs/>
-                <w:color w:val="0A0A0A"/>
-                <w:shd w:val="clear" w:color="auto" w:fill="FFFFFF"/>
-              </w:rPr>
-            </w:pPr>
-          </w:p>
-          <w:p>
-            <w:pPr>
-              <w:pStyle w:val="NormalWeb"/>
-              <w:spacing w:before="40" w:beforeAutospacing="0" w:after="40" w:afterAutospacing="0"/>
-              <w:rPr>
-                <w:rFonts w:ascii="GDSTransportWebsite" w:hAnsi="GDSTransportWebsite"/>
-                <w:b/>
-                <w:bCs/>
-                <w:color w:val="0A0A0A"/>
-                <w:shd w:val="clear" w:color="auto" w:fill="FFFFFF"/>
-              </w:rPr>
-            </w:pPr>
-          </w:p>
-          <w:p>
-            <w:pPr>
-              <w:pStyle w:val="NormalWeb"/>
-              <w:spacing w:before="40" w:beforeAutospacing="0" w:after="40" w:afterAutospacing="0"/>
-              <w:rPr>
-                <w:rFonts w:ascii="GDSTransportWebsite" w:hAnsi="GDSTransportWebsite"/>
-                <w:b/>
-                <w:bCs/>
-                <w:color w:val="0A0A0A"/>
-                <w:shd w:val="clear" w:color="auto" w:fill="FFFFFF"/>
-              </w:rPr>
-            </w:pPr>
-          </w:p>
-          <w:p>
-            <w:pPr>
-              <w:pStyle w:val="NormalWeb"/>
-              <w:spacing w:before="40" w:beforeAutospacing="0" w:after="40" w:afterAutospacing="0"/>
-              <w:rPr>
-                <w:rFonts w:ascii="GDSTransportWebsite" w:hAnsi="GDSTransportWebsite"/>
-                <w:b/>
-                <w:bCs/>
-                <w:color w:val="0A0A0A"/>
-                <w:shd w:val="clear" w:color="auto" w:fill="FFFFFF"/>
-              </w:rPr>
-            </w:pPr>
-          </w:p>
-          <w:p>
-            <w:pPr>
-              <w:pStyle w:val="NormalWeb"/>
-              <w:spacing w:before="40" w:beforeAutospacing="0" w:after="40" w:afterAutospacing="0"/>
-              <w:rPr>
-                <w:rFonts w:ascii="GDSTransportWebsite" w:hAnsi="GDSTransportWebsite"/>
-                <w:b/>
-                <w:bCs/>
-                <w:color w:val="0A0A0A"/>
-                <w:shd w:val="clear" w:color="auto" w:fill="FFFFFF"/>
-              </w:rPr>
-            </w:pPr>
-          </w:p>
-          <w:p>
-            <w:pPr>
-              <w:pStyle w:val="NormalWeb"/>
-              <w:spacing w:before="40" w:beforeAutospacing="0" w:after="40" w:afterAutospacing="0"/>
-              <w:rPr>
-                <w:rFonts w:ascii="GDSTransportWebsite" w:hAnsi="GDSTransportWebsite"/>
-                <w:b/>
-                <w:bCs/>
-                <w:color w:val="0A0A0A"/>
-                <w:shd w:val="clear" w:color="auto" w:fill="FFFFFF"/>
-              </w:rPr>
-            </w:pPr>
-          </w:p>
-          <w:p>
-            <w:pPr>
-              <w:pStyle w:val="NormalWeb"/>
-              <w:spacing w:before="40" w:beforeAutospacing="0" w:after="40" w:afterAutospacing="0"/>
-              <w:rPr>
-                <w:rFonts w:ascii="GDSTransportWebsite" w:hAnsi="GDSTransportWebsite"/>
-                <w:b/>
-                <w:bCs/>
-                <w:color w:val="0A0A0A"/>
-                <w:shd w:val="clear" w:color="auto" w:fill="FFFFFF"/>
-              </w:rPr>
-            </w:pPr>
-            <w:r>
-              <w:rPr>
-                <w:rFonts w:ascii="GDSTransportWebsite" w:hAnsi="GDSTransportWebsite"/>
-                <w:b/>
-                <w:bCs/>
-                <w:color w:val="0A0A0A"/>
-                <w:shd w:val="clear" w:color="auto" w:fill="FFFFFF"/>
-              </w:rPr>
-              <w:t>Defendant’s evidence</w:t>
-            </w:r>
-          </w:p>
-          <w:p>
-            <w:pPr>
-              <w:pStyle w:val="NormalWeb"/>
-              <w:spacing w:before="40" w:beforeAutospacing="0" w:after="40" w:afterAutospacing="0"/>
-              <w:rPr>
-                <w:rFonts w:ascii="GDSTransportWebsite" w:hAnsi="GDSTransportWebsite"/>
-                <w:b/>
-                <w:bCs/>
-                <w:color w:val="0A0A0A"/>
-                <w:shd w:val="clear" w:color="auto" w:fill="FFFFFF"/>
-              </w:rPr>
-            </w:pPr>
           </w:p>
           <w:p>
             <w:pPr>
@@ -2709,27 +3589,209 @@
               <w:t>&gt;&gt;</w:t>
             </w:r>
           </w:p>
+        </w:tc>
+      </w:tr>
+      <w:tr>
+        <w:trPr>
+          <w:trHeight w:val="680"/>
+        </w:trPr>
+        <w:tc>
+          <w:tcPr>
+            <w:tcW w:w="3681" w:type="dxa"/>
+          </w:tcPr>
+          <w:p>
+            <w:pPr>
+              <w:pStyle w:val="NormalWeb"/>
+              <w:spacing w:before="40" w:beforeAutospacing="0" w:after="40" w:afterAutospacing="0"/>
+              <w:rPr>
+                <w:rFonts w:ascii="GDSTransportWebsite" w:hAnsi="GDSTransportWebsite"/>
+                <w:b/>
+                <w:bCs/>
+                <w:color w:val="0A0A0A"/>
+                <w:shd w:val="clear" w:color="auto" w:fill="FFFFFF"/>
+              </w:rPr>
+            </w:pPr>
+            <w:r>
+              <w:rPr>
+                <w:rFonts w:ascii="GDSTransportWebsite" w:hAnsi="GDSTransportWebsite"/>
+                <w:b/>
+                <w:bCs/>
+                <w:color w:val="0A0A0A"/>
+                <w:shd w:val="clear" w:color="auto" w:fill="FFFFFF"/>
+              </w:rPr>
+              <w:t>Defendant’s timeline of what happened</w:t>
+            </w:r>
+          </w:p>
+        </w:tc>
+        <w:tc>
+          <w:tcPr>
+            <w:tcW w:w="6344" w:type="dxa"/>
+          </w:tcPr>
           <w:p>
             <w:pPr>
               <w:spacing w:before="40" w:after="40"/>
               <w:rPr>
-                <w:rFonts w:ascii="GDS Transport Website Light" w:hAnsi="GDS Transport Website Light" w:cs="Segoe UI"/>
-                <w:color w:val="000000" w:themeColor="text1"/>
-                <w:sz w:val="21"/>
-                <w:szCs w:val="21"/>
+                <w:rFonts w:ascii="GDS Transport Website Light" w:hAnsi="GDS Transport Website Light"/>
+                <w:color w:val="000000" w:themeColor="text1"/>
               </w:rPr>
             </w:pPr>
+            <w:r>
+              <w:rPr>
+                <w:rFonts w:ascii="GDS Transport Website Light" w:hAnsi="GDS Transport Website Light"/>
+                <w:color w:val="000000" w:themeColor="text1"/>
+              </w:rPr>
+              <w:t>&lt;&lt;cs_{</w:t>
+            </w:r>
+            <w:proofErr w:type="spellStart"/>
+            <w:r>
+              <w:rPr>
+                <w:rFonts w:ascii="GDS Transport Website Light" w:hAnsi="GDS Transport Website Light"/>
+                <w:color w:val="000000" w:themeColor="text1"/>
+              </w:rPr>
+              <w:t>timelineUploaded</w:t>
+            </w:r>
+            <w:proofErr w:type="spellEnd"/>
+            <w:r>
+              <w:rPr>
+                <w:rFonts w:ascii="GDS Transport Website Light" w:hAnsi="GDS Transport Website Light"/>
+                <w:color w:val="000000" w:themeColor="text1"/>
+              </w:rPr>
+              <w:t>}&gt;&gt;&lt;&lt;</w:t>
+            </w:r>
+            <w:r>
+              <w:rPr>
+                <w:rFonts w:ascii="GDS Transport Website Light" w:hAnsi="GDS Transport Website Light"/>
+                <w:color w:val="000000" w:themeColor="text1"/>
+              </w:rPr>
+              <w:t xml:space="preserve"> </w:t>
+            </w:r>
+            <w:proofErr w:type="spellStart"/>
+            <w:r>
+              <w:rPr>
+                <w:rFonts w:ascii="GDS Transport Website Light" w:hAnsi="GDS Transport Website Light"/>
+                <w:color w:val="000000" w:themeColor="text1"/>
+              </w:rPr>
+              <w:t>specResponseTimelineDocumentFiles</w:t>
+            </w:r>
+            <w:proofErr w:type="spellEnd"/>
+            <w:r>
+              <w:rPr>
+                <w:rFonts w:ascii="GDS Transport Website Light" w:hAnsi="GDS Transport Website Light"/>
+                <w:color w:val="000000" w:themeColor="text1"/>
+              </w:rPr>
+              <w:t xml:space="preserve"> &gt;&gt;&lt;&lt;</w:t>
+            </w:r>
+            <w:r>
+              <w:rPr>
+                <w:rFonts w:ascii="GDS Transport Website Light" w:hAnsi="GDS Transport Website Light"/>
+                <w:color w:val="000000" w:themeColor="text1"/>
+              </w:rPr>
+              <w:t>es_</w:t>
+            </w:r>
+            <w:r>
+              <w:rPr>
+                <w:rFonts w:ascii="GDS Transport Website Light" w:hAnsi="GDS Transport Website Light"/>
+                <w:color w:val="000000" w:themeColor="text1"/>
+              </w:rPr>
+              <w:t>&gt;&gt;</w:t>
+            </w:r>
           </w:p>
           <w:p>
             <w:pPr>
               <w:spacing w:before="40" w:after="40"/>
               <w:rPr>
-                <w:rFonts w:ascii="GDS Transport Website Light" w:hAnsi="GDS Transport Website Light" w:cs="Segoe UI"/>
-                <w:color w:val="000000" w:themeColor="text1"/>
-                <w:sz w:val="21"/>
-                <w:szCs w:val="21"/>
+                <w:rFonts w:ascii="GDS Transport Website Light" w:hAnsi="GDS Transport Website Light"/>
+                <w:color w:val="000000" w:themeColor="text1"/>
               </w:rPr>
             </w:pPr>
+            <w:r>
+              <w:rPr>
+                <w:rFonts w:ascii="GDS Transport Website Light" w:hAnsi="GDS Transport Website Light"/>
+                <w:color w:val="000000" w:themeColor="text1"/>
+              </w:rPr>
+              <w:t>&lt;&lt;</w:t>
+            </w:r>
+            <w:proofErr w:type="spellStart"/>
+            <w:r>
+              <w:rPr>
+                <w:rFonts w:ascii="GDS Transport Website Light" w:hAnsi="GDS Transport Website Light"/>
+                <w:color w:val="000000" w:themeColor="text1"/>
+              </w:rPr>
+              <w:t>r</w:t>
+            </w:r>
+            <w:r>
+              <w:rPr>
+                <w:rFonts w:ascii="GDS Transport Website Light" w:hAnsi="GDS Transport Website Light"/>
+                <w:color w:val="000000" w:themeColor="text1"/>
+              </w:rPr>
+              <w:t>s</w:t>
+            </w:r>
+            <w:r>
+              <w:rPr>
+                <w:rFonts w:ascii="GDS Transport Website Light" w:hAnsi="GDS Transport Website Light"/>
+                <w:color w:val="000000" w:themeColor="text1"/>
+              </w:rPr>
+              <w:t>_timeline</w:t>
+            </w:r>
+            <w:proofErr w:type="spellEnd"/>
+            <w:r>
+              <w:rPr>
+                <w:rFonts w:ascii="GDS Transport Website Light" w:hAnsi="GDS Transport Website Light"/>
+                <w:color w:val="000000" w:themeColor="text1"/>
+              </w:rPr>
+              <w:t>&gt;&gt;</w:t>
+            </w:r>
+          </w:p>
+          <w:p>
+            <w:r>
+              <w:lastRenderedPageBreak/>
+              <w:t>&lt;</w:t>
+            </w:r>
+            <w:proofErr w:type="gramStart"/>
+            <w:r>
+              <w:t>&lt;{</w:t>
+            </w:r>
+            <w:proofErr w:type="spellStart"/>
+            <w:proofErr w:type="gramEnd"/>
+            <w:r>
+              <w:t>dateFormat</w:t>
+            </w:r>
+            <w:proofErr w:type="spellEnd"/>
+            <w:r>
+              <w:t>(</w:t>
+            </w:r>
+            <w:proofErr w:type="spellStart"/>
+            <w:r>
+              <w:t>timelineDate</w:t>
+            </w:r>
+            <w:proofErr w:type="spellEnd"/>
+            <w:r>
+              <w:t xml:space="preserve">,‘d MMMM </w:t>
+            </w:r>
+            <w:proofErr w:type="spellStart"/>
+            <w:r>
+              <w:t>yyyy</w:t>
+            </w:r>
+            <w:proofErr w:type="spellEnd"/>
+            <w:r>
+              <w:t>’,‘dd-MM-</w:t>
+            </w:r>
+            <w:proofErr w:type="spellStart"/>
+            <w:r>
+              <w:t>yyyy</w:t>
+            </w:r>
+            <w:proofErr w:type="spellEnd"/>
+            <w:r>
+              <w:t>’)}&gt;&gt;: &lt;&lt;</w:t>
+            </w:r>
+            <w:proofErr w:type="spellStart"/>
+            <w:r>
+              <w:t>timelineDescription</w:t>
+            </w:r>
+            <w:proofErr w:type="spellEnd"/>
+            <w:r>
+              <w:t>&gt;&gt;</w:t>
+            </w:r>
           </w:p>
           <w:p>
             <w:pPr>
@@ -2744,7 +3806,7 @@
                 <w:rFonts w:ascii="GDS Transport Website Light" w:hAnsi="GDS Transport Website Light"/>
                 <w:color w:val="000000" w:themeColor="text1"/>
               </w:rPr>
-              <w:t>&lt;&lt;cs_{</w:t>
+              <w:t>&lt;&lt;</w:t>
             </w:r>
             <w:proofErr w:type="spellStart"/>
             <w:r>
@@ -2752,7 +3814,21 @@
                 <w:rFonts w:ascii="GDS Transport Website Light" w:hAnsi="GDS Transport Website Light"/>
                 <w:color w:val="000000" w:themeColor="text1"/>
               </w:rPr>
-              <w:t>timelineUploaded</w:t>
+              <w:t>e</w:t>
+            </w:r>
+            <w:r>
+              <w:rPr>
+                <w:rFonts w:ascii="GDS Transport Website Light" w:hAnsi="GDS Transport Website Light"/>
+                <w:color w:val="000000" w:themeColor="text1"/>
+              </w:rPr>
+              <w:t>s</w:t>
+            </w:r>
+            <w:r>
+              <w:rPr>
+                <w:rFonts w:ascii="GDS Transport Website Light" w:hAnsi="GDS Transport Website Light"/>
+                <w:color w:val="000000" w:themeColor="text1"/>
+              </w:rPr>
+              <w:t>_timeline</w:t>
             </w:r>
             <w:proofErr w:type="spellEnd"/>
             <w:r>
@@ -2760,32 +3836,19 @@
                 <w:rFonts w:ascii="GDS Transport Website Light" w:hAnsi="GDS Transport Website Light"/>
                 <w:color w:val="000000" w:themeColor="text1"/>
               </w:rPr>
-              <w:t>}&gt;&gt;&lt;&lt;</w:t>
-            </w:r>
-            <w:r>
-              <w:rPr>
-                <w:rFonts w:ascii="GDS Transport Website Light" w:hAnsi="GDS Transport Website Light"/>
-                <w:color w:val="000000" w:themeColor="text1"/>
-              </w:rPr>
-              <w:t xml:space="preserve"> </w:t>
-            </w:r>
-            <w:proofErr w:type="spellStart"/>
-            <w:r>
-              <w:rPr>
-                <w:rFonts w:ascii="GDS Transport Website Light" w:hAnsi="GDS Transport Website Light"/>
-                <w:color w:val="000000" w:themeColor="text1"/>
-              </w:rPr>
-              <w:t>specResponseTimelineDocumentFiles</w:t>
-            </w:r>
-            <w:proofErr w:type="spellEnd"/>
-            <w:r>
-              <w:rPr>
-                <w:rFonts w:ascii="GDS Transport Website Light" w:hAnsi="GDS Transport Website Light"/>
-                <w:color w:val="000000" w:themeColor="text1"/>
-              </w:rPr>
-              <w:t xml:space="preserve"> &gt;&gt;&lt;&lt;else&gt;&gt;</w:t>
+              <w:t>&gt;&gt;</w:t>
             </w:r>
           </w:p>
+        </w:tc>
+      </w:tr>
+      <w:tr>
+        <w:trPr>
+          <w:trHeight w:val="680"/>
+        </w:trPr>
+        <w:tc>
+          <w:tcPr>
+            <w:tcW w:w="3681" w:type="dxa"/>
+          </w:tcPr>
           <w:p>
             <w:pPr>
               <w:spacing w:before="40" w:after="40"/>
@@ -2799,6 +3862,7 @@
                 <w:rFonts w:ascii="GDS Transport Website Light" w:hAnsi="GDS Transport Website Light"/>
                 <w:color w:val="000000" w:themeColor="text1"/>
               </w:rPr>
+              <w:lastRenderedPageBreak/>
               <w:t>&lt;&lt;</w:t>
             </w:r>
             <w:proofErr w:type="spellStart"/>
@@ -2807,171 +3871,53 @@
                 <w:rFonts w:ascii="GDS Transport Website Light" w:hAnsi="GDS Transport Website Light"/>
                 <w:color w:val="000000" w:themeColor="text1"/>
               </w:rPr>
-              <w:t>rr_timeline</w:t>
+              <w:t>cr</w:t>
             </w:r>
             <w:proofErr w:type="spellEnd"/>
+            <w:proofErr w:type="gramStart"/>
             <w:r>
               <w:rPr>
                 <w:rFonts w:ascii="GDS Transport Website Light" w:hAnsi="GDS Transport Website Light"/>
                 <w:color w:val="000000" w:themeColor="text1"/>
               </w:rPr>
-              <w:t>&gt;&gt;</w:t>
+              <w:t>_{</w:t>
+            </w:r>
+            <w:r>
+              <w:rPr>
+                <w:rFonts w:ascii="GDS Transport Website Light" w:hAnsi="GDS Transport Website Light"/>
+                <w:color w:val="000000" w:themeColor="text1"/>
+              </w:rPr>
+              <w:t xml:space="preserve"> respondent</w:t>
+            </w:r>
+            <w:proofErr w:type="gramEnd"/>
+            <w:r>
+              <w:rPr>
+                <w:rFonts w:ascii="GDS Transport Website Light" w:hAnsi="GDS Transport Website Light"/>
+                <w:color w:val="000000" w:themeColor="text1"/>
+              </w:rPr>
+              <w:t>1SpecDefenceResponseDocument</w:t>
+            </w:r>
+            <w:r>
+              <w:rPr>
+                <w:rFonts w:ascii="GDS Transport Website Light" w:hAnsi="GDS Transport Website Light"/>
+                <w:color w:val="000000" w:themeColor="text1"/>
+              </w:rPr>
+              <w:t xml:space="preserve"> !=null}&gt;&gt;</w:t>
             </w:r>
           </w:p>
-          <w:p>
-            <w:r>
-              <w:t>&lt;</w:t>
-            </w:r>
-            <w:proofErr w:type="gramStart"/>
-            <w:r>
-              <w:t>&lt;{</w:t>
-            </w:r>
-            <w:proofErr w:type="spellStart"/>
-            <w:proofErr w:type="gramEnd"/>
-            <w:r>
-              <w:t>dateFormat</w:t>
-            </w:r>
-            <w:proofErr w:type="spellEnd"/>
-            <w:r>
-              <w:t>(</w:t>
-            </w:r>
-            <w:proofErr w:type="spellStart"/>
-            <w:r>
-              <w:t>timelineDate</w:t>
-            </w:r>
-            <w:proofErr w:type="spellEnd"/>
-            <w:r>
-              <w:t xml:space="preserve">,‘d MMMM </w:t>
-            </w:r>
-            <w:proofErr w:type="spellStart"/>
-            <w:r>
-              <w:t>yyyy</w:t>
-            </w:r>
-            <w:proofErr w:type="spellEnd"/>
-            <w:r>
-              <w:t>’,‘dd-MM-</w:t>
-            </w:r>
-            <w:proofErr w:type="spellStart"/>
-            <w:r>
-              <w:t>yyyy</w:t>
-            </w:r>
-            <w:proofErr w:type="spellEnd"/>
-            <w:r>
-              <w:t>’)}&gt;&gt;: &lt;&lt;</w:t>
-            </w:r>
-            <w:proofErr w:type="spellStart"/>
-            <w:r>
-              <w:t>timelineDescription</w:t>
-            </w:r>
-            <w:proofErr w:type="spellEnd"/>
-            <w:r>
-              <w:t>&gt;&gt;</w:t>
-            </w:r>
-          </w:p>
+        </w:tc>
+        <w:tc>
+          <w:tcPr>
+            <w:tcW w:w="6344" w:type="dxa"/>
+          </w:tcPr>
           <w:p>
             <w:pPr>
               <w:spacing w:before="40" w:after="40"/>
               <w:rPr>
-                <w:rFonts w:ascii="GDS Transport Website Light" w:hAnsi="GDS Transport Website Light"/>
-                <w:color w:val="000000" w:themeColor="text1"/>
-              </w:rPr>
-            </w:pPr>
-            <w:r>
-              <w:rPr>
-                <w:rFonts w:ascii="GDS Transport Website Light" w:hAnsi="GDS Transport Website Light"/>
-                <w:color w:val="000000" w:themeColor="text1"/>
-              </w:rPr>
-              <w:t>&lt;&lt;</w:t>
-            </w:r>
-            <w:proofErr w:type="spellStart"/>
-            <w:r>
-              <w:rPr>
-                <w:rFonts w:ascii="GDS Transport Website Light" w:hAnsi="GDS Transport Website Light"/>
-                <w:color w:val="000000" w:themeColor="text1"/>
-              </w:rPr>
-              <w:t>er_timeline</w:t>
-            </w:r>
-            <w:proofErr w:type="spellEnd"/>
-            <w:r>
-              <w:rPr>
-                <w:rFonts w:ascii="GDS Transport Website Light" w:hAnsi="GDS Transport Website Light"/>
-                <w:color w:val="000000" w:themeColor="text1"/>
-              </w:rPr>
-              <w:t>&gt;&gt;</w:t>
-            </w:r>
-          </w:p>
-          <w:p>
-            <w:pPr>
-              <w:spacing w:before="40" w:after="40"/>
-              <w:rPr>
-                <w:rFonts w:ascii="GDS Transport Website Light" w:hAnsi="GDS Transport Website Light"/>
-                <w:color w:val="000000" w:themeColor="text1"/>
-              </w:rPr>
-            </w:pPr>
-            <w:r>
-              <w:rPr>
-                <w:rFonts w:ascii="GDS Transport Website Light" w:hAnsi="GDS Transport Website Light"/>
-                <w:color w:val="000000" w:themeColor="text1"/>
-              </w:rPr>
-              <w:t>&lt;&lt;es_&gt;&gt;</w:t>
-            </w:r>
-          </w:p>
-          <w:p>
-            <w:pPr>
-              <w:spacing w:before="40" w:after="40"/>
-              <w:rPr>
-                <w:rFonts w:ascii="GDS Transport Website Light" w:hAnsi="GDS Transport Website Light"/>
-                <w:color w:val="000000" w:themeColor="text1"/>
-              </w:rPr>
-            </w:pPr>
-          </w:p>
-          <w:p>
-            <w:pPr>
-              <w:spacing w:before="40" w:after="40"/>
-              <w:rPr>
-                <w:rFonts w:ascii="GDS Transport Website Light" w:hAnsi="GDS Transport Website Light"/>
-                <w:color w:val="000000" w:themeColor="text1"/>
-              </w:rPr>
-            </w:pPr>
-            <w:r>
-              <w:rPr>
-                <w:rFonts w:ascii="GDS Transport Website Light" w:hAnsi="GDS Transport Website Light"/>
-                <w:color w:val="000000" w:themeColor="text1"/>
-              </w:rPr>
-              <w:t>&lt;&lt;</w:t>
-            </w:r>
-            <w:r>
-              <w:rPr>
-                <w:rFonts w:ascii="GDS Transport Website Light" w:hAnsi="GDS Transport Website Light"/>
-                <w:color w:val="000000" w:themeColor="text1"/>
-              </w:rPr>
-              <w:t>respondent1SpecDefenceResponseDocument</w:t>
-            </w:r>
-            <w:r>
-              <w:rPr>
-                <w:rFonts w:ascii="GDS Transport Website Light" w:hAnsi="GDS Transport Website Light"/>
-                <w:color w:val="000000" w:themeColor="text1"/>
-              </w:rPr>
-              <w:t>&gt;&gt;</w:t>
-            </w:r>
-          </w:p>
-          <w:p>
-            <w:pPr>
-              <w:spacing w:before="40" w:after="40"/>
-              <w:rPr>
-                <w:rFonts w:ascii="GDS Transport Website Light" w:hAnsi="GDS Transport Website Light"/>
-                <w:color w:val="000000" w:themeColor="text1"/>
-              </w:rPr>
-            </w:pPr>
-          </w:p>
-          <w:p>
-            <w:pPr>
-              <w:spacing w:before="40" w:after="40"/>
-              <w:rPr>
-                <w:rFonts w:ascii="Arial" w:hAnsi="Arial" w:cs="Arial"/>
-                <w:color w:val="000000" w:themeColor="text1"/>
-                <w:sz w:val="22"/>
-                <w:szCs w:val="22"/>
+                <w:rFonts w:ascii="GDS Transport Website Light" w:hAnsi="GDS Transport Website Light" w:cs="Segoe UI"/>
+                <w:color w:val="000000" w:themeColor="text1"/>
+                <w:sz w:val="21"/>
+                <w:szCs w:val="21"/>
               </w:rPr>
             </w:pPr>
           </w:p>
@@ -3005,6 +3951,230 @@
                 <w:color w:val="0A0A0A"/>
                 <w:shd w:val="clear" w:color="auto" w:fill="FFFFFF"/>
               </w:rPr>
+              <w:t>Defendant’s evidence</w:t>
+            </w:r>
+          </w:p>
+        </w:tc>
+        <w:tc>
+          <w:tcPr>
+            <w:tcW w:w="6344" w:type="dxa"/>
+          </w:tcPr>
+          <w:p>
+            <w:pPr>
+              <w:spacing w:before="40" w:after="40"/>
+              <w:rPr>
+                <w:rFonts w:ascii="GDS Transport Website Light" w:hAnsi="GDS Transport Website Light" w:cs="Segoe UI"/>
+                <w:color w:val="000000" w:themeColor="text1"/>
+                <w:sz w:val="21"/>
+                <w:szCs w:val="21"/>
+              </w:rPr>
+            </w:pPr>
+            <w:r>
+              <w:rPr>
+                <w:rFonts w:ascii="GDS Transport Website Light" w:hAnsi="GDS Transport Website Light"/>
+                <w:color w:val="000000" w:themeColor="text1"/>
+              </w:rPr>
+              <w:t>&lt;&lt;</w:t>
+            </w:r>
+            <w:r>
+              <w:rPr>
+                <w:rFonts w:ascii="GDS Transport Website Light" w:hAnsi="GDS Transport Website Light"/>
+                <w:color w:val="000000" w:themeColor="text1"/>
+              </w:rPr>
+              <w:t>respondent1SpecDefenceResponseDocument</w:t>
+            </w:r>
+            <w:r>
+              <w:rPr>
+                <w:rFonts w:ascii="GDS Transport Website Light" w:hAnsi="GDS Transport Website Light"/>
+                <w:color w:val="000000" w:themeColor="text1"/>
+              </w:rPr>
+              <w:t>&gt;&gt;</w:t>
+            </w:r>
+          </w:p>
+        </w:tc>
+      </w:tr>
+      <w:tr>
+        <w:trPr>
+          <w:trHeight w:val="680"/>
+        </w:trPr>
+        <w:tc>
+          <w:tcPr>
+            <w:tcW w:w="3681" w:type="dxa"/>
+          </w:tcPr>
+          <w:p>
+            <w:pPr>
+              <w:pStyle w:val="NormalWeb"/>
+              <w:spacing w:before="40" w:beforeAutospacing="0" w:after="40" w:afterAutospacing="0"/>
+              <w:rPr>
+                <w:rFonts w:ascii="GDSTransportWebsite" w:hAnsi="GDSTransportWebsite"/>
+                <w:b/>
+                <w:bCs/>
+                <w:color w:val="0A0A0A"/>
+                <w:shd w:val="clear" w:color="auto" w:fill="FFFFFF"/>
+              </w:rPr>
+            </w:pPr>
+            <w:r>
+              <w:rPr>
+                <w:rFonts w:ascii="GDSTransportWebsite" w:hAnsi="GDSTransportWebsite"/>
+                <w:b/>
+                <w:bCs/>
+                <w:color w:val="0A0A0A"/>
+                <w:shd w:val="clear" w:color="auto" w:fill="FFFFFF"/>
+              </w:rPr>
+              <w:t>&lt;&lt;er_&gt;&gt;</w:t>
+            </w:r>
+          </w:p>
+        </w:tc>
+        <w:tc>
+          <w:tcPr>
+            <w:tcW w:w="6344" w:type="dxa"/>
+          </w:tcPr>
+          <w:p>
+            <w:pPr>
+              <w:spacing w:before="40" w:after="40"/>
+              <w:rPr>
+                <w:rFonts w:ascii="GDS Transport Website Light" w:hAnsi="GDS Transport Website Light" w:cs="Segoe UI"/>
+                <w:color w:val="000000" w:themeColor="text1"/>
+                <w:sz w:val="21"/>
+                <w:szCs w:val="21"/>
+              </w:rPr>
+            </w:pPr>
+          </w:p>
+        </w:tc>
+      </w:tr>
+      <w:tr>
+        <w:trPr>
+          <w:trHeight w:val="680"/>
+        </w:trPr>
+        <w:tc>
+          <w:tcPr>
+            <w:tcW w:w="3681" w:type="dxa"/>
+          </w:tcPr>
+          <w:p>
+            <w:pPr>
+              <w:pStyle w:val="NormalWeb"/>
+              <w:spacing w:before="40" w:beforeAutospacing="0" w:after="40" w:afterAutospacing="0"/>
+              <w:rPr>
+                <w:rFonts w:ascii="GDSTransportWebsite" w:hAnsi="GDSTransportWebsite"/>
+                <w:b/>
+                <w:bCs/>
+                <w:color w:val="0A0A0A"/>
+                <w:shd w:val="clear" w:color="auto" w:fill="FFFFFF"/>
+              </w:rPr>
+            </w:pPr>
+            <w:r>
+              <w:rPr>
+                <w:rFonts w:ascii="Segoe UI" w:hAnsi="Segoe UI" w:cs="Segoe UI"/>
+                <w:color w:val="000000" w:themeColor="text1"/>
+                <w:sz w:val="21"/>
+                <w:szCs w:val="21"/>
+                <w:shd w:val="clear" w:color="auto" w:fill="FFFFFF"/>
+              </w:rPr>
+              <w:t>&lt;&lt;</w:t>
+            </w:r>
+            <w:proofErr w:type="spellStart"/>
+            <w:r>
+              <w:rPr>
+                <w:rFonts w:ascii="Segoe UI" w:hAnsi="Segoe UI" w:cs="Segoe UI"/>
+                <w:color w:val="000000" w:themeColor="text1"/>
+                <w:sz w:val="21"/>
+                <w:szCs w:val="21"/>
+                <w:shd w:val="clear" w:color="auto" w:fill="FFFFFF"/>
+              </w:rPr>
+              <w:t>cr</w:t>
+            </w:r>
+            <w:proofErr w:type="spellEnd"/>
+            <w:r>
+              <w:rPr>
+                <w:rFonts w:ascii="Segoe UI" w:hAnsi="Segoe UI" w:cs="Segoe UI"/>
+                <w:color w:val="000000" w:themeColor="text1"/>
+                <w:sz w:val="21"/>
+                <w:szCs w:val="21"/>
+                <w:shd w:val="clear" w:color="auto" w:fill="FFFFFF"/>
+              </w:rPr>
+              <w:t>_{</w:t>
+            </w:r>
+            <w:proofErr w:type="spellStart"/>
+            <w:proofErr w:type="gramStart"/>
+            <w:r>
+              <w:rPr>
+                <w:rFonts w:ascii="Segoe UI" w:hAnsi="Segoe UI" w:cs="Segoe UI"/>
+                <w:color w:val="000000" w:themeColor="text1"/>
+                <w:sz w:val="21"/>
+                <w:szCs w:val="21"/>
+                <w:shd w:val="clear" w:color="auto" w:fill="FFFFFF"/>
+              </w:rPr>
+              <w:t>poundsPaid</w:t>
+            </w:r>
+            <w:proofErr w:type="spellEnd"/>
+            <w:r>
+              <w:rPr>
+                <w:rFonts w:ascii="Segoe UI" w:hAnsi="Segoe UI" w:cs="Segoe UI"/>
+                <w:color w:val="000000" w:themeColor="text1"/>
+                <w:sz w:val="21"/>
+                <w:szCs w:val="21"/>
+                <w:shd w:val="clear" w:color="auto" w:fill="FFFFFF"/>
+              </w:rPr>
+              <w:t>!=</w:t>
+            </w:r>
+            <w:proofErr w:type="gramEnd"/>
+            <w:r>
+              <w:rPr>
+                <w:rFonts w:ascii="Segoe UI" w:hAnsi="Segoe UI" w:cs="Segoe UI"/>
+                <w:color w:val="000000" w:themeColor="text1"/>
+                <w:sz w:val="21"/>
+                <w:szCs w:val="21"/>
+                <w:shd w:val="clear" w:color="auto" w:fill="FFFFFF"/>
+              </w:rPr>
+              <w:t>null}&gt;&gt;</w:t>
+            </w:r>
+          </w:p>
+        </w:tc>
+        <w:tc>
+          <w:tcPr>
+            <w:tcW w:w="6344" w:type="dxa"/>
+          </w:tcPr>
+          <w:p>
+            <w:pPr>
+              <w:rPr>
+                <w:rFonts w:ascii="Segoe UI" w:hAnsi="Segoe UI" w:cs="Segoe UI"/>
+                <w:color w:val="000000" w:themeColor="text1"/>
+                <w:sz w:val="21"/>
+                <w:szCs w:val="21"/>
+                <w:shd w:val="clear" w:color="auto" w:fill="FFFFFF"/>
+              </w:rPr>
+            </w:pPr>
+          </w:p>
+        </w:tc>
+      </w:tr>
+      <w:tr>
+        <w:trPr>
+          <w:trHeight w:val="680"/>
+        </w:trPr>
+        <w:tc>
+          <w:tcPr>
+            <w:tcW w:w="3681" w:type="dxa"/>
+          </w:tcPr>
+          <w:p>
+            <w:pPr>
+              <w:pStyle w:val="NormalWeb"/>
+              <w:spacing w:before="40" w:beforeAutospacing="0" w:after="40" w:afterAutospacing="0"/>
+              <w:rPr>
+                <w:rFonts w:ascii="GDSTransportWebsite" w:hAnsi="GDSTransportWebsite"/>
+                <w:b/>
+                <w:bCs/>
+                <w:color w:val="0A0A0A"/>
+                <w:shd w:val="clear" w:color="auto" w:fill="FFFFFF"/>
+              </w:rPr>
+            </w:pPr>
+            <w:r>
+              <w:rPr>
+                <w:rFonts w:ascii="GDSTransportWebsite" w:hAnsi="GDSTransportWebsite"/>
+                <w:b/>
+                <w:bCs/>
+                <w:color w:val="0A0A0A"/>
+                <w:shd w:val="clear" w:color="auto" w:fill="FFFFFF"/>
+              </w:rPr>
               <w:t>Amount the</w:t>
             </w:r>
             <w:r>
@@ -3205,6 +4375,50 @@
                 <w:szCs w:val="21"/>
                 <w:shd w:val="clear" w:color="auto" w:fill="FFFFFF"/>
               </w:rPr>
+              <w:t>&lt;&lt;cs_{</w:t>
+            </w:r>
+            <w:proofErr w:type="spellStart"/>
+            <w:proofErr w:type="gramStart"/>
+            <w:r>
+              <w:rPr>
+                <w:rFonts w:ascii="Segoe UI" w:hAnsi="Segoe UI" w:cs="Segoe UI"/>
+                <w:color w:val="000000" w:themeColor="text1"/>
+                <w:sz w:val="21"/>
+                <w:szCs w:val="21"/>
+                <w:shd w:val="clear" w:color="auto" w:fill="FFFFFF"/>
+              </w:rPr>
+              <w:t>paymentDate</w:t>
+            </w:r>
+            <w:proofErr w:type="spellEnd"/>
+            <w:r>
+              <w:rPr>
+                <w:rFonts w:ascii="Segoe UI" w:hAnsi="Segoe UI" w:cs="Segoe UI"/>
+                <w:color w:val="000000" w:themeColor="text1"/>
+                <w:sz w:val="21"/>
+                <w:szCs w:val="21"/>
+                <w:shd w:val="clear" w:color="auto" w:fill="FFFFFF"/>
+              </w:rPr>
+              <w:t>!=</w:t>
+            </w:r>
+            <w:proofErr w:type="gramEnd"/>
+            <w:r>
+              <w:rPr>
+                <w:rFonts w:ascii="Segoe UI" w:hAnsi="Segoe UI" w:cs="Segoe UI"/>
+                <w:color w:val="000000" w:themeColor="text1"/>
+                <w:sz w:val="21"/>
+                <w:szCs w:val="21"/>
+                <w:shd w:val="clear" w:color="auto" w:fill="FFFFFF"/>
+              </w:rPr>
+              <w:t>null}&gt;&gt;</w:t>
+            </w:r>
+            <w:r>
+              <w:rPr>
+                <w:rFonts w:ascii="Segoe UI" w:hAnsi="Segoe UI" w:cs="Segoe UI"/>
+                <w:color w:val="000000" w:themeColor="text1"/>
+                <w:sz w:val="21"/>
+                <w:szCs w:val="21"/>
+                <w:shd w:val="clear" w:color="auto" w:fill="FFFFFF"/>
+              </w:rPr>
               <w:t>&lt;&lt;</w:t>
             </w:r>
             <w:proofErr w:type="spellStart"/>
@@ -3228,6 +4442,16 @@
                 <w:shd w:val="clear" w:color="auto" w:fill="FFFFFF"/>
               </w:rPr>
               <w:t>&gt;&gt;</w:t>
+            </w:r>
+            <w:r>
+              <w:rPr>
+                <w:rFonts w:ascii="Segoe UI" w:hAnsi="Segoe UI" w:cs="Segoe UI"/>
+                <w:color w:val="000000" w:themeColor="text1"/>
+                <w:sz w:val="21"/>
+                <w:szCs w:val="21"/>
+                <w:shd w:val="clear" w:color="auto" w:fill="FFFFFF"/>
+              </w:rPr>
+              <w:t>&lt;&lt;es_&gt;&gt;</w:t>
             </w:r>
           </w:p>
           <w:p>
@@ -3277,6 +4501,50 @@
                 <w:szCs w:val="21"/>
                 <w:shd w:val="clear" w:color="auto" w:fill="FFFFFF"/>
               </w:rPr>
+              <w:t>&lt;&lt;cs_{</w:t>
+            </w:r>
+            <w:proofErr w:type="spellStart"/>
+            <w:proofErr w:type="gramStart"/>
+            <w:r>
+              <w:rPr>
+                <w:rFonts w:ascii="Segoe UI" w:hAnsi="Segoe UI" w:cs="Segoe UI"/>
+                <w:color w:val="000000" w:themeColor="text1"/>
+                <w:sz w:val="21"/>
+                <w:szCs w:val="21"/>
+                <w:shd w:val="clear" w:color="auto" w:fill="FFFFFF"/>
+              </w:rPr>
+              <w:t>paymentMethod</w:t>
+            </w:r>
+            <w:proofErr w:type="spellEnd"/>
+            <w:r>
+              <w:rPr>
+                <w:rFonts w:ascii="Segoe UI" w:hAnsi="Segoe UI" w:cs="Segoe UI"/>
+                <w:color w:val="000000" w:themeColor="text1"/>
+                <w:sz w:val="21"/>
+                <w:szCs w:val="21"/>
+                <w:shd w:val="clear" w:color="auto" w:fill="FFFFFF"/>
+              </w:rPr>
+              <w:t>!=</w:t>
+            </w:r>
+            <w:proofErr w:type="gramEnd"/>
+            <w:r>
+              <w:rPr>
+                <w:rFonts w:ascii="Segoe UI" w:hAnsi="Segoe UI" w:cs="Segoe UI"/>
+                <w:color w:val="000000" w:themeColor="text1"/>
+                <w:sz w:val="21"/>
+                <w:szCs w:val="21"/>
+                <w:shd w:val="clear" w:color="auto" w:fill="FFFFFF"/>
+              </w:rPr>
+              <w:t>null}&gt;&gt;</w:t>
+            </w:r>
+            <w:r>
+              <w:rPr>
+                <w:rFonts w:ascii="Segoe UI" w:hAnsi="Segoe UI" w:cs="Segoe UI"/>
+                <w:color w:val="000000" w:themeColor="text1"/>
+                <w:sz w:val="21"/>
+                <w:szCs w:val="21"/>
+                <w:shd w:val="clear" w:color="auto" w:fill="FFFFFF"/>
+              </w:rPr>
               <w:t>&lt;&lt;</w:t>
             </w:r>
             <w:proofErr w:type="spellStart"/>
@@ -3300,6 +4568,16 @@
                 <w:shd w:val="clear" w:color="auto" w:fill="FFFFFF"/>
               </w:rPr>
               <w:t>&gt;&gt;</w:t>
+            </w:r>
+            <w:r>
+              <w:rPr>
+                <w:rFonts w:ascii="Segoe UI" w:hAnsi="Segoe UI" w:cs="Segoe UI"/>
+                <w:color w:val="000000" w:themeColor="text1"/>
+                <w:sz w:val="21"/>
+                <w:szCs w:val="21"/>
+                <w:shd w:val="clear" w:color="auto" w:fill="FFFFFF"/>
+              </w:rPr>
+              <w:t>&lt;&lt;es_&gt;&gt;</w:t>
             </w:r>
           </w:p>
           <w:p>
@@ -3326,6 +4604,52 @@
               </w:rPr>
               <w:t xml:space="preserve"> </w:t>
             </w:r>
+          </w:p>
+        </w:tc>
+      </w:tr>
+      <w:tr>
+        <w:tc>
+          <w:tcPr>
+            <w:tcW w:w="3681" w:type="dxa"/>
+          </w:tcPr>
+          <w:p>
+            <w:pPr>
+              <w:pStyle w:val="NormalWeb"/>
+              <w:spacing w:before="40" w:beforeAutospacing="0" w:after="40" w:afterAutospacing="0"/>
+              <w:rPr>
+                <w:rFonts w:ascii="GDSTransportWebsite" w:hAnsi="GDSTransportWebsite"/>
+                <w:b/>
+                <w:bCs/>
+                <w:color w:val="0A0A0A"/>
+                <w:shd w:val="clear" w:color="auto" w:fill="FFFFFF"/>
+              </w:rPr>
+            </w:pPr>
+            <w:r>
+              <w:rPr>
+                <w:rFonts w:ascii="GDSTransportWebsite" w:hAnsi="GDSTransportWebsite"/>
+                <w:b/>
+                <w:bCs/>
+                <w:color w:val="0A0A0A"/>
+                <w:shd w:val="clear" w:color="auto" w:fill="FFFFFF"/>
+              </w:rPr>
+              <w:t>&lt;&lt;er_&gt;&gt;</w:t>
+            </w:r>
+          </w:p>
+        </w:tc>
+        <w:tc>
+          <w:tcPr>
+            <w:tcW w:w="6344" w:type="dxa"/>
+          </w:tcPr>
+          <w:p>
+            <w:pPr>
+              <w:rPr>
+                <w:rFonts w:ascii="Segoe UI" w:hAnsi="Segoe UI" w:cs="Segoe UI"/>
+                <w:color w:val="000000" w:themeColor="text1"/>
+                <w:sz w:val="21"/>
+                <w:szCs w:val="21"/>
+                <w:shd w:val="clear" w:color="auto" w:fill="FFFFFF"/>
+              </w:rPr>
+            </w:pPr>
           </w:p>
         </w:tc>
       </w:tr>

</xml_diff>